<commit_message>
Cambiato "30 e lode" con "30L", così è uguale a esse3
</commit_message>
<xml_diff>
--- a/Relazione/relazione.docx
+++ b/Relazione/relazione.docx
@@ -1422,8 +1422,8 @@
           <w:noProof/>
         </w:rPr>
         <w:drawing>
-          <wp:inline distT="0" distB="0" distL="0" distR="0" wp14:anchorId="739B20CF" wp14:editId="188080CA">
-            <wp:extent cx="2775578" cy="2582585"/>
+          <wp:inline distT="0" distB="0" distL="0" distR="0" wp14:anchorId="739B20CF" wp14:editId="31E45AD3">
+            <wp:extent cx="2775054" cy="2582585"/>
             <wp:effectExtent l="76200" t="76200" r="120650" b="122555"/>
             <wp:docPr id="7" name="Immagine 7"/>
             <wp:cNvGraphicFramePr>
@@ -1451,7 +1451,7 @@
                   <pic:spPr>
                     <a:xfrm>
                       <a:off x="0" y="0"/>
-                      <a:ext cx="2775578" cy="2582585"/>
+                      <a:ext cx="2775054" cy="2582585"/>
                     </a:xfrm>
                     <a:prstGeom prst="rect">
                       <a:avLst/>
@@ -4472,7 +4472,7 @@
 </file>
 
 <file path=customXml/itemProps1.xml><?xml version="1.0" encoding="utf-8"?>
-<ds:datastoreItem xmlns:ds="http://schemas.openxmlformats.org/officeDocument/2006/customXml" ds:itemID="{7E0D74D0-F738-4FE1-999D-4D9FDBA47560}">
+<ds:datastoreItem xmlns:ds="http://schemas.openxmlformats.org/officeDocument/2006/customXml" ds:itemID="{9DB305A6-FEC0-41A7-84A9-628FE94775E2}">
   <ds:schemaRefs>
     <ds:schemaRef ds:uri="http://schemas.openxmlformats.org/officeDocument/2006/bibliography"/>
   </ds:schemaRefs>

</xml_diff>

<commit_message>
Impaginazione relazione e piccole correzzioni
</commit_message>
<xml_diff>
--- a/Relazione/relazione.docx
+++ b/Relazione/relazione.docx
@@ -1,6 +1,6 @@
 
 <file path=word/document.xml><?xml version="1.0" encoding="utf-8"?>
-<w:document xmlns:wpc="http://schemas.microsoft.com/office/word/2010/wordprocessingCanvas" xmlns:cx="http://schemas.microsoft.com/office/drawing/2014/chartex" xmlns:cx1="http://schemas.microsoft.com/office/drawing/2015/9/8/chartex" xmlns:cx2="http://schemas.microsoft.com/office/drawing/2015/10/21/chartex" xmlns:cx3="http://schemas.microsoft.com/office/drawing/2016/5/9/chartex" xmlns:cx4="http://schemas.microsoft.com/office/drawing/2016/5/10/chartex" xmlns:cx5="http://schemas.microsoft.com/office/drawing/2016/5/11/chartex" xmlns:cx6="http://schemas.microsoft.com/office/drawing/2016/5/12/chartex" xmlns:cx7="http://schemas.microsoft.com/office/drawing/2016/5/13/chartex" xmlns:cx8="http://schemas.microsoft.com/office/drawing/2016/5/14/chartex" xmlns:mc="http://schemas.openxmlformats.org/markup-compatibility/2006" xmlns:aink="http://schemas.microsoft.com/office/drawing/2016/ink" xmlns:am3d="http://schemas.microsoft.com/office/drawing/2017/model3d" xmlns:o="urn:schemas-microsoft-com:office:office" xmlns:r="http://schemas.openxmlformats.org/officeDocument/2006/relationships" xmlns:m="http://schemas.openxmlformats.org/officeDocument/2006/math" xmlns:v="urn:schemas-microsoft-com:vml" xmlns:wp14="http://schemas.microsoft.com/office/word/2010/wordprocessingDrawing" xmlns:wp="http://schemas.openxmlformats.org/drawingml/2006/wordprocessingDrawing" xmlns:w10="urn:schemas-microsoft-com:office:word" xmlns:w="http://schemas.openxmlformats.org/wordprocessingml/2006/main" xmlns:w14="http://schemas.microsoft.com/office/word/2010/wordml" xmlns:w15="http://schemas.microsoft.com/office/word/2012/wordml" xmlns:w16cid="http://schemas.microsoft.com/office/word/2016/wordml/cid" xmlns:w16se="http://schemas.microsoft.com/office/word/2015/wordml/symex" xmlns:wpg="http://schemas.microsoft.com/office/word/2010/wordprocessingGroup" xmlns:wpi="http://schemas.microsoft.com/office/word/2010/wordprocessingInk" xmlns:wne="http://schemas.microsoft.com/office/word/2006/wordml" xmlns:wps="http://schemas.microsoft.com/office/word/2010/wordprocessingShape" mc:Ignorable="w14 w15 w16se w16cid wp14">
+<w:document xmlns:wpc="http://schemas.microsoft.com/office/word/2010/wordprocessingCanvas" xmlns:cx="http://schemas.microsoft.com/office/drawing/2014/chartex" xmlns:cx1="http://schemas.microsoft.com/office/drawing/2015/9/8/chartex" xmlns:cx2="http://schemas.microsoft.com/office/drawing/2015/10/21/chartex" xmlns:cx3="http://schemas.microsoft.com/office/drawing/2016/5/9/chartex" xmlns:cx4="http://schemas.microsoft.com/office/drawing/2016/5/10/chartex" xmlns:cx5="http://schemas.microsoft.com/office/drawing/2016/5/11/chartex" xmlns:cx6="http://schemas.microsoft.com/office/drawing/2016/5/12/chartex" xmlns:cx7="http://schemas.microsoft.com/office/drawing/2016/5/13/chartex" xmlns:cx8="http://schemas.microsoft.com/office/drawing/2016/5/14/chartex" xmlns:mc="http://schemas.openxmlformats.org/markup-compatibility/2006" xmlns:aink="http://schemas.microsoft.com/office/drawing/2016/ink" xmlns:am3d="http://schemas.microsoft.com/office/drawing/2017/model3d" xmlns:o="urn:schemas-microsoft-com:office:office" xmlns:r="http://schemas.openxmlformats.org/officeDocument/2006/relationships" xmlns:m="http://schemas.openxmlformats.org/officeDocument/2006/math" xmlns:v="urn:schemas-microsoft-com:vml" xmlns:wp14="http://schemas.microsoft.com/office/word/2010/wordprocessingDrawing" xmlns:wp="http://schemas.openxmlformats.org/drawingml/2006/wordprocessingDrawing" xmlns:w10="urn:schemas-microsoft-com:office:word" xmlns:w="http://schemas.openxmlformats.org/wordprocessingml/2006/main" xmlns:w14="http://schemas.microsoft.com/office/word/2010/wordml" xmlns:w15="http://schemas.microsoft.com/office/word/2012/wordml" xmlns:w16cex="http://schemas.microsoft.com/office/word/2018/wordml/cex" xmlns:w16cid="http://schemas.microsoft.com/office/word/2016/wordml/cid" xmlns:w16="http://schemas.microsoft.com/office/word/2018/wordml" xmlns:w16se="http://schemas.microsoft.com/office/word/2015/wordml/symex" xmlns:wpg="http://schemas.microsoft.com/office/word/2010/wordprocessingGroup" xmlns:wpi="http://schemas.microsoft.com/office/word/2010/wordprocessingInk" xmlns:wne="http://schemas.microsoft.com/office/word/2006/wordml" xmlns:wps="http://schemas.microsoft.com/office/word/2010/wordprocessingShape" mc:Ignorable="w14 w15 w16se w16cid w16 w16cex wp14">
   <w:body>
     <w:p>
       <w:pPr>
@@ -1016,18 +1016,8 @@
           <w:i/>
           <w:iCs/>
         </w:rPr>
-        <w:t>ody-</w:t>
-      </w:r>
-      <w:proofErr w:type="spellStart"/>
-      <w:r>
-        <w:rPr>
-          <w:rFonts w:ascii="Arial" w:hAnsi="Arial" w:hint="eastAsia"/>
-          <w:i/>
-          <w:iCs/>
-        </w:rPr>
-        <w:t>parser</w:t>
-      </w:r>
-      <w:proofErr w:type="spellEnd"/>
+        <w:t>ody-parser</w:t>
+      </w:r>
       <w:r>
         <w:rPr>
           <w:rFonts w:ascii="Arial" w:hAnsi="Arial"/>
@@ -1099,571 +1089,12 @@
           <w:bCs/>
         </w:rPr>
       </w:pPr>
-    </w:p>
-    <w:p>
-      <w:pPr>
-        <w:spacing w:after="240"/>
-        <w:jc w:val="both"/>
+      <w:r>
         <w:rPr>
           <w:rFonts w:ascii="Arial" w:hAnsi="Arial"/>
           <w:b/>
           <w:bCs/>
         </w:rPr>
-      </w:pPr>
-      <w:r>
-        <w:rPr>
-          <w:rFonts w:ascii="Arial" w:hAnsi="Arial"/>
-          <w:b/>
-          <w:bCs/>
-        </w:rPr>
-        <w:t>Struttura del database</w:t>
-      </w:r>
-      <w:r>
-        <w:rPr>
-          <w:rFonts w:ascii="Arial" w:hAnsi="Arial"/>
-          <w:b/>
-          <w:bCs/>
-        </w:rPr>
-        <w:t>:</w:t>
-      </w:r>
-    </w:p>
-    <w:p>
-      <w:pPr>
-        <w:pStyle w:val="Paragrafoelenco"/>
-        <w:numPr>
-          <w:ilvl w:val="0"/>
-          <w:numId w:val="5"/>
-        </w:numPr>
-        <w:spacing w:after="240"/>
-        <w:jc w:val="both"/>
-        <w:rPr>
-          <w:rFonts w:ascii="Arial" w:hAnsi="Arial"/>
-        </w:rPr>
-      </w:pPr>
-      <w:r>
-        <w:rPr>
-          <w:rFonts w:ascii="Arial" w:hAnsi="Arial"/>
-          <w:i/>
-          <w:iCs/>
-        </w:rPr>
-        <w:t>Studenti</w:t>
-      </w:r>
-      <w:r>
-        <w:rPr>
-          <w:rFonts w:ascii="Arial" w:hAnsi="Arial"/>
-          <w:i/>
-          <w:iCs/>
-        </w:rPr>
-        <w:t xml:space="preserve"> </w:t>
-      </w:r>
-      <w:r>
-        <w:rPr>
-          <w:rFonts w:ascii="Arial" w:hAnsi="Arial"/>
-        </w:rPr>
-        <w:t>(</w:t>
-      </w:r>
-      <w:r>
-        <w:rPr>
-          <w:rFonts w:ascii="Arial" w:hAnsi="Arial"/>
-        </w:rPr>
-        <w:t>nome, cognome, matricola,</w:t>
-      </w:r>
-      <w:r>
-        <w:rPr>
-          <w:rFonts w:ascii="Arial" w:hAnsi="Arial"/>
-        </w:rPr>
-        <w:t xml:space="preserve"> facoltà,</w:t>
-      </w:r>
-      <w:r>
-        <w:rPr>
-          <w:rFonts w:ascii="Arial" w:hAnsi="Arial"/>
-        </w:rPr>
-        <w:t xml:space="preserve"> password</w:t>
-      </w:r>
-      <w:r>
-        <w:rPr>
-          <w:rFonts w:ascii="Arial" w:hAnsi="Arial"/>
-        </w:rPr>
-        <w:t>)</w:t>
-      </w:r>
-    </w:p>
-    <w:p>
-      <w:pPr>
-        <w:pStyle w:val="Paragrafoelenco"/>
-        <w:numPr>
-          <w:ilvl w:val="0"/>
-          <w:numId w:val="5"/>
-        </w:numPr>
-        <w:spacing w:after="240"/>
-        <w:jc w:val="both"/>
-        <w:rPr>
-          <w:rFonts w:ascii="Arial" w:hAnsi="Arial"/>
-        </w:rPr>
-      </w:pPr>
-      <w:r>
-        <w:rPr>
-          <w:rFonts w:ascii="Arial" w:hAnsi="Arial"/>
-          <w:i/>
-          <w:iCs/>
-        </w:rPr>
-        <w:t xml:space="preserve">Amministratori </w:t>
-      </w:r>
-      <w:r>
-        <w:rPr>
-          <w:rFonts w:ascii="Arial" w:hAnsi="Arial"/>
-        </w:rPr>
-        <w:t>(</w:t>
-      </w:r>
-      <w:r>
-        <w:rPr>
-          <w:rFonts w:ascii="Arial" w:hAnsi="Arial"/>
-        </w:rPr>
-        <w:t>nome, cognome, matricola, password</w:t>
-      </w:r>
-      <w:r>
-        <w:rPr>
-          <w:rFonts w:ascii="Arial" w:hAnsi="Arial"/>
-        </w:rPr>
-        <w:t>)</w:t>
-      </w:r>
-    </w:p>
-    <w:p>
-      <w:pPr>
-        <w:pStyle w:val="Paragrafoelenco"/>
-        <w:numPr>
-          <w:ilvl w:val="0"/>
-          <w:numId w:val="5"/>
-        </w:numPr>
-        <w:spacing w:after="240"/>
-        <w:jc w:val="both"/>
-        <w:rPr>
-          <w:rFonts w:ascii="Arial" w:hAnsi="Arial"/>
-        </w:rPr>
-      </w:pPr>
-      <w:r>
-        <w:rPr>
-          <w:rFonts w:ascii="Arial" w:hAnsi="Arial"/>
-          <w:i/>
-          <w:iCs/>
-        </w:rPr>
-        <w:t>Token studenti</w:t>
-      </w:r>
-      <w:r>
-        <w:rPr>
-          <w:rFonts w:ascii="Arial" w:hAnsi="Arial"/>
-          <w:i/>
-          <w:iCs/>
-        </w:rPr>
-        <w:t xml:space="preserve"> </w:t>
-      </w:r>
-      <w:r>
-        <w:rPr>
-          <w:rFonts w:ascii="Arial" w:hAnsi="Arial"/>
-        </w:rPr>
-        <w:t>(</w:t>
-      </w:r>
-      <w:proofErr w:type="spellStart"/>
-      <w:r>
-        <w:rPr>
-          <w:rFonts w:ascii="Arial" w:hAnsi="Arial"/>
-        </w:rPr>
-        <w:t>idStudente</w:t>
-      </w:r>
-      <w:proofErr w:type="spellEnd"/>
-      <w:r>
-        <w:rPr>
-          <w:rFonts w:ascii="Arial" w:hAnsi="Arial"/>
-        </w:rPr>
-        <w:t xml:space="preserve">, token, </w:t>
-      </w:r>
-      <w:proofErr w:type="spellStart"/>
-      <w:r>
-        <w:rPr>
-          <w:rFonts w:ascii="Arial" w:hAnsi="Arial"/>
-        </w:rPr>
-        <w:t>dataCreazione</w:t>
-      </w:r>
-      <w:proofErr w:type="spellEnd"/>
-      <w:r>
-        <w:rPr>
-          <w:rFonts w:ascii="Arial" w:hAnsi="Arial"/>
-        </w:rPr>
-        <w:t>)</w:t>
-      </w:r>
-    </w:p>
-    <w:p>
-      <w:pPr>
-        <w:pStyle w:val="Paragrafoelenco"/>
-        <w:numPr>
-          <w:ilvl w:val="0"/>
-          <w:numId w:val="5"/>
-        </w:numPr>
-        <w:spacing w:after="240"/>
-        <w:jc w:val="both"/>
-        <w:rPr>
-          <w:rFonts w:ascii="Arial" w:hAnsi="Arial"/>
-        </w:rPr>
-      </w:pPr>
-      <w:r>
-        <w:rPr>
-          <w:rFonts w:ascii="Arial" w:hAnsi="Arial"/>
-          <w:i/>
-          <w:iCs/>
-        </w:rPr>
-        <w:t>Token amministratori</w:t>
-      </w:r>
-      <w:r>
-        <w:rPr>
-          <w:rFonts w:ascii="Arial" w:hAnsi="Arial"/>
-          <w:i/>
-          <w:iCs/>
-        </w:rPr>
-        <w:t xml:space="preserve"> </w:t>
-      </w:r>
-      <w:r>
-        <w:rPr>
-          <w:rFonts w:ascii="Arial" w:hAnsi="Arial"/>
-        </w:rPr>
-        <w:t>(</w:t>
-      </w:r>
-      <w:proofErr w:type="spellStart"/>
-      <w:r>
-        <w:rPr>
-          <w:rFonts w:ascii="Arial" w:hAnsi="Arial"/>
-        </w:rPr>
-        <w:t>id</w:t>
-      </w:r>
-      <w:r>
-        <w:rPr>
-          <w:rFonts w:ascii="Arial" w:hAnsi="Arial"/>
-        </w:rPr>
-        <w:t>Admin</w:t>
-      </w:r>
-      <w:proofErr w:type="spellEnd"/>
-      <w:r>
-        <w:rPr>
-          <w:rFonts w:ascii="Arial" w:hAnsi="Arial"/>
-        </w:rPr>
-        <w:t xml:space="preserve">, token, </w:t>
-      </w:r>
-      <w:proofErr w:type="spellStart"/>
-      <w:r>
-        <w:rPr>
-          <w:rFonts w:ascii="Arial" w:hAnsi="Arial"/>
-        </w:rPr>
-        <w:t>dataCreazione</w:t>
-      </w:r>
-      <w:proofErr w:type="spellEnd"/>
-      <w:r>
-        <w:rPr>
-          <w:rFonts w:ascii="Arial" w:hAnsi="Arial"/>
-        </w:rPr>
-        <w:t>)</w:t>
-      </w:r>
-    </w:p>
-    <w:p>
-      <w:pPr>
-        <w:pStyle w:val="Paragrafoelenco"/>
-        <w:numPr>
-          <w:ilvl w:val="0"/>
-          <w:numId w:val="5"/>
-        </w:numPr>
-        <w:spacing w:after="240"/>
-        <w:jc w:val="both"/>
-        <w:rPr>
-          <w:rFonts w:ascii="Arial" w:hAnsi="Arial"/>
-        </w:rPr>
-      </w:pPr>
-      <w:r>
-        <w:rPr>
-          <w:rFonts w:ascii="Arial" w:hAnsi="Arial"/>
-          <w:i/>
-          <w:iCs/>
-        </w:rPr>
-        <w:t>Esami</w:t>
-      </w:r>
-      <w:r>
-        <w:rPr>
-          <w:rFonts w:ascii="Arial" w:hAnsi="Arial"/>
-          <w:i/>
-          <w:iCs/>
-        </w:rPr>
-        <w:t xml:space="preserve"> </w:t>
-      </w:r>
-      <w:r>
-        <w:rPr>
-          <w:rFonts w:ascii="Arial" w:hAnsi="Arial"/>
-        </w:rPr>
-        <w:t>(</w:t>
-      </w:r>
-      <w:r>
-        <w:rPr>
-          <w:rFonts w:ascii="Arial" w:hAnsi="Arial"/>
-        </w:rPr>
-        <w:t xml:space="preserve">nome, facoltà, </w:t>
-      </w:r>
-      <w:proofErr w:type="spellStart"/>
-      <w:r>
-        <w:rPr>
-          <w:rFonts w:ascii="Arial" w:hAnsi="Arial"/>
-        </w:rPr>
-        <w:t>postiTot</w:t>
-      </w:r>
-      <w:proofErr w:type="spellEnd"/>
-      <w:r>
-        <w:rPr>
-          <w:rFonts w:ascii="Arial" w:hAnsi="Arial"/>
-        </w:rPr>
-        <w:t xml:space="preserve">, </w:t>
-      </w:r>
-      <w:proofErr w:type="spellStart"/>
-      <w:r>
-        <w:rPr>
-          <w:rFonts w:ascii="Arial" w:hAnsi="Arial"/>
-        </w:rPr>
-        <w:t>postiLiberi</w:t>
-      </w:r>
-      <w:proofErr w:type="spellEnd"/>
-      <w:r>
-        <w:rPr>
-          <w:rFonts w:ascii="Arial" w:hAnsi="Arial"/>
-        </w:rPr>
-        <w:t>, data</w:t>
-      </w:r>
-      <w:r>
-        <w:rPr>
-          <w:rFonts w:ascii="Arial" w:hAnsi="Arial"/>
-        </w:rPr>
-        <w:t>)</w:t>
-      </w:r>
-    </w:p>
-    <w:p>
-      <w:pPr>
-        <w:pStyle w:val="Paragrafoelenco"/>
-        <w:numPr>
-          <w:ilvl w:val="0"/>
-          <w:numId w:val="5"/>
-        </w:numPr>
-        <w:spacing w:after="240"/>
-        <w:jc w:val="both"/>
-        <w:rPr>
-          <w:rFonts w:ascii="Arial" w:hAnsi="Arial"/>
-          <w:i/>
-          <w:iCs/>
-        </w:rPr>
-      </w:pPr>
-      <w:r>
-        <w:rPr>
-          <w:rFonts w:ascii="Arial" w:hAnsi="Arial"/>
-          <w:i/>
-          <w:iCs/>
-        </w:rPr>
-        <w:t>Iscrizioni</w:t>
-      </w:r>
-      <w:r>
-        <w:rPr>
-          <w:rFonts w:ascii="Arial" w:hAnsi="Arial"/>
-          <w:i/>
-          <w:iCs/>
-        </w:rPr>
-        <w:t xml:space="preserve"> </w:t>
-      </w:r>
-      <w:r>
-        <w:rPr>
-          <w:rFonts w:ascii="Arial" w:hAnsi="Arial"/>
-        </w:rPr>
-        <w:t>(</w:t>
-      </w:r>
-      <w:proofErr w:type="spellStart"/>
-      <w:r>
-        <w:rPr>
-          <w:rFonts w:ascii="Arial" w:hAnsi="Arial"/>
-        </w:rPr>
-        <w:t>idEsame</w:t>
-      </w:r>
-      <w:proofErr w:type="spellEnd"/>
-      <w:r>
-        <w:rPr>
-          <w:rFonts w:ascii="Arial" w:hAnsi="Arial"/>
-        </w:rPr>
-        <w:t xml:space="preserve">, </w:t>
-      </w:r>
-      <w:proofErr w:type="spellStart"/>
-      <w:r>
-        <w:rPr>
-          <w:rFonts w:ascii="Arial" w:hAnsi="Arial"/>
-        </w:rPr>
-        <w:t>nomeEsame</w:t>
-      </w:r>
-      <w:proofErr w:type="spellEnd"/>
-      <w:r>
-        <w:rPr>
-          <w:rFonts w:ascii="Arial" w:hAnsi="Arial"/>
-        </w:rPr>
-        <w:t>, studente, data</w:t>
-      </w:r>
-      <w:r>
-        <w:rPr>
-          <w:rFonts w:ascii="Arial" w:hAnsi="Arial"/>
-        </w:rPr>
-        <w:t>)</w:t>
-      </w:r>
-    </w:p>
-    <w:p>
-      <w:pPr>
-        <w:pStyle w:val="Paragrafoelenco"/>
-        <w:numPr>
-          <w:ilvl w:val="0"/>
-          <w:numId w:val="5"/>
-        </w:numPr>
-        <w:spacing w:after="240"/>
-        <w:jc w:val="both"/>
-        <w:rPr>
-          <w:rFonts w:ascii="Arial" w:hAnsi="Arial"/>
-          <w:i/>
-          <w:iCs/>
-        </w:rPr>
-      </w:pPr>
-      <w:r>
-        <w:rPr>
-          <w:rFonts w:ascii="Arial" w:hAnsi="Arial"/>
-          <w:i/>
-          <w:iCs/>
-        </w:rPr>
-        <w:t>Superati</w:t>
-      </w:r>
-      <w:r>
-        <w:rPr>
-          <w:rFonts w:ascii="Arial" w:hAnsi="Arial"/>
-          <w:i/>
-          <w:iCs/>
-        </w:rPr>
-        <w:t xml:space="preserve"> </w:t>
-      </w:r>
-      <w:r>
-        <w:rPr>
-          <w:rFonts w:ascii="Arial" w:hAnsi="Arial"/>
-        </w:rPr>
-        <w:t>(</w:t>
-      </w:r>
-      <w:r>
-        <w:rPr>
-          <w:rFonts w:ascii="Arial" w:hAnsi="Arial"/>
-        </w:rPr>
-        <w:t>studente, esame, voto, lode</w:t>
-      </w:r>
-      <w:r>
-        <w:rPr>
-          <w:rFonts w:ascii="Arial" w:hAnsi="Arial"/>
-        </w:rPr>
-        <w:t>)</w:t>
-      </w:r>
-    </w:p>
-    <w:p>
-      <w:pPr>
-        <w:spacing w:after="240"/>
-        <w:jc w:val="both"/>
-        <w:rPr>
-          <w:rFonts w:ascii="Arial" w:hAnsi="Arial"/>
-          <w:b/>
-          <w:bCs/>
-        </w:rPr>
-      </w:pPr>
-    </w:p>
-    <w:p>
-      <w:pPr>
-        <w:spacing w:after="240"/>
-        <w:jc w:val="both"/>
-        <w:rPr>
-          <w:rFonts w:ascii="Arial" w:hAnsi="Arial"/>
-          <w:b/>
-          <w:bCs/>
-        </w:rPr>
-      </w:pPr>
-    </w:p>
-    <w:p>
-      <w:pPr>
-        <w:spacing w:after="240"/>
-        <w:jc w:val="both"/>
-        <w:rPr>
-          <w:rFonts w:ascii="Arial" w:hAnsi="Arial"/>
-          <w:b/>
-          <w:bCs/>
-        </w:rPr>
-      </w:pPr>
-    </w:p>
-    <w:p>
-      <w:pPr>
-        <w:spacing w:after="240"/>
-        <w:jc w:val="both"/>
-        <w:rPr>
-          <w:rFonts w:ascii="Arial" w:hAnsi="Arial"/>
-          <w:b/>
-          <w:bCs/>
-        </w:rPr>
-      </w:pPr>
-    </w:p>
-    <w:p>
-      <w:pPr>
-        <w:spacing w:after="240"/>
-        <w:jc w:val="both"/>
-        <w:rPr>
-          <w:rFonts w:ascii="Arial" w:hAnsi="Arial"/>
-          <w:b/>
-          <w:bCs/>
-        </w:rPr>
-      </w:pPr>
-    </w:p>
-    <w:p>
-      <w:pPr>
-        <w:spacing w:after="240"/>
-        <w:jc w:val="both"/>
-        <w:rPr>
-          <w:rFonts w:ascii="Arial" w:hAnsi="Arial"/>
-          <w:b/>
-          <w:bCs/>
-        </w:rPr>
-      </w:pPr>
-    </w:p>
-    <w:p>
-      <w:pPr>
-        <w:spacing w:after="240"/>
-        <w:jc w:val="both"/>
-        <w:rPr>
-          <w:rFonts w:ascii="Arial" w:hAnsi="Arial"/>
-          <w:b/>
-          <w:bCs/>
-        </w:rPr>
-      </w:pPr>
-    </w:p>
-    <w:p>
-      <w:pPr>
-        <w:spacing w:after="240"/>
-        <w:jc w:val="both"/>
-        <w:rPr>
-          <w:rFonts w:ascii="Arial" w:hAnsi="Arial"/>
-          <w:b/>
-          <w:bCs/>
-        </w:rPr>
-      </w:pPr>
-    </w:p>
-    <w:p>
-      <w:pPr>
-        <w:spacing w:after="240"/>
-        <w:jc w:val="both"/>
-        <w:rPr>
-          <w:rFonts w:ascii="Arial" w:hAnsi="Arial"/>
-          <w:b/>
-          <w:bCs/>
-        </w:rPr>
-      </w:pPr>
-      <w:r>
-        <w:rPr>
-          <w:rFonts w:ascii="Arial" w:hAnsi="Arial"/>
-          <w:b/>
-          <w:bCs/>
-        </w:rPr>
-        <w:lastRenderedPageBreak/>
         <w:t>Scelte progettuali:</w:t>
       </w:r>
     </w:p>
@@ -1673,6 +1104,7 @@
         <w:jc w:val="both"/>
         <w:rPr>
           <w:rFonts w:ascii="Arial" w:hAnsi="Arial"/>
+          <w:noProof/>
         </w:rPr>
       </w:pPr>
       <w:r>
@@ -1691,13 +1123,19 @@
         <w:rPr>
           <w:rFonts w:ascii="Arial" w:hAnsi="Arial"/>
         </w:rPr>
-        <w:t xml:space="preserve"> un’applicazione web che consente il login come studente oppure come amministratore</w:t>
-      </w:r>
-      <w:r>
-        <w:rPr>
-          <w:rFonts w:ascii="Arial" w:hAnsi="Arial"/>
-        </w:rPr>
-        <w:t>, utilizzando un’unica schermata di login.</w:t>
+        <w:t xml:space="preserve"> un’applicazione web che consente </w:t>
+      </w:r>
+      <w:r>
+        <w:rPr>
+          <w:rFonts w:ascii="Arial" w:hAnsi="Arial"/>
+        </w:rPr>
+        <w:t xml:space="preserve">da </w:t>
+      </w:r>
+      <w:r>
+        <w:rPr>
+          <w:rFonts w:ascii="Arial" w:hAnsi="Arial"/>
+        </w:rPr>
+        <w:t>un’unica schermata</w:t>
       </w:r>
       <w:r>
         <w:rPr>
@@ -1709,6 +1147,24 @@
         <w:rPr>
           <w:rFonts w:ascii="Arial" w:hAnsi="Arial"/>
         </w:rPr>
+        <w:t>il login come studente oppure come amministratore</w:t>
+      </w:r>
+      <w:r>
+        <w:rPr>
+          <w:rFonts w:ascii="Arial" w:hAnsi="Arial"/>
+        </w:rPr>
+        <w:t>.</w:t>
+      </w:r>
+      <w:r>
+        <w:rPr>
+          <w:rFonts w:ascii="Arial" w:hAnsi="Arial"/>
+        </w:rPr>
+        <w:t xml:space="preserve"> </w:t>
+      </w:r>
+      <w:r>
+        <w:rPr>
+          <w:rFonts w:ascii="Arial" w:hAnsi="Arial"/>
+        </w:rPr>
         <w:t xml:space="preserve">Dopo aver verificato le credenziali, </w:t>
       </w:r>
       <w:r>
@@ -1751,16 +1207,8 @@
         <w:rPr>
           <w:rFonts w:ascii="Arial" w:hAnsi="Arial"/>
         </w:rPr>
-        <w:t xml:space="preserve">oppure se viene effettuato il </w:t>
-      </w:r>
-      <w:proofErr w:type="spellStart"/>
-      <w:r>
-        <w:rPr>
-          <w:rFonts w:ascii="Arial" w:hAnsi="Arial"/>
-        </w:rPr>
-        <w:t>logout</w:t>
-      </w:r>
-      <w:proofErr w:type="spellEnd"/>
+        <w:t>oppure se viene effettuato il logout</w:t>
+      </w:r>
       <w:r>
         <w:rPr>
           <w:rFonts w:ascii="Arial" w:hAnsi="Arial"/>
@@ -1815,9 +1263,9 @@
           <w:noProof/>
         </w:rPr>
         <w:drawing>
-          <wp:inline distT="0" distB="0" distL="0" distR="0" wp14:anchorId="0907C624" wp14:editId="0A4902D0">
-            <wp:extent cx="3206504" cy="3077244"/>
-            <wp:effectExtent l="76200" t="76200" r="108585" b="123190"/>
+          <wp:inline distT="0" distB="0" distL="0" distR="0" wp14:anchorId="0907C624" wp14:editId="48C411EE">
+            <wp:extent cx="2750067" cy="2638425"/>
+            <wp:effectExtent l="76200" t="76200" r="107950" b="104775"/>
             <wp:docPr id="8" name="Immagine 8"/>
             <wp:cNvGraphicFramePr>
               <a:graphicFrameLocks xmlns:a="http://schemas.openxmlformats.org/drawingml/2006/main" noChangeAspect="1"/>
@@ -1830,7 +1278,7 @@
                     <pic:cNvPicPr/>
                   </pic:nvPicPr>
                   <pic:blipFill>
-                    <a:blip r:embed="rId9">
+                    <a:blip r:embed="rId9" cstate="print">
                       <a:extLst>
                         <a:ext uri="{28A0092B-C50C-407E-A947-70E740481C1C}">
                           <a14:useLocalDpi xmlns:a14="http://schemas.microsoft.com/office/drawing/2010/main" val="0"/>
@@ -1844,7 +1292,7 @@
                   <pic:spPr>
                     <a:xfrm>
                       <a:off x="0" y="0"/>
-                      <a:ext cx="3206504" cy="3077244"/>
+                      <a:ext cx="2777727" cy="2664962"/>
                     </a:xfrm>
                     <a:prstGeom prst="rect">
                       <a:avLst/>
@@ -1873,100 +1321,78 @@
     </w:p>
     <w:p>
       <w:pPr>
+        <w:rPr>
+          <w:rFonts w:ascii="Arial" w:hAnsi="Arial"/>
+        </w:rPr>
+      </w:pPr>
+      <w:r>
+        <w:rPr>
+          <w:rFonts w:ascii="Arial" w:hAnsi="Arial"/>
+        </w:rPr>
+        <w:br w:type="page"/>
+      </w:r>
+    </w:p>
+    <w:p>
+      <w:pPr>
         <w:spacing w:before="240" w:after="240"/>
-        <w:rPr>
-          <w:rFonts w:ascii="Arial" w:hAnsi="Arial"/>
-        </w:rPr>
-      </w:pPr>
-      <w:r>
-        <w:rPr>
-          <w:rFonts w:ascii="Arial" w:hAnsi="Arial"/>
-        </w:rPr>
-        <w:t>Dop</w:t>
-      </w:r>
-      <w:r>
-        <w:rPr>
-          <w:rFonts w:ascii="Arial" w:hAnsi="Arial"/>
-        </w:rPr>
-        <w:t>o</w:t>
-      </w:r>
-      <w:r>
-        <w:rPr>
-          <w:rFonts w:ascii="Arial" w:hAnsi="Arial"/>
-        </w:rPr>
-        <w:t xml:space="preserve"> aver eseguito il login l’utente vede il proprio nome in alto a destra accanto al pulsante di </w:t>
+        <w:jc w:val="both"/>
+        <w:rPr>
+          <w:rFonts w:ascii="Arial" w:hAnsi="Arial"/>
+        </w:rPr>
+      </w:pPr>
+      <w:r>
+        <w:rPr>
+          <w:rFonts w:ascii="Arial" w:hAnsi="Arial"/>
+        </w:rPr>
+        <w:lastRenderedPageBreak/>
+        <w:t xml:space="preserve">L’interfaccia grafica, realizzata in bootstrap, è responsive e si adatta alle varie risoluzioni. Quando lo spazio non è sufficiente, come nel caso della visualizzazione da smartphone, la </w:t>
       </w:r>
       <w:proofErr w:type="spellStart"/>
       <w:r>
         <w:rPr>
           <w:rFonts w:ascii="Arial" w:hAnsi="Arial"/>
         </w:rPr>
-        <w:t>logout</w:t>
+        <w:t>navbar</w:t>
       </w:r>
       <w:proofErr w:type="spellEnd"/>
       <w:r>
         <w:rPr>
           <w:rFonts w:ascii="Arial" w:hAnsi="Arial"/>
         </w:rPr>
-        <w:t xml:space="preserve">. </w:t>
+        <w:t xml:space="preserve"> collassa</w:t>
+      </w:r>
+      <w:r>
+        <w:rPr>
+          <w:rFonts w:ascii="Arial" w:hAnsi="Arial"/>
+        </w:rPr>
+        <w:t>,</w:t>
+      </w:r>
+      <w:r>
+        <w:rPr>
+          <w:rFonts w:ascii="Arial" w:hAnsi="Arial"/>
+        </w:rPr>
+        <w:t xml:space="preserve"> assumendo l’aspetto di un menu a tendina. Gli altri elementi invece vengono scalati, mantenendo le proporzioni e le posizioni reciproche, dato che sono state utilizzate misure relative alla risoluzione per il loro posizionamento.</w:t>
+      </w:r>
+      <w:r>
+        <w:rPr>
+          <w:rFonts w:ascii="Arial" w:hAnsi="Arial"/>
+        </w:rPr>
+        <w:t xml:space="preserve"> </w:t>
       </w:r>
     </w:p>
     <w:p>
       <w:pPr>
         <w:spacing w:before="240" w:after="240"/>
-        <w:rPr>
-          <w:rFonts w:ascii="Arial" w:hAnsi="Arial"/>
-        </w:rPr>
-      </w:pPr>
-      <w:r>
-        <w:rPr>
-          <w:rFonts w:ascii="Arial" w:hAnsi="Arial"/>
-        </w:rPr>
-        <w:t>L’interfaccia grafica, realizzata in bootstrap, è responsive e si adatta alle varie risoluzioni. Quando lo spazio non è sufficiente</w:t>
-      </w:r>
-      <w:r>
-        <w:rPr>
-          <w:rFonts w:ascii="Arial" w:hAnsi="Arial"/>
-        </w:rPr>
-        <w:t>, come nel caso della visualizzazione da smartphone,</w:t>
-      </w:r>
-      <w:r>
-        <w:rPr>
-          <w:rFonts w:ascii="Arial" w:hAnsi="Arial"/>
-        </w:rPr>
-        <w:t xml:space="preserve"> la navba</w:t>
-      </w:r>
-      <w:proofErr w:type="spellStart"/>
-      <w:r>
-        <w:rPr>
-          <w:rFonts w:ascii="Arial" w:hAnsi="Arial"/>
-        </w:rPr>
-        <w:t>r</w:t>
-      </w:r>
-      <w:proofErr w:type="spellEnd"/>
-      <w:r>
-        <w:rPr>
-          <w:rFonts w:ascii="Arial" w:hAnsi="Arial"/>
-        </w:rPr>
-        <w:t xml:space="preserve"> collassa</w:t>
-      </w:r>
-      <w:r>
-        <w:rPr>
-          <w:rFonts w:ascii="Arial" w:hAnsi="Arial"/>
-        </w:rPr>
-        <w:t>,</w:t>
-      </w:r>
-      <w:r>
-        <w:rPr>
-          <w:rFonts w:ascii="Arial" w:hAnsi="Arial"/>
-        </w:rPr>
-        <w:t xml:space="preserve"> assumendo l’aspetto di un menu a tendina</w:t>
-      </w:r>
-      <w:r>
-        <w:rPr>
-          <w:rFonts w:ascii="Arial" w:hAnsi="Arial"/>
-        </w:rPr>
-        <w:t>. Gli altri elementi invece vengono scalati, mantenendo le proporzioni e le posizioni reciproche, dato che sono state utilizzate misure relative alla risoluzione per il loro posizionamento.</w:t>
+        <w:jc w:val="both"/>
+        <w:rPr>
+          <w:rFonts w:ascii="Arial" w:hAnsi="Arial"/>
+        </w:rPr>
+      </w:pPr>
+      <w:r>
+        <w:rPr>
+          <w:rFonts w:ascii="Arial" w:hAnsi="Arial"/>
+        </w:rPr>
+        <w:t>Dopo aver eseguito il login l’utente vede il proprio nome in alto a destra accanto al pulsante di logout.</w:t>
       </w:r>
     </w:p>
     <w:p>
@@ -1976,75 +1402,10 @@
           <w:rFonts w:ascii="Arial" w:hAnsi="Arial"/>
         </w:rPr>
       </w:pPr>
-    </w:p>
-    <w:p>
-      <w:pPr>
-        <w:spacing w:before="240" w:after="240"/>
-        <w:rPr>
-          <w:rFonts w:ascii="Arial" w:hAnsi="Arial"/>
-        </w:rPr>
-      </w:pPr>
-    </w:p>
-    <w:p>
-      <w:pPr>
-        <w:spacing w:before="240" w:after="240"/>
-        <w:rPr>
-          <w:rFonts w:ascii="Arial" w:hAnsi="Arial"/>
-        </w:rPr>
-      </w:pPr>
-    </w:p>
-    <w:p>
-      <w:pPr>
-        <w:spacing w:before="240" w:after="240"/>
-        <w:rPr>
-          <w:rFonts w:ascii="Arial" w:hAnsi="Arial"/>
-        </w:rPr>
-      </w:pPr>
-    </w:p>
-    <w:p>
-      <w:pPr>
-        <w:spacing w:before="240" w:after="240"/>
-        <w:rPr>
-          <w:rFonts w:ascii="Arial" w:hAnsi="Arial"/>
-        </w:rPr>
-      </w:pPr>
-    </w:p>
-    <w:p>
-      <w:pPr>
-        <w:spacing w:before="240" w:after="240"/>
-        <w:rPr>
-          <w:rFonts w:ascii="Arial" w:hAnsi="Arial"/>
-        </w:rPr>
-      </w:pPr>
-    </w:p>
-    <w:p>
-      <w:pPr>
-        <w:spacing w:before="240" w:after="240"/>
-        <w:rPr>
-          <w:rFonts w:ascii="Arial" w:hAnsi="Arial"/>
-        </w:rPr>
-      </w:pPr>
-    </w:p>
-    <w:p>
-      <w:pPr>
-        <w:spacing w:before="240" w:after="240"/>
-        <w:rPr>
-          <w:rFonts w:ascii="Arial" w:hAnsi="Arial"/>
-        </w:rPr>
-      </w:pPr>
-    </w:p>
-    <w:p>
-      <w:pPr>
-        <w:spacing w:before="240" w:after="240"/>
-        <w:rPr>
-          <w:rFonts w:ascii="Arial" w:hAnsi="Arial"/>
-        </w:rPr>
-      </w:pPr>
-      <w:r>
-        <w:rPr>
-          <w:rFonts w:ascii="Arial" w:hAnsi="Arial"/>
-        </w:rPr>
-        <w:lastRenderedPageBreak/>
+      <w:r>
+        <w:rPr>
+          <w:rFonts w:ascii="Arial" w:hAnsi="Arial"/>
+        </w:rPr>
         <w:t xml:space="preserve">Lo studente può </w:t>
       </w:r>
       <w:r>
@@ -2275,9 +1636,9 @@
           <w:noProof/>
         </w:rPr>
         <w:drawing>
-          <wp:inline distT="0" distB="0" distL="0" distR="0" wp14:anchorId="02201C5B" wp14:editId="194C1892">
-            <wp:extent cx="2770675" cy="2577290"/>
-            <wp:effectExtent l="76200" t="76200" r="106045" b="109220"/>
+          <wp:inline distT="0" distB="0" distL="0" distR="0" wp14:anchorId="02201C5B" wp14:editId="12AA0BB3">
+            <wp:extent cx="2628900" cy="2445411"/>
+            <wp:effectExtent l="76200" t="76200" r="114300" b="107315"/>
             <wp:docPr id="5" name="Immagine 5"/>
             <wp:cNvGraphicFramePr>
               <a:graphicFrameLocks xmlns:a="http://schemas.openxmlformats.org/drawingml/2006/main" noChangeAspect="1"/>
@@ -2304,7 +1665,7 @@
                   <pic:spPr bwMode="auto">
                     <a:xfrm>
                       <a:off x="0" y="0"/>
-                      <a:ext cx="2770675" cy="2577290"/>
+                      <a:ext cx="2645746" cy="2461081"/>
                     </a:xfrm>
                     <a:prstGeom prst="rect">
                       <a:avLst/>
@@ -2358,9 +1719,9 @@
           <w:noProof/>
         </w:rPr>
         <w:drawing>
-          <wp:inline distT="0" distB="0" distL="0" distR="0" wp14:anchorId="2FB76AED" wp14:editId="1B536549">
-            <wp:extent cx="2758467" cy="2569434"/>
-            <wp:effectExtent l="76200" t="76200" r="118110" b="116840"/>
+          <wp:inline distT="0" distB="0" distL="0" distR="0" wp14:anchorId="2FB76AED" wp14:editId="705CC9BE">
+            <wp:extent cx="2617794" cy="2438400"/>
+            <wp:effectExtent l="76200" t="76200" r="106680" b="114300"/>
             <wp:docPr id="6" name="Immagine 6"/>
             <wp:cNvGraphicFramePr>
               <a:graphicFrameLocks xmlns:a="http://schemas.openxmlformats.org/drawingml/2006/main" noChangeAspect="1"/>
@@ -2387,7 +1748,7 @@
                   <pic:spPr bwMode="auto">
                     <a:xfrm>
                       <a:off x="0" y="0"/>
-                      <a:ext cx="2758467" cy="2569434"/>
+                      <a:ext cx="2629418" cy="2449228"/>
                     </a:xfrm>
                     <a:prstGeom prst="rect">
                       <a:avLst/>
@@ -2450,9 +1811,9 @@
           <w:noProof/>
         </w:rPr>
         <w:drawing>
-          <wp:inline distT="0" distB="0" distL="0" distR="0" wp14:anchorId="739B20CF" wp14:editId="31E45AD3">
-            <wp:extent cx="2775054" cy="2582585"/>
-            <wp:effectExtent l="76200" t="76200" r="120650" b="122555"/>
+          <wp:inline distT="0" distB="0" distL="0" distR="0" wp14:anchorId="739B20CF" wp14:editId="51E25D38">
+            <wp:extent cx="2495550" cy="2322466"/>
+            <wp:effectExtent l="76200" t="76200" r="114300" b="116205"/>
             <wp:docPr id="7" name="Immagine 7"/>
             <wp:cNvGraphicFramePr>
               <a:graphicFrameLocks xmlns:a="http://schemas.openxmlformats.org/drawingml/2006/main" noChangeAspect="1"/>
@@ -2479,7 +1840,7 @@
                   <pic:spPr>
                     <a:xfrm>
                       <a:off x="0" y="0"/>
-                      <a:ext cx="2775054" cy="2582585"/>
+                      <a:ext cx="2535463" cy="2359610"/>
                     </a:xfrm>
                     <a:prstGeom prst="rect">
                       <a:avLst/>
@@ -2705,8 +2066,6 @@
         </w:rPr>
         <w:t xml:space="preserve">se </w:t>
       </w:r>
-      <w:bookmarkStart w:id="0" w:name="_GoBack"/>
-      <w:bookmarkEnd w:id="0"/>
       <w:r>
         <w:rPr>
           <w:rFonts w:ascii="Arial" w:hAnsi="Arial"/>
@@ -3202,10 +2561,390 @@
     <w:p>
       <w:pPr>
         <w:spacing w:after="240"/>
+        <w:jc w:val="both"/>
         <w:rPr>
           <w:rFonts w:ascii="Arial" w:hAnsi="Arial"/>
           <w:b/>
           <w:bCs/>
+        </w:rPr>
+      </w:pPr>
+    </w:p>
+    <w:p>
+      <w:pPr>
+        <w:spacing w:after="240"/>
+        <w:jc w:val="both"/>
+        <w:rPr>
+          <w:rFonts w:ascii="Arial" w:hAnsi="Arial"/>
+          <w:b/>
+          <w:bCs/>
+        </w:rPr>
+      </w:pPr>
+      <w:r>
+        <w:rPr>
+          <w:rFonts w:ascii="Arial" w:hAnsi="Arial"/>
+          <w:b/>
+          <w:bCs/>
+        </w:rPr>
+        <w:t>Struttura del database</w:t>
+      </w:r>
+      <w:r>
+        <w:rPr>
+          <w:rFonts w:ascii="Arial" w:hAnsi="Arial"/>
+          <w:b/>
+          <w:bCs/>
+        </w:rPr>
+        <w:t>:</w:t>
+      </w:r>
+    </w:p>
+    <w:p>
+      <w:pPr>
+        <w:pStyle w:val="Paragrafoelenco"/>
+        <w:numPr>
+          <w:ilvl w:val="0"/>
+          <w:numId w:val="5"/>
+        </w:numPr>
+        <w:spacing w:after="240"/>
+        <w:jc w:val="both"/>
+        <w:rPr>
+          <w:rFonts w:ascii="Arial" w:hAnsi="Arial"/>
+        </w:rPr>
+      </w:pPr>
+      <w:r>
+        <w:rPr>
+          <w:rFonts w:ascii="Arial" w:hAnsi="Arial"/>
+          <w:i/>
+          <w:iCs/>
+        </w:rPr>
+        <w:t xml:space="preserve">Studenti </w:t>
+      </w:r>
+      <w:r>
+        <w:rPr>
+          <w:rFonts w:ascii="Arial" w:hAnsi="Arial"/>
+        </w:rPr>
+        <w:t>(nome, cognome, matricola, facoltà, password)</w:t>
+      </w:r>
+    </w:p>
+    <w:p>
+      <w:pPr>
+        <w:pStyle w:val="Paragrafoelenco"/>
+        <w:numPr>
+          <w:ilvl w:val="0"/>
+          <w:numId w:val="5"/>
+        </w:numPr>
+        <w:spacing w:after="240"/>
+        <w:jc w:val="both"/>
+        <w:rPr>
+          <w:rFonts w:ascii="Arial" w:hAnsi="Arial"/>
+        </w:rPr>
+      </w:pPr>
+      <w:r>
+        <w:rPr>
+          <w:rFonts w:ascii="Arial" w:hAnsi="Arial"/>
+          <w:i/>
+          <w:iCs/>
+        </w:rPr>
+        <w:t xml:space="preserve">Amministratori </w:t>
+      </w:r>
+      <w:r>
+        <w:rPr>
+          <w:rFonts w:ascii="Arial" w:hAnsi="Arial"/>
+        </w:rPr>
+        <w:t>(nome, cognome, matricola, password)</w:t>
+      </w:r>
+    </w:p>
+    <w:p>
+      <w:pPr>
+        <w:pStyle w:val="Paragrafoelenco"/>
+        <w:numPr>
+          <w:ilvl w:val="0"/>
+          <w:numId w:val="5"/>
+        </w:numPr>
+        <w:spacing w:after="240"/>
+        <w:jc w:val="both"/>
+        <w:rPr>
+          <w:rFonts w:ascii="Arial" w:hAnsi="Arial"/>
+        </w:rPr>
+      </w:pPr>
+      <w:r>
+        <w:rPr>
+          <w:rFonts w:ascii="Arial" w:hAnsi="Arial"/>
+          <w:i/>
+          <w:iCs/>
+        </w:rPr>
+        <w:t xml:space="preserve">Token studenti </w:t>
+      </w:r>
+      <w:r>
+        <w:rPr>
+          <w:rFonts w:ascii="Arial" w:hAnsi="Arial"/>
+        </w:rPr>
+        <w:t>(</w:t>
+      </w:r>
+      <w:proofErr w:type="spellStart"/>
+      <w:r>
+        <w:rPr>
+          <w:rFonts w:ascii="Arial" w:hAnsi="Arial"/>
+        </w:rPr>
+        <w:t>idStudente</w:t>
+      </w:r>
+      <w:proofErr w:type="spellEnd"/>
+      <w:r>
+        <w:rPr>
+          <w:rFonts w:ascii="Arial" w:hAnsi="Arial"/>
+        </w:rPr>
+        <w:t xml:space="preserve">, token, </w:t>
+      </w:r>
+      <w:proofErr w:type="spellStart"/>
+      <w:r>
+        <w:rPr>
+          <w:rFonts w:ascii="Arial" w:hAnsi="Arial"/>
+        </w:rPr>
+        <w:t>dataCreazione</w:t>
+      </w:r>
+      <w:proofErr w:type="spellEnd"/>
+      <w:r>
+        <w:rPr>
+          <w:rFonts w:ascii="Arial" w:hAnsi="Arial"/>
+        </w:rPr>
+        <w:t>)</w:t>
+      </w:r>
+    </w:p>
+    <w:p>
+      <w:pPr>
+        <w:pStyle w:val="Paragrafoelenco"/>
+        <w:numPr>
+          <w:ilvl w:val="0"/>
+          <w:numId w:val="5"/>
+        </w:numPr>
+        <w:spacing w:after="240"/>
+        <w:jc w:val="both"/>
+        <w:rPr>
+          <w:rFonts w:ascii="Arial" w:hAnsi="Arial"/>
+        </w:rPr>
+      </w:pPr>
+      <w:r>
+        <w:rPr>
+          <w:rFonts w:ascii="Arial" w:hAnsi="Arial"/>
+          <w:i/>
+          <w:iCs/>
+        </w:rPr>
+        <w:t xml:space="preserve">Token amministratori </w:t>
+      </w:r>
+      <w:r>
+        <w:rPr>
+          <w:rFonts w:ascii="Arial" w:hAnsi="Arial"/>
+        </w:rPr>
+        <w:t>(</w:t>
+      </w:r>
+      <w:proofErr w:type="spellStart"/>
+      <w:r>
+        <w:rPr>
+          <w:rFonts w:ascii="Arial" w:hAnsi="Arial"/>
+        </w:rPr>
+        <w:t>idAdmin</w:t>
+      </w:r>
+      <w:proofErr w:type="spellEnd"/>
+      <w:r>
+        <w:rPr>
+          <w:rFonts w:ascii="Arial" w:hAnsi="Arial"/>
+        </w:rPr>
+        <w:t xml:space="preserve">, token, </w:t>
+      </w:r>
+      <w:proofErr w:type="spellStart"/>
+      <w:r>
+        <w:rPr>
+          <w:rFonts w:ascii="Arial" w:hAnsi="Arial"/>
+        </w:rPr>
+        <w:t>dataCreazione</w:t>
+      </w:r>
+      <w:proofErr w:type="spellEnd"/>
+      <w:r>
+        <w:rPr>
+          <w:rFonts w:ascii="Arial" w:hAnsi="Arial"/>
+        </w:rPr>
+        <w:t>)</w:t>
+      </w:r>
+    </w:p>
+    <w:p>
+      <w:pPr>
+        <w:pStyle w:val="Paragrafoelenco"/>
+        <w:numPr>
+          <w:ilvl w:val="0"/>
+          <w:numId w:val="5"/>
+        </w:numPr>
+        <w:spacing w:after="240"/>
+        <w:jc w:val="both"/>
+        <w:rPr>
+          <w:rFonts w:ascii="Arial" w:hAnsi="Arial"/>
+        </w:rPr>
+      </w:pPr>
+      <w:r>
+        <w:rPr>
+          <w:rFonts w:ascii="Arial" w:hAnsi="Arial"/>
+          <w:i/>
+          <w:iCs/>
+        </w:rPr>
+        <w:t>Esami</w:t>
+      </w:r>
+      <w:r>
+        <w:rPr>
+          <w:rFonts w:ascii="Arial" w:hAnsi="Arial"/>
+          <w:i/>
+          <w:iCs/>
+        </w:rPr>
+        <w:t xml:space="preserve"> </w:t>
+      </w:r>
+      <w:r>
+        <w:rPr>
+          <w:rFonts w:ascii="Arial" w:hAnsi="Arial"/>
+        </w:rPr>
+        <w:t xml:space="preserve">(nome, facoltà, </w:t>
+      </w:r>
+      <w:proofErr w:type="spellStart"/>
+      <w:r>
+        <w:rPr>
+          <w:rFonts w:ascii="Arial" w:hAnsi="Arial"/>
+        </w:rPr>
+        <w:t>postiTot</w:t>
+      </w:r>
+      <w:proofErr w:type="spellEnd"/>
+      <w:r>
+        <w:rPr>
+          <w:rFonts w:ascii="Arial" w:hAnsi="Arial"/>
+        </w:rPr>
+        <w:t xml:space="preserve">, </w:t>
+      </w:r>
+      <w:proofErr w:type="spellStart"/>
+      <w:proofErr w:type="gramStart"/>
+      <w:r>
+        <w:rPr>
+          <w:rFonts w:ascii="Arial" w:hAnsi="Arial"/>
+        </w:rPr>
+        <w:t>postiLiberi</w:t>
+      </w:r>
+      <w:proofErr w:type="spellEnd"/>
+      <w:proofErr w:type="gramEnd"/>
+      <w:r>
+        <w:rPr>
+          <w:rFonts w:ascii="Arial" w:hAnsi="Arial"/>
+        </w:rPr>
+        <w:t>, data)</w:t>
+      </w:r>
+    </w:p>
+    <w:p>
+      <w:pPr>
+        <w:pStyle w:val="Paragrafoelenco"/>
+        <w:numPr>
+          <w:ilvl w:val="0"/>
+          <w:numId w:val="5"/>
+        </w:numPr>
+        <w:spacing w:after="240"/>
+        <w:jc w:val="both"/>
+        <w:rPr>
+          <w:rFonts w:ascii="Arial" w:hAnsi="Arial"/>
+          <w:i/>
+          <w:iCs/>
+        </w:rPr>
+      </w:pPr>
+      <w:r>
+        <w:rPr>
+          <w:rFonts w:ascii="Arial" w:hAnsi="Arial"/>
+          <w:i/>
+          <w:iCs/>
+        </w:rPr>
+        <w:t>Iscrizioni</w:t>
+      </w:r>
+      <w:r>
+        <w:rPr>
+          <w:rFonts w:ascii="Arial" w:hAnsi="Arial"/>
+          <w:i/>
+          <w:iCs/>
+        </w:rPr>
+        <w:t xml:space="preserve"> </w:t>
+      </w:r>
+      <w:r>
+        <w:rPr>
+          <w:rFonts w:ascii="Arial" w:hAnsi="Arial"/>
+        </w:rPr>
+        <w:t>(</w:t>
+      </w:r>
+      <w:proofErr w:type="spellStart"/>
+      <w:r>
+        <w:rPr>
+          <w:rFonts w:ascii="Arial" w:hAnsi="Arial"/>
+        </w:rPr>
+        <w:t>idEsame</w:t>
+      </w:r>
+      <w:proofErr w:type="spellEnd"/>
+      <w:r>
+        <w:rPr>
+          <w:rFonts w:ascii="Arial" w:hAnsi="Arial"/>
+        </w:rPr>
+        <w:t xml:space="preserve">, </w:t>
+      </w:r>
+      <w:proofErr w:type="spellStart"/>
+      <w:proofErr w:type="gramStart"/>
+      <w:r>
+        <w:rPr>
+          <w:rFonts w:ascii="Arial" w:hAnsi="Arial"/>
+        </w:rPr>
+        <w:t>nomeEsame</w:t>
+      </w:r>
+      <w:proofErr w:type="spellEnd"/>
+      <w:proofErr w:type="gramEnd"/>
+      <w:r>
+        <w:rPr>
+          <w:rFonts w:ascii="Arial" w:hAnsi="Arial"/>
+        </w:rPr>
+        <w:t>, studente, data)</w:t>
+      </w:r>
+    </w:p>
+    <w:p>
+      <w:pPr>
+        <w:pStyle w:val="Paragrafoelenco"/>
+        <w:numPr>
+          <w:ilvl w:val="0"/>
+          <w:numId w:val="5"/>
+        </w:numPr>
+        <w:spacing w:after="240"/>
+        <w:jc w:val="both"/>
+        <w:rPr>
+          <w:rFonts w:ascii="Arial" w:hAnsi="Arial"/>
+          <w:i/>
+          <w:iCs/>
+        </w:rPr>
+      </w:pPr>
+      <w:r>
+        <w:rPr>
+          <w:rFonts w:ascii="Arial" w:hAnsi="Arial"/>
+          <w:i/>
+          <w:iCs/>
+        </w:rPr>
+        <w:t>Superati</w:t>
+      </w:r>
+      <w:r>
+        <w:rPr>
+          <w:rFonts w:ascii="Arial" w:hAnsi="Arial"/>
+          <w:i/>
+          <w:iCs/>
+        </w:rPr>
+        <w:t xml:space="preserve"> </w:t>
+      </w:r>
+      <w:r>
+        <w:rPr>
+          <w:rFonts w:ascii="Arial" w:hAnsi="Arial"/>
+        </w:rPr>
+        <w:t>(studente, esame, voto, lode)</w:t>
+      </w:r>
+    </w:p>
+    <w:p>
+      <w:pPr>
+        <w:pStyle w:val="Paragrafoelenco"/>
+        <w:spacing w:after="240"/>
+        <w:jc w:val="both"/>
+        <w:rPr>
+          <w:rFonts w:ascii="Arial" w:hAnsi="Arial"/>
+          <w:i/>
+          <w:iCs/>
         </w:rPr>
       </w:pPr>
     </w:p>
@@ -3754,7 +3493,7 @@
 </file>
 
 <file path=word/endnotes.xml><?xml version="1.0" encoding="utf-8"?>
-<w:endnotes xmlns:wpc="http://schemas.microsoft.com/office/word/2010/wordprocessingCanvas" xmlns:cx="http://schemas.microsoft.com/office/drawing/2014/chartex" xmlns:cx1="http://schemas.microsoft.com/office/drawing/2015/9/8/chartex" xmlns:cx2="http://schemas.microsoft.com/office/drawing/2015/10/21/chartex" xmlns:cx3="http://schemas.microsoft.com/office/drawing/2016/5/9/chartex" xmlns:cx4="http://schemas.microsoft.com/office/drawing/2016/5/10/chartex" xmlns:cx5="http://schemas.microsoft.com/office/drawing/2016/5/11/chartex" xmlns:cx6="http://schemas.microsoft.com/office/drawing/2016/5/12/chartex" xmlns:cx7="http://schemas.microsoft.com/office/drawing/2016/5/13/chartex" xmlns:cx8="http://schemas.microsoft.com/office/drawing/2016/5/14/chartex" xmlns:mc="http://schemas.openxmlformats.org/markup-compatibility/2006" xmlns:aink="http://schemas.microsoft.com/office/drawing/2016/ink" xmlns:am3d="http://schemas.microsoft.com/office/drawing/2017/model3d" xmlns:o="urn:schemas-microsoft-com:office:office" xmlns:r="http://schemas.openxmlformats.org/officeDocument/2006/relationships" xmlns:m="http://schemas.openxmlformats.org/officeDocument/2006/math" xmlns:v="urn:schemas-microsoft-com:vml" xmlns:wp14="http://schemas.microsoft.com/office/word/2010/wordprocessingDrawing" xmlns:wp="http://schemas.openxmlformats.org/drawingml/2006/wordprocessingDrawing" xmlns:w10="urn:schemas-microsoft-com:office:word" xmlns:w="http://schemas.openxmlformats.org/wordprocessingml/2006/main" xmlns:w14="http://schemas.microsoft.com/office/word/2010/wordml" xmlns:w15="http://schemas.microsoft.com/office/word/2012/wordml" xmlns:w16cid="http://schemas.microsoft.com/office/word/2016/wordml/cid" xmlns:w16se="http://schemas.microsoft.com/office/word/2015/wordml/symex" xmlns:wpg="http://schemas.microsoft.com/office/word/2010/wordprocessingGroup" xmlns:wpi="http://schemas.microsoft.com/office/word/2010/wordprocessingInk" xmlns:wne="http://schemas.microsoft.com/office/word/2006/wordml" xmlns:wps="http://schemas.microsoft.com/office/word/2010/wordprocessingShape" mc:Ignorable="w14 w15 w16se w16cid wp14">
+<w:endnotes xmlns:wpc="http://schemas.microsoft.com/office/word/2010/wordprocessingCanvas" xmlns:cx="http://schemas.microsoft.com/office/drawing/2014/chartex" xmlns:cx1="http://schemas.microsoft.com/office/drawing/2015/9/8/chartex" xmlns:cx2="http://schemas.microsoft.com/office/drawing/2015/10/21/chartex" xmlns:cx3="http://schemas.microsoft.com/office/drawing/2016/5/9/chartex" xmlns:cx4="http://schemas.microsoft.com/office/drawing/2016/5/10/chartex" xmlns:cx5="http://schemas.microsoft.com/office/drawing/2016/5/11/chartex" xmlns:cx6="http://schemas.microsoft.com/office/drawing/2016/5/12/chartex" xmlns:cx7="http://schemas.microsoft.com/office/drawing/2016/5/13/chartex" xmlns:cx8="http://schemas.microsoft.com/office/drawing/2016/5/14/chartex" xmlns:mc="http://schemas.openxmlformats.org/markup-compatibility/2006" xmlns:aink="http://schemas.microsoft.com/office/drawing/2016/ink" xmlns:am3d="http://schemas.microsoft.com/office/drawing/2017/model3d" xmlns:o="urn:schemas-microsoft-com:office:office" xmlns:r="http://schemas.openxmlformats.org/officeDocument/2006/relationships" xmlns:m="http://schemas.openxmlformats.org/officeDocument/2006/math" xmlns:v="urn:schemas-microsoft-com:vml" xmlns:wp14="http://schemas.microsoft.com/office/word/2010/wordprocessingDrawing" xmlns:wp="http://schemas.openxmlformats.org/drawingml/2006/wordprocessingDrawing" xmlns:w10="urn:schemas-microsoft-com:office:word" xmlns:w="http://schemas.openxmlformats.org/wordprocessingml/2006/main" xmlns:w14="http://schemas.microsoft.com/office/word/2010/wordml" xmlns:w15="http://schemas.microsoft.com/office/word/2012/wordml" xmlns:w16cex="http://schemas.microsoft.com/office/word/2018/wordml/cex" xmlns:w16cid="http://schemas.microsoft.com/office/word/2016/wordml/cid" xmlns:w16="http://schemas.microsoft.com/office/word/2018/wordml" xmlns:w16se="http://schemas.microsoft.com/office/word/2015/wordml/symex" xmlns:wpg="http://schemas.microsoft.com/office/word/2010/wordprocessingGroup" xmlns:wpi="http://schemas.microsoft.com/office/word/2010/wordprocessingInk" xmlns:wne="http://schemas.microsoft.com/office/word/2006/wordml" xmlns:wps="http://schemas.microsoft.com/office/word/2010/wordprocessingShape" mc:Ignorable="w14 w15 w16se w16cid w16 w16cex wp14">
   <w:endnote w:type="separator" w:id="-1">
     <w:p>
       <w:pPr>
@@ -3783,7 +3522,7 @@
 </file>
 
 <file path=word/footer1.xml><?xml version="1.0" encoding="utf-8"?>
-<w:ftr xmlns:wpc="http://schemas.microsoft.com/office/word/2010/wordprocessingCanvas" xmlns:cx="http://schemas.microsoft.com/office/drawing/2014/chartex" xmlns:cx1="http://schemas.microsoft.com/office/drawing/2015/9/8/chartex" xmlns:cx2="http://schemas.microsoft.com/office/drawing/2015/10/21/chartex" xmlns:cx3="http://schemas.microsoft.com/office/drawing/2016/5/9/chartex" xmlns:cx4="http://schemas.microsoft.com/office/drawing/2016/5/10/chartex" xmlns:cx5="http://schemas.microsoft.com/office/drawing/2016/5/11/chartex" xmlns:cx6="http://schemas.microsoft.com/office/drawing/2016/5/12/chartex" xmlns:cx7="http://schemas.microsoft.com/office/drawing/2016/5/13/chartex" xmlns:cx8="http://schemas.microsoft.com/office/drawing/2016/5/14/chartex" xmlns:mc="http://schemas.openxmlformats.org/markup-compatibility/2006" xmlns:aink="http://schemas.microsoft.com/office/drawing/2016/ink" xmlns:am3d="http://schemas.microsoft.com/office/drawing/2017/model3d" xmlns:o="urn:schemas-microsoft-com:office:office" xmlns:r="http://schemas.openxmlformats.org/officeDocument/2006/relationships" xmlns:m="http://schemas.openxmlformats.org/officeDocument/2006/math" xmlns:v="urn:schemas-microsoft-com:vml" xmlns:wp14="http://schemas.microsoft.com/office/word/2010/wordprocessingDrawing" xmlns:wp="http://schemas.openxmlformats.org/drawingml/2006/wordprocessingDrawing" xmlns:w10="urn:schemas-microsoft-com:office:word" xmlns:w="http://schemas.openxmlformats.org/wordprocessingml/2006/main" xmlns:w14="http://schemas.microsoft.com/office/word/2010/wordml" xmlns:w15="http://schemas.microsoft.com/office/word/2012/wordml" xmlns:w16cid="http://schemas.microsoft.com/office/word/2016/wordml/cid" xmlns:w16se="http://schemas.microsoft.com/office/word/2015/wordml/symex" xmlns:wpg="http://schemas.microsoft.com/office/word/2010/wordprocessingGroup" xmlns:wpi="http://schemas.microsoft.com/office/word/2010/wordprocessingInk" xmlns:wne="http://schemas.microsoft.com/office/word/2006/wordml" xmlns:wps="http://schemas.microsoft.com/office/word/2010/wordprocessingShape" mc:Ignorable="w14 w15 w16se w16cid wp14">
+<w:ftr xmlns:wpc="http://schemas.microsoft.com/office/word/2010/wordprocessingCanvas" xmlns:cx="http://schemas.microsoft.com/office/drawing/2014/chartex" xmlns:cx1="http://schemas.microsoft.com/office/drawing/2015/9/8/chartex" xmlns:cx2="http://schemas.microsoft.com/office/drawing/2015/10/21/chartex" xmlns:cx3="http://schemas.microsoft.com/office/drawing/2016/5/9/chartex" xmlns:cx4="http://schemas.microsoft.com/office/drawing/2016/5/10/chartex" xmlns:cx5="http://schemas.microsoft.com/office/drawing/2016/5/11/chartex" xmlns:cx6="http://schemas.microsoft.com/office/drawing/2016/5/12/chartex" xmlns:cx7="http://schemas.microsoft.com/office/drawing/2016/5/13/chartex" xmlns:cx8="http://schemas.microsoft.com/office/drawing/2016/5/14/chartex" xmlns:mc="http://schemas.openxmlformats.org/markup-compatibility/2006" xmlns:aink="http://schemas.microsoft.com/office/drawing/2016/ink" xmlns:am3d="http://schemas.microsoft.com/office/drawing/2017/model3d" xmlns:o="urn:schemas-microsoft-com:office:office" xmlns:r="http://schemas.openxmlformats.org/officeDocument/2006/relationships" xmlns:m="http://schemas.openxmlformats.org/officeDocument/2006/math" xmlns:v="urn:schemas-microsoft-com:vml" xmlns:wp14="http://schemas.microsoft.com/office/word/2010/wordprocessingDrawing" xmlns:wp="http://schemas.openxmlformats.org/drawingml/2006/wordprocessingDrawing" xmlns:w10="urn:schemas-microsoft-com:office:word" xmlns:w="http://schemas.openxmlformats.org/wordprocessingml/2006/main" xmlns:w14="http://schemas.microsoft.com/office/word/2010/wordml" xmlns:w15="http://schemas.microsoft.com/office/word/2012/wordml" xmlns:w16cex="http://schemas.microsoft.com/office/word/2018/wordml/cex" xmlns:w16cid="http://schemas.microsoft.com/office/word/2016/wordml/cid" xmlns:w16="http://schemas.microsoft.com/office/word/2018/wordml" xmlns:w16se="http://schemas.microsoft.com/office/word/2015/wordml/symex" xmlns:wpg="http://schemas.microsoft.com/office/word/2010/wordprocessingGroup" xmlns:wpi="http://schemas.microsoft.com/office/word/2010/wordprocessingInk" xmlns:wne="http://schemas.microsoft.com/office/word/2006/wordml" xmlns:wps="http://schemas.microsoft.com/office/word/2010/wordprocessingShape" mc:Ignorable="w14 w15 w16se w16cid w16 w16cex wp14">
   <w:p>
     <w:pPr>
       <w:pStyle w:val="Pidipagina"/>
@@ -3796,7 +3535,7 @@
 </file>
 
 <file path=word/footer2.xml><?xml version="1.0" encoding="utf-8"?>
-<w:ftr xmlns:wpc="http://schemas.microsoft.com/office/word/2010/wordprocessingCanvas" xmlns:cx="http://schemas.microsoft.com/office/drawing/2014/chartex" xmlns:cx1="http://schemas.microsoft.com/office/drawing/2015/9/8/chartex" xmlns:cx2="http://schemas.microsoft.com/office/drawing/2015/10/21/chartex" xmlns:cx3="http://schemas.microsoft.com/office/drawing/2016/5/9/chartex" xmlns:cx4="http://schemas.microsoft.com/office/drawing/2016/5/10/chartex" xmlns:cx5="http://schemas.microsoft.com/office/drawing/2016/5/11/chartex" xmlns:cx6="http://schemas.microsoft.com/office/drawing/2016/5/12/chartex" xmlns:cx7="http://schemas.microsoft.com/office/drawing/2016/5/13/chartex" xmlns:cx8="http://schemas.microsoft.com/office/drawing/2016/5/14/chartex" xmlns:mc="http://schemas.openxmlformats.org/markup-compatibility/2006" xmlns:aink="http://schemas.microsoft.com/office/drawing/2016/ink" xmlns:am3d="http://schemas.microsoft.com/office/drawing/2017/model3d" xmlns:o="urn:schemas-microsoft-com:office:office" xmlns:r="http://schemas.openxmlformats.org/officeDocument/2006/relationships" xmlns:m="http://schemas.openxmlformats.org/officeDocument/2006/math" xmlns:v="urn:schemas-microsoft-com:vml" xmlns:wp14="http://schemas.microsoft.com/office/word/2010/wordprocessingDrawing" xmlns:wp="http://schemas.openxmlformats.org/drawingml/2006/wordprocessingDrawing" xmlns:w10="urn:schemas-microsoft-com:office:word" xmlns:w="http://schemas.openxmlformats.org/wordprocessingml/2006/main" xmlns:w14="http://schemas.microsoft.com/office/word/2010/wordml" xmlns:w15="http://schemas.microsoft.com/office/word/2012/wordml" xmlns:w16cid="http://schemas.microsoft.com/office/word/2016/wordml/cid" xmlns:w16se="http://schemas.microsoft.com/office/word/2015/wordml/symex" xmlns:wpg="http://schemas.microsoft.com/office/word/2010/wordprocessingGroup" xmlns:wpi="http://schemas.microsoft.com/office/word/2010/wordprocessingInk" xmlns:wne="http://schemas.microsoft.com/office/word/2006/wordml" xmlns:wps="http://schemas.microsoft.com/office/word/2010/wordprocessingShape" mc:Ignorable="w14 w15 w16se w16cid wp14">
+<w:ftr xmlns:wpc="http://schemas.microsoft.com/office/word/2010/wordprocessingCanvas" xmlns:cx="http://schemas.microsoft.com/office/drawing/2014/chartex" xmlns:cx1="http://schemas.microsoft.com/office/drawing/2015/9/8/chartex" xmlns:cx2="http://schemas.microsoft.com/office/drawing/2015/10/21/chartex" xmlns:cx3="http://schemas.microsoft.com/office/drawing/2016/5/9/chartex" xmlns:cx4="http://schemas.microsoft.com/office/drawing/2016/5/10/chartex" xmlns:cx5="http://schemas.microsoft.com/office/drawing/2016/5/11/chartex" xmlns:cx6="http://schemas.microsoft.com/office/drawing/2016/5/12/chartex" xmlns:cx7="http://schemas.microsoft.com/office/drawing/2016/5/13/chartex" xmlns:cx8="http://schemas.microsoft.com/office/drawing/2016/5/14/chartex" xmlns:mc="http://schemas.openxmlformats.org/markup-compatibility/2006" xmlns:aink="http://schemas.microsoft.com/office/drawing/2016/ink" xmlns:am3d="http://schemas.microsoft.com/office/drawing/2017/model3d" xmlns:o="urn:schemas-microsoft-com:office:office" xmlns:r="http://schemas.openxmlformats.org/officeDocument/2006/relationships" xmlns:m="http://schemas.openxmlformats.org/officeDocument/2006/math" xmlns:v="urn:schemas-microsoft-com:vml" xmlns:wp14="http://schemas.microsoft.com/office/word/2010/wordprocessingDrawing" xmlns:wp="http://schemas.openxmlformats.org/drawingml/2006/wordprocessingDrawing" xmlns:w10="urn:schemas-microsoft-com:office:word" xmlns:w="http://schemas.openxmlformats.org/wordprocessingml/2006/main" xmlns:w14="http://schemas.microsoft.com/office/word/2010/wordml" xmlns:w15="http://schemas.microsoft.com/office/word/2012/wordml" xmlns:w16cex="http://schemas.microsoft.com/office/word/2018/wordml/cex" xmlns:w16cid="http://schemas.microsoft.com/office/word/2016/wordml/cid" xmlns:w16="http://schemas.microsoft.com/office/word/2018/wordml" xmlns:w16se="http://schemas.microsoft.com/office/word/2015/wordml/symex" xmlns:wpg="http://schemas.microsoft.com/office/word/2010/wordprocessingGroup" xmlns:wpi="http://schemas.microsoft.com/office/word/2010/wordprocessingInk" xmlns:wne="http://schemas.microsoft.com/office/word/2006/wordml" xmlns:wps="http://schemas.microsoft.com/office/word/2010/wordprocessingShape" mc:Ignorable="w14 w15 w16se w16cid w16 w16cex wp14">
   <w:sdt>
     <w:sdtPr>
       <w:id w:val="1291705877"/>
@@ -3830,7 +3569,7 @@
 </file>
 
 <file path=word/footer3.xml><?xml version="1.0" encoding="utf-8"?>
-<w:ftr xmlns:wpc="http://schemas.microsoft.com/office/word/2010/wordprocessingCanvas" xmlns:cx="http://schemas.microsoft.com/office/drawing/2014/chartex" xmlns:cx1="http://schemas.microsoft.com/office/drawing/2015/9/8/chartex" xmlns:cx2="http://schemas.microsoft.com/office/drawing/2015/10/21/chartex" xmlns:cx3="http://schemas.microsoft.com/office/drawing/2016/5/9/chartex" xmlns:cx4="http://schemas.microsoft.com/office/drawing/2016/5/10/chartex" xmlns:cx5="http://schemas.microsoft.com/office/drawing/2016/5/11/chartex" xmlns:cx6="http://schemas.microsoft.com/office/drawing/2016/5/12/chartex" xmlns:cx7="http://schemas.microsoft.com/office/drawing/2016/5/13/chartex" xmlns:cx8="http://schemas.microsoft.com/office/drawing/2016/5/14/chartex" xmlns:mc="http://schemas.openxmlformats.org/markup-compatibility/2006" xmlns:aink="http://schemas.microsoft.com/office/drawing/2016/ink" xmlns:am3d="http://schemas.microsoft.com/office/drawing/2017/model3d" xmlns:o="urn:schemas-microsoft-com:office:office" xmlns:r="http://schemas.openxmlformats.org/officeDocument/2006/relationships" xmlns:m="http://schemas.openxmlformats.org/officeDocument/2006/math" xmlns:v="urn:schemas-microsoft-com:vml" xmlns:wp14="http://schemas.microsoft.com/office/word/2010/wordprocessingDrawing" xmlns:wp="http://schemas.openxmlformats.org/drawingml/2006/wordprocessingDrawing" xmlns:w10="urn:schemas-microsoft-com:office:word" xmlns:w="http://schemas.openxmlformats.org/wordprocessingml/2006/main" xmlns:w14="http://schemas.microsoft.com/office/word/2010/wordml" xmlns:w15="http://schemas.microsoft.com/office/word/2012/wordml" xmlns:w16cid="http://schemas.microsoft.com/office/word/2016/wordml/cid" xmlns:w16se="http://schemas.microsoft.com/office/word/2015/wordml/symex" xmlns:wpg="http://schemas.microsoft.com/office/word/2010/wordprocessingGroup" xmlns:wpi="http://schemas.microsoft.com/office/word/2010/wordprocessingInk" xmlns:wne="http://schemas.microsoft.com/office/word/2006/wordml" xmlns:wps="http://schemas.microsoft.com/office/word/2010/wordprocessingShape" mc:Ignorable="w14 w15 w16se w16cid wp14">
+<w:ftr xmlns:wpc="http://schemas.microsoft.com/office/word/2010/wordprocessingCanvas" xmlns:cx="http://schemas.microsoft.com/office/drawing/2014/chartex" xmlns:cx1="http://schemas.microsoft.com/office/drawing/2015/9/8/chartex" xmlns:cx2="http://schemas.microsoft.com/office/drawing/2015/10/21/chartex" xmlns:cx3="http://schemas.microsoft.com/office/drawing/2016/5/9/chartex" xmlns:cx4="http://schemas.microsoft.com/office/drawing/2016/5/10/chartex" xmlns:cx5="http://schemas.microsoft.com/office/drawing/2016/5/11/chartex" xmlns:cx6="http://schemas.microsoft.com/office/drawing/2016/5/12/chartex" xmlns:cx7="http://schemas.microsoft.com/office/drawing/2016/5/13/chartex" xmlns:cx8="http://schemas.microsoft.com/office/drawing/2016/5/14/chartex" xmlns:mc="http://schemas.openxmlformats.org/markup-compatibility/2006" xmlns:aink="http://schemas.microsoft.com/office/drawing/2016/ink" xmlns:am3d="http://schemas.microsoft.com/office/drawing/2017/model3d" xmlns:o="urn:schemas-microsoft-com:office:office" xmlns:r="http://schemas.openxmlformats.org/officeDocument/2006/relationships" xmlns:m="http://schemas.openxmlformats.org/officeDocument/2006/math" xmlns:v="urn:schemas-microsoft-com:vml" xmlns:wp14="http://schemas.microsoft.com/office/word/2010/wordprocessingDrawing" xmlns:wp="http://schemas.openxmlformats.org/drawingml/2006/wordprocessingDrawing" xmlns:w10="urn:schemas-microsoft-com:office:word" xmlns:w="http://schemas.openxmlformats.org/wordprocessingml/2006/main" xmlns:w14="http://schemas.microsoft.com/office/word/2010/wordml" xmlns:w15="http://schemas.microsoft.com/office/word/2012/wordml" xmlns:w16cex="http://schemas.microsoft.com/office/word/2018/wordml/cex" xmlns:w16cid="http://schemas.microsoft.com/office/word/2016/wordml/cid" xmlns:w16="http://schemas.microsoft.com/office/word/2018/wordml" xmlns:w16se="http://schemas.microsoft.com/office/word/2015/wordml/symex" xmlns:wpg="http://schemas.microsoft.com/office/word/2010/wordprocessingGroup" xmlns:wpi="http://schemas.microsoft.com/office/word/2010/wordprocessingInk" xmlns:wne="http://schemas.microsoft.com/office/word/2006/wordml" xmlns:wps="http://schemas.microsoft.com/office/word/2010/wordprocessingShape" mc:Ignorable="w14 w15 w16se w16cid w16 w16cex wp14">
   <w:sdt>
     <w:sdtPr>
       <w:id w:val="-1031793927"/>
@@ -3879,7 +3618,7 @@
 </file>
 
 <file path=word/footnotes.xml><?xml version="1.0" encoding="utf-8"?>
-<w:footnotes xmlns:wpc="http://schemas.microsoft.com/office/word/2010/wordprocessingCanvas" xmlns:cx="http://schemas.microsoft.com/office/drawing/2014/chartex" xmlns:cx1="http://schemas.microsoft.com/office/drawing/2015/9/8/chartex" xmlns:cx2="http://schemas.microsoft.com/office/drawing/2015/10/21/chartex" xmlns:cx3="http://schemas.microsoft.com/office/drawing/2016/5/9/chartex" xmlns:cx4="http://schemas.microsoft.com/office/drawing/2016/5/10/chartex" xmlns:cx5="http://schemas.microsoft.com/office/drawing/2016/5/11/chartex" xmlns:cx6="http://schemas.microsoft.com/office/drawing/2016/5/12/chartex" xmlns:cx7="http://schemas.microsoft.com/office/drawing/2016/5/13/chartex" xmlns:cx8="http://schemas.microsoft.com/office/drawing/2016/5/14/chartex" xmlns:mc="http://schemas.openxmlformats.org/markup-compatibility/2006" xmlns:aink="http://schemas.microsoft.com/office/drawing/2016/ink" xmlns:am3d="http://schemas.microsoft.com/office/drawing/2017/model3d" xmlns:o="urn:schemas-microsoft-com:office:office" xmlns:r="http://schemas.openxmlformats.org/officeDocument/2006/relationships" xmlns:m="http://schemas.openxmlformats.org/officeDocument/2006/math" xmlns:v="urn:schemas-microsoft-com:vml" xmlns:wp14="http://schemas.microsoft.com/office/word/2010/wordprocessingDrawing" xmlns:wp="http://schemas.openxmlformats.org/drawingml/2006/wordprocessingDrawing" xmlns:w10="urn:schemas-microsoft-com:office:word" xmlns:w="http://schemas.openxmlformats.org/wordprocessingml/2006/main" xmlns:w14="http://schemas.microsoft.com/office/word/2010/wordml" xmlns:w15="http://schemas.microsoft.com/office/word/2012/wordml" xmlns:w16cid="http://schemas.microsoft.com/office/word/2016/wordml/cid" xmlns:w16se="http://schemas.microsoft.com/office/word/2015/wordml/symex" xmlns:wpg="http://schemas.microsoft.com/office/word/2010/wordprocessingGroup" xmlns:wpi="http://schemas.microsoft.com/office/word/2010/wordprocessingInk" xmlns:wne="http://schemas.microsoft.com/office/word/2006/wordml" xmlns:wps="http://schemas.microsoft.com/office/word/2010/wordprocessingShape" mc:Ignorable="w14 w15 w16se w16cid wp14">
+<w:footnotes xmlns:wpc="http://schemas.microsoft.com/office/word/2010/wordprocessingCanvas" xmlns:cx="http://schemas.microsoft.com/office/drawing/2014/chartex" xmlns:cx1="http://schemas.microsoft.com/office/drawing/2015/9/8/chartex" xmlns:cx2="http://schemas.microsoft.com/office/drawing/2015/10/21/chartex" xmlns:cx3="http://schemas.microsoft.com/office/drawing/2016/5/9/chartex" xmlns:cx4="http://schemas.microsoft.com/office/drawing/2016/5/10/chartex" xmlns:cx5="http://schemas.microsoft.com/office/drawing/2016/5/11/chartex" xmlns:cx6="http://schemas.microsoft.com/office/drawing/2016/5/12/chartex" xmlns:cx7="http://schemas.microsoft.com/office/drawing/2016/5/13/chartex" xmlns:cx8="http://schemas.microsoft.com/office/drawing/2016/5/14/chartex" xmlns:mc="http://schemas.openxmlformats.org/markup-compatibility/2006" xmlns:aink="http://schemas.microsoft.com/office/drawing/2016/ink" xmlns:am3d="http://schemas.microsoft.com/office/drawing/2017/model3d" xmlns:o="urn:schemas-microsoft-com:office:office" xmlns:r="http://schemas.openxmlformats.org/officeDocument/2006/relationships" xmlns:m="http://schemas.openxmlformats.org/officeDocument/2006/math" xmlns:v="urn:schemas-microsoft-com:vml" xmlns:wp14="http://schemas.microsoft.com/office/word/2010/wordprocessingDrawing" xmlns:wp="http://schemas.openxmlformats.org/drawingml/2006/wordprocessingDrawing" xmlns:w10="urn:schemas-microsoft-com:office:word" xmlns:w="http://schemas.openxmlformats.org/wordprocessingml/2006/main" xmlns:w14="http://schemas.microsoft.com/office/word/2010/wordml" xmlns:w15="http://schemas.microsoft.com/office/word/2012/wordml" xmlns:w16cex="http://schemas.microsoft.com/office/word/2018/wordml/cex" xmlns:w16cid="http://schemas.microsoft.com/office/word/2016/wordml/cid" xmlns:w16="http://schemas.microsoft.com/office/word/2018/wordml" xmlns:w16se="http://schemas.microsoft.com/office/word/2015/wordml/symex" xmlns:wpg="http://schemas.microsoft.com/office/word/2010/wordprocessingGroup" xmlns:wpi="http://schemas.microsoft.com/office/word/2010/wordprocessingInk" xmlns:wne="http://schemas.microsoft.com/office/word/2006/wordml" xmlns:wps="http://schemas.microsoft.com/office/word/2010/wordprocessingShape" mc:Ignorable="w14 w15 w16se w16cid w16 w16cex wp14">
   <w:footnote w:type="separator" w:id="-1">
     <w:p>
       <w:pPr>
@@ -3908,7 +3647,7 @@
 </file>
 
 <file path=word/header1.xml><?xml version="1.0" encoding="utf-8"?>
-<w:hdr xmlns:wpc="http://schemas.microsoft.com/office/word/2010/wordprocessingCanvas" xmlns:cx="http://schemas.microsoft.com/office/drawing/2014/chartex" xmlns:cx1="http://schemas.microsoft.com/office/drawing/2015/9/8/chartex" xmlns:cx2="http://schemas.microsoft.com/office/drawing/2015/10/21/chartex" xmlns:cx3="http://schemas.microsoft.com/office/drawing/2016/5/9/chartex" xmlns:cx4="http://schemas.microsoft.com/office/drawing/2016/5/10/chartex" xmlns:cx5="http://schemas.microsoft.com/office/drawing/2016/5/11/chartex" xmlns:cx6="http://schemas.microsoft.com/office/drawing/2016/5/12/chartex" xmlns:cx7="http://schemas.microsoft.com/office/drawing/2016/5/13/chartex" xmlns:cx8="http://schemas.microsoft.com/office/drawing/2016/5/14/chartex" xmlns:mc="http://schemas.openxmlformats.org/markup-compatibility/2006" xmlns:aink="http://schemas.microsoft.com/office/drawing/2016/ink" xmlns:am3d="http://schemas.microsoft.com/office/drawing/2017/model3d" xmlns:o="urn:schemas-microsoft-com:office:office" xmlns:r="http://schemas.openxmlformats.org/officeDocument/2006/relationships" xmlns:m="http://schemas.openxmlformats.org/officeDocument/2006/math" xmlns:v="urn:schemas-microsoft-com:vml" xmlns:wp14="http://schemas.microsoft.com/office/word/2010/wordprocessingDrawing" xmlns:wp="http://schemas.openxmlformats.org/drawingml/2006/wordprocessingDrawing" xmlns:w10="urn:schemas-microsoft-com:office:word" xmlns:w="http://schemas.openxmlformats.org/wordprocessingml/2006/main" xmlns:w14="http://schemas.microsoft.com/office/word/2010/wordml" xmlns:w15="http://schemas.microsoft.com/office/word/2012/wordml" xmlns:w16cid="http://schemas.microsoft.com/office/word/2016/wordml/cid" xmlns:w16se="http://schemas.microsoft.com/office/word/2015/wordml/symex" xmlns:wpg="http://schemas.microsoft.com/office/word/2010/wordprocessingGroup" xmlns:wpi="http://schemas.microsoft.com/office/word/2010/wordprocessingInk" xmlns:wne="http://schemas.microsoft.com/office/word/2006/wordml" xmlns:wps="http://schemas.microsoft.com/office/word/2010/wordprocessingShape" mc:Ignorable="w14 w15 w16se w16cid wp14">
+<w:hdr xmlns:wpc="http://schemas.microsoft.com/office/word/2010/wordprocessingCanvas" xmlns:cx="http://schemas.microsoft.com/office/drawing/2014/chartex" xmlns:cx1="http://schemas.microsoft.com/office/drawing/2015/9/8/chartex" xmlns:cx2="http://schemas.microsoft.com/office/drawing/2015/10/21/chartex" xmlns:cx3="http://schemas.microsoft.com/office/drawing/2016/5/9/chartex" xmlns:cx4="http://schemas.microsoft.com/office/drawing/2016/5/10/chartex" xmlns:cx5="http://schemas.microsoft.com/office/drawing/2016/5/11/chartex" xmlns:cx6="http://schemas.microsoft.com/office/drawing/2016/5/12/chartex" xmlns:cx7="http://schemas.microsoft.com/office/drawing/2016/5/13/chartex" xmlns:cx8="http://schemas.microsoft.com/office/drawing/2016/5/14/chartex" xmlns:mc="http://schemas.openxmlformats.org/markup-compatibility/2006" xmlns:aink="http://schemas.microsoft.com/office/drawing/2016/ink" xmlns:am3d="http://schemas.microsoft.com/office/drawing/2017/model3d" xmlns:o="urn:schemas-microsoft-com:office:office" xmlns:r="http://schemas.openxmlformats.org/officeDocument/2006/relationships" xmlns:m="http://schemas.openxmlformats.org/officeDocument/2006/math" xmlns:v="urn:schemas-microsoft-com:vml" xmlns:wp14="http://schemas.microsoft.com/office/word/2010/wordprocessingDrawing" xmlns:wp="http://schemas.openxmlformats.org/drawingml/2006/wordprocessingDrawing" xmlns:w10="urn:schemas-microsoft-com:office:word" xmlns:w="http://schemas.openxmlformats.org/wordprocessingml/2006/main" xmlns:w14="http://schemas.microsoft.com/office/word/2010/wordml" xmlns:w15="http://schemas.microsoft.com/office/word/2012/wordml" xmlns:w16cex="http://schemas.microsoft.com/office/word/2018/wordml/cex" xmlns:w16cid="http://schemas.microsoft.com/office/word/2016/wordml/cid" xmlns:w16="http://schemas.microsoft.com/office/word/2018/wordml" xmlns:w16se="http://schemas.microsoft.com/office/word/2015/wordml/symex" xmlns:wpg="http://schemas.microsoft.com/office/word/2010/wordprocessingGroup" xmlns:wpi="http://schemas.microsoft.com/office/word/2010/wordprocessingInk" xmlns:wne="http://schemas.microsoft.com/office/word/2006/wordml" xmlns:wps="http://schemas.microsoft.com/office/word/2010/wordprocessingShape" mc:Ignorable="w14 w15 w16se w16cid w16 w16cex wp14">
   <w:p>
     <w:pPr>
       <w:pStyle w:val="Intestazione"/>
@@ -3921,7 +3660,7 @@
 </file>
 
 <file path=word/header2.xml><?xml version="1.0" encoding="utf-8"?>
-<w:hdr xmlns:wpc="http://schemas.microsoft.com/office/word/2010/wordprocessingCanvas" xmlns:cx="http://schemas.microsoft.com/office/drawing/2014/chartex" xmlns:cx1="http://schemas.microsoft.com/office/drawing/2015/9/8/chartex" xmlns:cx2="http://schemas.microsoft.com/office/drawing/2015/10/21/chartex" xmlns:cx3="http://schemas.microsoft.com/office/drawing/2016/5/9/chartex" xmlns:cx4="http://schemas.microsoft.com/office/drawing/2016/5/10/chartex" xmlns:cx5="http://schemas.microsoft.com/office/drawing/2016/5/11/chartex" xmlns:cx6="http://schemas.microsoft.com/office/drawing/2016/5/12/chartex" xmlns:cx7="http://schemas.microsoft.com/office/drawing/2016/5/13/chartex" xmlns:cx8="http://schemas.microsoft.com/office/drawing/2016/5/14/chartex" xmlns:mc="http://schemas.openxmlformats.org/markup-compatibility/2006" xmlns:aink="http://schemas.microsoft.com/office/drawing/2016/ink" xmlns:am3d="http://schemas.microsoft.com/office/drawing/2017/model3d" xmlns:o="urn:schemas-microsoft-com:office:office" xmlns:r="http://schemas.openxmlformats.org/officeDocument/2006/relationships" xmlns:m="http://schemas.openxmlformats.org/officeDocument/2006/math" xmlns:v="urn:schemas-microsoft-com:vml" xmlns:wp14="http://schemas.microsoft.com/office/word/2010/wordprocessingDrawing" xmlns:wp="http://schemas.openxmlformats.org/drawingml/2006/wordprocessingDrawing" xmlns:w10="urn:schemas-microsoft-com:office:word" xmlns:w="http://schemas.openxmlformats.org/wordprocessingml/2006/main" xmlns:w14="http://schemas.microsoft.com/office/word/2010/wordml" xmlns:w15="http://schemas.microsoft.com/office/word/2012/wordml" xmlns:w16cid="http://schemas.microsoft.com/office/word/2016/wordml/cid" xmlns:w16se="http://schemas.microsoft.com/office/word/2015/wordml/symex" xmlns:wpg="http://schemas.microsoft.com/office/word/2010/wordprocessingGroup" xmlns:wpi="http://schemas.microsoft.com/office/word/2010/wordprocessingInk" xmlns:wne="http://schemas.microsoft.com/office/word/2006/wordml" xmlns:wps="http://schemas.microsoft.com/office/word/2010/wordprocessingShape" mc:Ignorable="w14 w15 w16se w16cid wp14">
+<w:hdr xmlns:wpc="http://schemas.microsoft.com/office/word/2010/wordprocessingCanvas" xmlns:cx="http://schemas.microsoft.com/office/drawing/2014/chartex" xmlns:cx1="http://schemas.microsoft.com/office/drawing/2015/9/8/chartex" xmlns:cx2="http://schemas.microsoft.com/office/drawing/2015/10/21/chartex" xmlns:cx3="http://schemas.microsoft.com/office/drawing/2016/5/9/chartex" xmlns:cx4="http://schemas.microsoft.com/office/drawing/2016/5/10/chartex" xmlns:cx5="http://schemas.microsoft.com/office/drawing/2016/5/11/chartex" xmlns:cx6="http://schemas.microsoft.com/office/drawing/2016/5/12/chartex" xmlns:cx7="http://schemas.microsoft.com/office/drawing/2016/5/13/chartex" xmlns:cx8="http://schemas.microsoft.com/office/drawing/2016/5/14/chartex" xmlns:mc="http://schemas.openxmlformats.org/markup-compatibility/2006" xmlns:aink="http://schemas.microsoft.com/office/drawing/2016/ink" xmlns:am3d="http://schemas.microsoft.com/office/drawing/2017/model3d" xmlns:o="urn:schemas-microsoft-com:office:office" xmlns:r="http://schemas.openxmlformats.org/officeDocument/2006/relationships" xmlns:m="http://schemas.openxmlformats.org/officeDocument/2006/math" xmlns:v="urn:schemas-microsoft-com:vml" xmlns:wp14="http://schemas.microsoft.com/office/word/2010/wordprocessingDrawing" xmlns:wp="http://schemas.openxmlformats.org/drawingml/2006/wordprocessingDrawing" xmlns:w10="urn:schemas-microsoft-com:office:word" xmlns:w="http://schemas.openxmlformats.org/wordprocessingml/2006/main" xmlns:w14="http://schemas.microsoft.com/office/word/2010/wordml" xmlns:w15="http://schemas.microsoft.com/office/word/2012/wordml" xmlns:w16cex="http://schemas.microsoft.com/office/word/2018/wordml/cex" xmlns:w16cid="http://schemas.microsoft.com/office/word/2016/wordml/cid" xmlns:w16="http://schemas.microsoft.com/office/word/2018/wordml" xmlns:w16se="http://schemas.microsoft.com/office/word/2015/wordml/symex" xmlns:wpg="http://schemas.microsoft.com/office/word/2010/wordprocessingGroup" xmlns:wpi="http://schemas.microsoft.com/office/word/2010/wordprocessingInk" xmlns:wne="http://schemas.microsoft.com/office/word/2006/wordml" xmlns:wps="http://schemas.microsoft.com/office/word/2010/wordprocessingShape" mc:Ignorable="w14 w15 w16se w16cid w16 w16cex wp14">
   <w:p>
     <w:pPr>
       <w:pStyle w:val="Intestazione"/>
@@ -3934,7 +3673,7 @@
 </file>
 
 <file path=word/header3.xml><?xml version="1.0" encoding="utf-8"?>
-<w:hdr xmlns:wpc="http://schemas.microsoft.com/office/word/2010/wordprocessingCanvas" xmlns:cx="http://schemas.microsoft.com/office/drawing/2014/chartex" xmlns:cx1="http://schemas.microsoft.com/office/drawing/2015/9/8/chartex" xmlns:cx2="http://schemas.microsoft.com/office/drawing/2015/10/21/chartex" xmlns:cx3="http://schemas.microsoft.com/office/drawing/2016/5/9/chartex" xmlns:cx4="http://schemas.microsoft.com/office/drawing/2016/5/10/chartex" xmlns:cx5="http://schemas.microsoft.com/office/drawing/2016/5/11/chartex" xmlns:cx6="http://schemas.microsoft.com/office/drawing/2016/5/12/chartex" xmlns:cx7="http://schemas.microsoft.com/office/drawing/2016/5/13/chartex" xmlns:cx8="http://schemas.microsoft.com/office/drawing/2016/5/14/chartex" xmlns:mc="http://schemas.openxmlformats.org/markup-compatibility/2006" xmlns:aink="http://schemas.microsoft.com/office/drawing/2016/ink" xmlns:am3d="http://schemas.microsoft.com/office/drawing/2017/model3d" xmlns:o="urn:schemas-microsoft-com:office:office" xmlns:r="http://schemas.openxmlformats.org/officeDocument/2006/relationships" xmlns:m="http://schemas.openxmlformats.org/officeDocument/2006/math" xmlns:v="urn:schemas-microsoft-com:vml" xmlns:wp14="http://schemas.microsoft.com/office/word/2010/wordprocessingDrawing" xmlns:wp="http://schemas.openxmlformats.org/drawingml/2006/wordprocessingDrawing" xmlns:w10="urn:schemas-microsoft-com:office:word" xmlns:w="http://schemas.openxmlformats.org/wordprocessingml/2006/main" xmlns:w14="http://schemas.microsoft.com/office/word/2010/wordml" xmlns:w15="http://schemas.microsoft.com/office/word/2012/wordml" xmlns:w16cid="http://schemas.microsoft.com/office/word/2016/wordml/cid" xmlns:w16se="http://schemas.microsoft.com/office/word/2015/wordml/symex" xmlns:wpg="http://schemas.microsoft.com/office/word/2010/wordprocessingGroup" xmlns:wpi="http://schemas.microsoft.com/office/word/2010/wordprocessingInk" xmlns:wne="http://schemas.microsoft.com/office/word/2006/wordml" xmlns:wps="http://schemas.microsoft.com/office/word/2010/wordprocessingShape" mc:Ignorable="w14 w15 w16se w16cid wp14">
+<w:hdr xmlns:wpc="http://schemas.microsoft.com/office/word/2010/wordprocessingCanvas" xmlns:cx="http://schemas.microsoft.com/office/drawing/2014/chartex" xmlns:cx1="http://schemas.microsoft.com/office/drawing/2015/9/8/chartex" xmlns:cx2="http://schemas.microsoft.com/office/drawing/2015/10/21/chartex" xmlns:cx3="http://schemas.microsoft.com/office/drawing/2016/5/9/chartex" xmlns:cx4="http://schemas.microsoft.com/office/drawing/2016/5/10/chartex" xmlns:cx5="http://schemas.microsoft.com/office/drawing/2016/5/11/chartex" xmlns:cx6="http://schemas.microsoft.com/office/drawing/2016/5/12/chartex" xmlns:cx7="http://schemas.microsoft.com/office/drawing/2016/5/13/chartex" xmlns:cx8="http://schemas.microsoft.com/office/drawing/2016/5/14/chartex" xmlns:mc="http://schemas.openxmlformats.org/markup-compatibility/2006" xmlns:aink="http://schemas.microsoft.com/office/drawing/2016/ink" xmlns:am3d="http://schemas.microsoft.com/office/drawing/2017/model3d" xmlns:o="urn:schemas-microsoft-com:office:office" xmlns:r="http://schemas.openxmlformats.org/officeDocument/2006/relationships" xmlns:m="http://schemas.openxmlformats.org/officeDocument/2006/math" xmlns:v="urn:schemas-microsoft-com:vml" xmlns:wp14="http://schemas.microsoft.com/office/word/2010/wordprocessingDrawing" xmlns:wp="http://schemas.openxmlformats.org/drawingml/2006/wordprocessingDrawing" xmlns:w10="urn:schemas-microsoft-com:office:word" xmlns:w="http://schemas.openxmlformats.org/wordprocessingml/2006/main" xmlns:w14="http://schemas.microsoft.com/office/word/2010/wordml" xmlns:w15="http://schemas.microsoft.com/office/word/2012/wordml" xmlns:w16cex="http://schemas.microsoft.com/office/word/2018/wordml/cex" xmlns:w16cid="http://schemas.microsoft.com/office/word/2016/wordml/cid" xmlns:w16="http://schemas.microsoft.com/office/word/2018/wordml" xmlns:w16se="http://schemas.microsoft.com/office/word/2015/wordml/symex" xmlns:wpg="http://schemas.microsoft.com/office/word/2010/wordprocessingGroup" xmlns:wpi="http://schemas.microsoft.com/office/word/2010/wordprocessingInk" xmlns:wne="http://schemas.microsoft.com/office/word/2006/wordml" xmlns:wps="http://schemas.microsoft.com/office/word/2010/wordprocessingShape" mc:Ignorable="w14 w15 w16se w16cid w16 w16cex wp14">
   <w:p>
     <w:pPr>
       <w:pStyle w:val="Intestazione"/>
@@ -3947,7 +3686,7 @@
 </file>
 
 <file path=word/numbering.xml><?xml version="1.0" encoding="utf-8"?>
-<w:numbering xmlns:wpc="http://schemas.microsoft.com/office/word/2010/wordprocessingCanvas" xmlns:cx="http://schemas.microsoft.com/office/drawing/2014/chartex" xmlns:cx1="http://schemas.microsoft.com/office/drawing/2015/9/8/chartex" xmlns:cx2="http://schemas.microsoft.com/office/drawing/2015/10/21/chartex" xmlns:cx3="http://schemas.microsoft.com/office/drawing/2016/5/9/chartex" xmlns:cx4="http://schemas.microsoft.com/office/drawing/2016/5/10/chartex" xmlns:cx5="http://schemas.microsoft.com/office/drawing/2016/5/11/chartex" xmlns:cx6="http://schemas.microsoft.com/office/drawing/2016/5/12/chartex" xmlns:cx7="http://schemas.microsoft.com/office/drawing/2016/5/13/chartex" xmlns:cx8="http://schemas.microsoft.com/office/drawing/2016/5/14/chartex" xmlns:mc="http://schemas.openxmlformats.org/markup-compatibility/2006" xmlns:aink="http://schemas.microsoft.com/office/drawing/2016/ink" xmlns:am3d="http://schemas.microsoft.com/office/drawing/2017/model3d" xmlns:o="urn:schemas-microsoft-com:office:office" xmlns:r="http://schemas.openxmlformats.org/officeDocument/2006/relationships" xmlns:m="http://schemas.openxmlformats.org/officeDocument/2006/math" xmlns:v="urn:schemas-microsoft-com:vml" xmlns:wp14="http://schemas.microsoft.com/office/word/2010/wordprocessingDrawing" xmlns:wp="http://schemas.openxmlformats.org/drawingml/2006/wordprocessingDrawing" xmlns:w10="urn:schemas-microsoft-com:office:word" xmlns:w="http://schemas.openxmlformats.org/wordprocessingml/2006/main" xmlns:w14="http://schemas.microsoft.com/office/word/2010/wordml" xmlns:w15="http://schemas.microsoft.com/office/word/2012/wordml" xmlns:w16cid="http://schemas.microsoft.com/office/word/2016/wordml/cid" xmlns:w16se="http://schemas.microsoft.com/office/word/2015/wordml/symex" xmlns:wpg="http://schemas.microsoft.com/office/word/2010/wordprocessingGroup" xmlns:wpi="http://schemas.microsoft.com/office/word/2010/wordprocessingInk" xmlns:wne="http://schemas.microsoft.com/office/word/2006/wordml" xmlns:wps="http://schemas.microsoft.com/office/word/2010/wordprocessingShape" mc:Ignorable="w14 w15 w16se w16cid wp14">
+<w:numbering xmlns:wpc="http://schemas.microsoft.com/office/word/2010/wordprocessingCanvas" xmlns:cx="http://schemas.microsoft.com/office/drawing/2014/chartex" xmlns:cx1="http://schemas.microsoft.com/office/drawing/2015/9/8/chartex" xmlns:cx2="http://schemas.microsoft.com/office/drawing/2015/10/21/chartex" xmlns:cx3="http://schemas.microsoft.com/office/drawing/2016/5/9/chartex" xmlns:cx4="http://schemas.microsoft.com/office/drawing/2016/5/10/chartex" xmlns:cx5="http://schemas.microsoft.com/office/drawing/2016/5/11/chartex" xmlns:cx6="http://schemas.microsoft.com/office/drawing/2016/5/12/chartex" xmlns:cx7="http://schemas.microsoft.com/office/drawing/2016/5/13/chartex" xmlns:cx8="http://schemas.microsoft.com/office/drawing/2016/5/14/chartex" xmlns:mc="http://schemas.openxmlformats.org/markup-compatibility/2006" xmlns:aink="http://schemas.microsoft.com/office/drawing/2016/ink" xmlns:am3d="http://schemas.microsoft.com/office/drawing/2017/model3d" xmlns:o="urn:schemas-microsoft-com:office:office" xmlns:r="http://schemas.openxmlformats.org/officeDocument/2006/relationships" xmlns:m="http://schemas.openxmlformats.org/officeDocument/2006/math" xmlns:v="urn:schemas-microsoft-com:vml" xmlns:wp14="http://schemas.microsoft.com/office/word/2010/wordprocessingDrawing" xmlns:wp="http://schemas.openxmlformats.org/drawingml/2006/wordprocessingDrawing" xmlns:w10="urn:schemas-microsoft-com:office:word" xmlns:w="http://schemas.openxmlformats.org/wordprocessingml/2006/main" xmlns:w14="http://schemas.microsoft.com/office/word/2010/wordml" xmlns:w15="http://schemas.microsoft.com/office/word/2012/wordml" xmlns:w16cex="http://schemas.microsoft.com/office/word/2018/wordml/cex" xmlns:w16cid="http://schemas.microsoft.com/office/word/2016/wordml/cid" xmlns:w16="http://schemas.microsoft.com/office/word/2018/wordml" xmlns:w16se="http://schemas.microsoft.com/office/word/2015/wordml/symex" xmlns:wpg="http://schemas.microsoft.com/office/word/2010/wordprocessingGroup" xmlns:wpi="http://schemas.microsoft.com/office/word/2010/wordprocessingInk" xmlns:wne="http://schemas.microsoft.com/office/word/2006/wordml" xmlns:wps="http://schemas.microsoft.com/office/word/2010/wordprocessingShape" mc:Ignorable="w14 w15 w16se w16cid w16 w16cex wp14">
   <w:abstractNum w:abstractNumId="0" w15:restartNumberingAfterBreak="0">
     <w:nsid w:val="2D1B2DD4"/>
     <w:multiLevelType w:val="hybridMultilevel"/>
@@ -4684,7 +4423,7 @@
 </file>
 
 <file path=word/styles.xml><?xml version="1.0" encoding="utf-8"?>
-<w:styles xmlns:mc="http://schemas.openxmlformats.org/markup-compatibility/2006" xmlns:r="http://schemas.openxmlformats.org/officeDocument/2006/relationships" xmlns:w="http://schemas.openxmlformats.org/wordprocessingml/2006/main" xmlns:w14="http://schemas.microsoft.com/office/word/2010/wordml" xmlns:w15="http://schemas.microsoft.com/office/word/2012/wordml" xmlns:w16cid="http://schemas.microsoft.com/office/word/2016/wordml/cid" xmlns:w16se="http://schemas.microsoft.com/office/word/2015/wordml/symex" mc:Ignorable="w14 w15 w16se w16cid">
+<w:styles xmlns:mc="http://schemas.openxmlformats.org/markup-compatibility/2006" xmlns:r="http://schemas.openxmlformats.org/officeDocument/2006/relationships" xmlns:w="http://schemas.openxmlformats.org/wordprocessingml/2006/main" xmlns:w14="http://schemas.microsoft.com/office/word/2010/wordml" xmlns:w15="http://schemas.microsoft.com/office/word/2012/wordml" xmlns:w16cex="http://schemas.microsoft.com/office/word/2018/wordml/cex" xmlns:w16cid="http://schemas.microsoft.com/office/word/2016/wordml/cid" xmlns:w16="http://schemas.microsoft.com/office/word/2018/wordml" xmlns:w16se="http://schemas.microsoft.com/office/word/2015/wordml/symex" mc:Ignorable="w14 w15 w16se w16cid w16 w16cex">
   <w:docDefaults>
     <w:rPrDefault>
       <w:rPr>

</xml_diff>

<commit_message>
Piccole correzzioni alla relazione
</commit_message>
<xml_diff>
--- a/Relazione/relazione.docx
+++ b/Relazione/relazione.docx
@@ -623,6 +623,7 @@
           <w:rFonts w:ascii="Arial" w:hAnsi="Arial" w:hint="eastAsia"/>
           <w:i/>
           <w:iCs/>
+          <w:u w:val="single"/>
         </w:rPr>
         <w:t>JavaScript</w:t>
       </w:r>
@@ -630,13 +631,19 @@
         <w:rPr>
           <w:rFonts w:ascii="Arial" w:hAnsi="Arial"/>
         </w:rPr>
-        <w:t>: linguaggio di programmazione per lo sviluppo front end e back end dell’applicazione web;</w:t>
+        <w:t>:</w:t>
       </w:r>
       <w:r>
         <w:rPr>
           <w:rFonts w:ascii="Arial" w:hAnsi="Arial"/>
         </w:rPr>
         <w:t xml:space="preserve"> </w:t>
+      </w:r>
+      <w:r>
+        <w:rPr>
+          <w:rFonts w:ascii="Arial" w:hAnsi="Arial"/>
+        </w:rPr>
+        <w:t xml:space="preserve">linguaggio di programmazione per lo sviluppo front end e back end dell’applicazione web; </w:t>
       </w:r>
     </w:p>
     <w:p>
@@ -652,21 +659,26 @@
           <w:rFonts w:ascii="Arial" w:hAnsi="Arial"/>
         </w:rPr>
       </w:pPr>
-      <w:proofErr w:type="spellStart"/>
       <w:r>
         <w:rPr>
           <w:rFonts w:ascii="Arial" w:hAnsi="Arial"/>
           <w:i/>
           <w:iCs/>
+          <w:u w:val="single"/>
         </w:rPr>
         <w:t>Npm</w:t>
       </w:r>
-      <w:proofErr w:type="spellEnd"/>
-      <w:r>
-        <w:rPr>
-          <w:rFonts w:ascii="Arial" w:hAnsi="Arial"/>
-        </w:rPr>
-        <w:t xml:space="preserve">: </w:t>
+      <w:r>
+        <w:rPr>
+          <w:rFonts w:ascii="Arial" w:hAnsi="Arial"/>
+        </w:rPr>
+        <w:t>:</w:t>
+      </w:r>
+      <w:r>
+        <w:rPr>
+          <w:rFonts w:ascii="Arial" w:hAnsi="Arial"/>
+        </w:rPr>
+        <w:t xml:space="preserve"> </w:t>
       </w:r>
       <w:r>
         <w:rPr>
@@ -684,21 +696,7 @@
         <w:rPr>
           <w:rFonts w:ascii="Arial" w:hAnsi="Arial" w:hint="eastAsia"/>
         </w:rPr>
-        <w:t xml:space="preserve"> per l'ambiente di </w:t>
-      </w:r>
-      <w:proofErr w:type="spellStart"/>
-      <w:r>
-        <w:rPr>
-          <w:rFonts w:ascii="Arial" w:hAnsi="Arial" w:hint="eastAsia"/>
-        </w:rPr>
-        <w:t>runtime</w:t>
-      </w:r>
-      <w:proofErr w:type="spellEnd"/>
-      <w:r>
-        <w:rPr>
-          <w:rFonts w:ascii="Arial" w:hAnsi="Arial" w:hint="eastAsia"/>
-        </w:rPr>
-        <w:t xml:space="preserve"> JavaScript Node.js</w:t>
+        <w:t xml:space="preserve"> per l'ambiente di runtime JavaScript Node.js</w:t>
       </w:r>
       <w:r>
         <w:rPr>
@@ -725,6 +723,7 @@
           <w:rFonts w:ascii="Arial" w:hAnsi="Arial"/>
           <w:i/>
           <w:iCs/>
+          <w:u w:val="single"/>
         </w:rPr>
         <w:t>Express</w:t>
       </w:r>
@@ -732,21 +731,19 @@
         <w:rPr>
           <w:rFonts w:ascii="Arial" w:hAnsi="Arial"/>
         </w:rPr>
-        <w:t xml:space="preserve">: framework utilizzato per il processo di </w:t>
-      </w:r>
-      <w:proofErr w:type="spellStart"/>
-      <w:r>
-        <w:rPr>
-          <w:rFonts w:ascii="Arial" w:hAnsi="Arial"/>
-        </w:rPr>
-        <w:t>routing</w:t>
-      </w:r>
-      <w:proofErr w:type="spellEnd"/>
-      <w:r>
-        <w:rPr>
-          <w:rFonts w:ascii="Arial" w:hAnsi="Arial"/>
-        </w:rPr>
-        <w:t>;</w:t>
+        <w:t>:</w:t>
+      </w:r>
+      <w:r>
+        <w:rPr>
+          <w:rFonts w:ascii="Arial" w:hAnsi="Arial"/>
+        </w:rPr>
+        <w:t xml:space="preserve"> </w:t>
+      </w:r>
+      <w:r>
+        <w:rPr>
+          <w:rFonts w:ascii="Arial" w:hAnsi="Arial"/>
+        </w:rPr>
+        <w:t>framework utilizzato per il processo di routing;</w:t>
       </w:r>
     </w:p>
     <w:p>
@@ -762,71 +759,32 @@
           <w:rFonts w:ascii="Arial" w:hAnsi="Arial"/>
         </w:rPr>
       </w:pPr>
-      <w:proofErr w:type="spellStart"/>
       <w:r>
         <w:rPr>
           <w:rFonts w:ascii="Arial" w:hAnsi="Arial" w:hint="eastAsia"/>
           <w:i/>
           <w:iCs/>
-        </w:rPr>
-        <w:t>MongoDB</w:t>
-      </w:r>
-      <w:proofErr w:type="spellEnd"/>
-      <w:r>
-        <w:rPr>
-          <w:rFonts w:ascii="Arial" w:hAnsi="Arial" w:hint="eastAsia"/>
-          <w:i/>
-          <w:iCs/>
-        </w:rPr>
-        <w:t xml:space="preserve"> Atlas</w:t>
-      </w:r>
-      <w:r>
-        <w:rPr>
-          <w:rFonts w:ascii="Arial" w:hAnsi="Arial"/>
-        </w:rPr>
-        <w:t xml:space="preserve">: database non relazionale per l’archiviazione delle informazioni. È stata utilizzata la libreria </w:t>
-      </w:r>
-      <w:proofErr w:type="spellStart"/>
-      <w:r>
-        <w:rPr>
-          <w:rFonts w:ascii="Arial" w:hAnsi="Arial"/>
-        </w:rPr>
-        <w:t>mongoose</w:t>
-      </w:r>
-      <w:proofErr w:type="spellEnd"/>
-      <w:r>
-        <w:rPr>
-          <w:rFonts w:ascii="Arial" w:hAnsi="Arial"/>
-        </w:rPr>
-        <w:t xml:space="preserve"> per </w:t>
-      </w:r>
-      <w:proofErr w:type="spellStart"/>
-      <w:r>
-        <w:rPr>
-          <w:rFonts w:ascii="Arial" w:hAnsi="Arial"/>
-        </w:rPr>
-        <w:t>MongoDB</w:t>
-      </w:r>
-      <w:proofErr w:type="spellEnd"/>
-      <w:r>
-        <w:rPr>
-          <w:rFonts w:ascii="Arial" w:hAnsi="Arial"/>
-        </w:rPr>
-        <w:t xml:space="preserve"> che permette la gestione relazionale dei dati e la validazione degli schemi mantenendo comunque la flessibilità offerta dai database </w:t>
-      </w:r>
-      <w:proofErr w:type="spellStart"/>
-      <w:r>
-        <w:rPr>
-          <w:rFonts w:ascii="Arial" w:hAnsi="Arial"/>
-        </w:rPr>
-        <w:t>NoSQL</w:t>
-      </w:r>
-      <w:proofErr w:type="spellEnd"/>
-      <w:r>
-        <w:rPr>
-          <w:rFonts w:ascii="Arial" w:hAnsi="Arial"/>
-        </w:rPr>
-        <w:t>;</w:t>
+          <w:u w:val="single"/>
+        </w:rPr>
+        <w:t>MongoDB Atlas</w:t>
+      </w:r>
+      <w:r>
+        <w:rPr>
+          <w:rFonts w:ascii="Arial" w:hAnsi="Arial"/>
+        </w:rPr>
+        <w:t>:</w:t>
+      </w:r>
+      <w:r>
+        <w:rPr>
+          <w:rFonts w:ascii="Arial" w:hAnsi="Arial"/>
+        </w:rPr>
+        <w:t xml:space="preserve"> </w:t>
+      </w:r>
+      <w:r>
+        <w:rPr>
+          <w:rFonts w:ascii="Arial" w:hAnsi="Arial"/>
+        </w:rPr>
+        <w:t>database non relazionale per l’archiviazione delle informazioni. È stata utilizzata la libreria mongoose per MongoDB che permette la gestione relazionale dei dati e la validazione degli schemi mantenendo comunque la flessibilità offerta dai database NoSQL;</w:t>
       </w:r>
     </w:p>
     <w:p>
@@ -847,6 +805,7 @@
           <w:rFonts w:ascii="Arial" w:hAnsi="Arial"/>
           <w:i/>
           <w:iCs/>
+          <w:u w:val="single"/>
         </w:rPr>
         <w:t>EJS</w:t>
       </w:r>
@@ -854,35 +813,19 @@
         <w:rPr>
           <w:rFonts w:ascii="Arial" w:hAnsi="Arial"/>
         </w:rPr>
-        <w:t xml:space="preserve">: template </w:t>
-      </w:r>
-      <w:proofErr w:type="spellStart"/>
-      <w:r>
-        <w:rPr>
-          <w:rFonts w:ascii="Arial" w:hAnsi="Arial"/>
-        </w:rPr>
-        <w:t>engine</w:t>
-      </w:r>
-      <w:proofErr w:type="spellEnd"/>
-      <w:r>
-        <w:rPr>
-          <w:rFonts w:ascii="Arial" w:hAnsi="Arial"/>
-        </w:rPr>
-        <w:t xml:space="preserve"> che consente l’utilizzo del codice JavaScript nelle </w:t>
-      </w:r>
-      <w:proofErr w:type="spellStart"/>
-      <w:r>
-        <w:rPr>
-          <w:rFonts w:ascii="Arial" w:hAnsi="Arial"/>
-        </w:rPr>
-        <w:t>views</w:t>
-      </w:r>
-      <w:proofErr w:type="spellEnd"/>
-      <w:r>
-        <w:rPr>
-          <w:rFonts w:ascii="Arial" w:hAnsi="Arial"/>
-        </w:rPr>
-        <w:t>;</w:t>
+        <w:t>:</w:t>
+      </w:r>
+      <w:r>
+        <w:rPr>
+          <w:rFonts w:ascii="Arial" w:hAnsi="Arial"/>
+        </w:rPr>
+        <w:t xml:space="preserve"> </w:t>
+      </w:r>
+      <w:r>
+        <w:rPr>
+          <w:rFonts w:ascii="Arial" w:hAnsi="Arial"/>
+        </w:rPr>
+        <w:t>template engine che consente l’utilizzo del codice JavaScript nelle views;</w:t>
       </w:r>
     </w:p>
     <w:p>
@@ -903,6 +846,7 @@
           <w:rFonts w:ascii="Arial" w:hAnsi="Arial"/>
           <w:i/>
           <w:iCs/>
+          <w:u w:val="single"/>
         </w:rPr>
         <w:t>Bootstrap</w:t>
       </w:r>
@@ -932,16 +876,15 @@
           <w:rFonts w:ascii="Arial" w:hAnsi="Arial"/>
         </w:rPr>
       </w:pPr>
-      <w:proofErr w:type="spellStart"/>
       <w:r>
         <w:rPr>
           <w:rFonts w:ascii="Arial" w:hAnsi="Arial"/>
           <w:i/>
           <w:iCs/>
+          <w:u w:val="single"/>
         </w:rPr>
         <w:t>Bcryptjs</w:t>
       </w:r>
-      <w:proofErr w:type="spellEnd"/>
       <w:r>
         <w:rPr>
           <w:rFonts w:ascii="Arial" w:hAnsi="Arial"/>
@@ -954,19 +897,11 @@
         </w:rPr>
         <w:t xml:space="preserve"> utilizzato per eseguire l’</w:t>
       </w:r>
-      <w:proofErr w:type="spellStart"/>
       <w:r>
         <w:rPr>
           <w:rFonts w:ascii="Arial" w:hAnsi="Arial" w:hint="eastAsia"/>
         </w:rPr>
-        <w:t>hashing</w:t>
-      </w:r>
-      <w:proofErr w:type="spellEnd"/>
-      <w:r>
-        <w:rPr>
-          <w:rFonts w:ascii="Arial" w:hAnsi="Arial" w:hint="eastAsia"/>
-        </w:rPr>
-        <w:t xml:space="preserve"> d</w:t>
+        <w:t>hashing d</w:t>
       </w:r>
       <w:r>
         <w:rPr>
@@ -1007,6 +942,7 @@
           <w:rFonts w:ascii="Arial" w:hAnsi="Arial"/>
           <w:i/>
           <w:iCs/>
+          <w:u w:val="single"/>
         </w:rPr>
         <w:t>B</w:t>
       </w:r>
@@ -1015,6 +951,7 @@
           <w:rFonts w:ascii="Arial" w:hAnsi="Arial" w:hint="eastAsia"/>
           <w:i/>
           <w:iCs/>
+          <w:u w:val="single"/>
         </w:rPr>
         <w:t>ody-parser</w:t>
       </w:r>
@@ -1057,6 +994,7 @@
           <w:rFonts w:ascii="Arial" w:hAnsi="Arial"/>
           <w:i/>
           <w:iCs/>
+          <w:u w:val="single"/>
         </w:rPr>
         <w:t>JWT</w:t>
       </w:r>
@@ -1129,19 +1067,7 @@
         <w:rPr>
           <w:rFonts w:ascii="Arial" w:hAnsi="Arial"/>
         </w:rPr>
-        <w:t xml:space="preserve">da </w:t>
-      </w:r>
-      <w:r>
-        <w:rPr>
-          <w:rFonts w:ascii="Arial" w:hAnsi="Arial"/>
-        </w:rPr>
-        <w:t>un’unica schermata</w:t>
-      </w:r>
-      <w:r>
-        <w:rPr>
-          <w:rFonts w:ascii="Arial" w:hAnsi="Arial"/>
-        </w:rPr>
-        <w:t xml:space="preserve"> </w:t>
+        <w:t xml:space="preserve">da un’unica schermata </w:t>
       </w:r>
       <w:r>
         <w:rPr>
@@ -1345,39 +1271,19 @@
           <w:rFonts w:ascii="Arial" w:hAnsi="Arial"/>
         </w:rPr>
         <w:lastRenderedPageBreak/>
-        <w:t xml:space="preserve">L’interfaccia grafica, realizzata in bootstrap, è responsive e si adatta alle varie risoluzioni. Quando lo spazio non è sufficiente, come nel caso della visualizzazione da smartphone, la </w:t>
-      </w:r>
-      <w:proofErr w:type="spellStart"/>
-      <w:r>
-        <w:rPr>
-          <w:rFonts w:ascii="Arial" w:hAnsi="Arial"/>
-        </w:rPr>
-        <w:t>navbar</w:t>
-      </w:r>
-      <w:proofErr w:type="spellEnd"/>
-      <w:r>
-        <w:rPr>
-          <w:rFonts w:ascii="Arial" w:hAnsi="Arial"/>
-        </w:rPr>
-        <w:t xml:space="preserve"> collassa</w:t>
-      </w:r>
-      <w:r>
-        <w:rPr>
-          <w:rFonts w:ascii="Arial" w:hAnsi="Arial"/>
-        </w:rPr>
-        <w:t>,</w:t>
-      </w:r>
-      <w:r>
-        <w:rPr>
-          <w:rFonts w:ascii="Arial" w:hAnsi="Arial"/>
-        </w:rPr>
-        <w:t xml:space="preserve"> assumendo l’aspetto di un menu a tendina. Gli altri elementi invece vengono scalati, mantenendo le proporzioni e le posizioni reciproche, dato che sono state utilizzate misure relative alla risoluzione per il loro posizionamento.</w:t>
-      </w:r>
-      <w:r>
-        <w:rPr>
-          <w:rFonts w:ascii="Arial" w:hAnsi="Arial"/>
-        </w:rPr>
-        <w:t xml:space="preserve"> </w:t>
+        <w:t xml:space="preserve">L’interfaccia grafica, realizzata </w:t>
+      </w:r>
+      <w:r>
+        <w:rPr>
+          <w:rFonts w:ascii="Arial" w:hAnsi="Arial"/>
+        </w:rPr>
+        <w:t>utilizzando</w:t>
+      </w:r>
+      <w:r>
+        <w:rPr>
+          <w:rFonts w:ascii="Arial" w:hAnsi="Arial"/>
+        </w:rPr>
+        <w:t xml:space="preserve"> bootstrap, è responsive e si adatta alle varie risoluzioni. Quando lo spazio non è sufficiente, come nel caso della visualizzazione da smartphone, la navbar collassa, assumendo l’aspetto di un menu a tendina. Gli altri elementi invece vengono scalati, mantenendo le proporzioni e le posizioni reciproche, dato che sono state utilizzate misure relative alla risoluzione per il loro posizionamento. </w:t>
       </w:r>
     </w:p>
     <w:p>
@@ -2677,35 +2583,7 @@
         <w:rPr>
           <w:rFonts w:ascii="Arial" w:hAnsi="Arial"/>
         </w:rPr>
-        <w:t>(</w:t>
-      </w:r>
-      <w:proofErr w:type="spellStart"/>
-      <w:r>
-        <w:rPr>
-          <w:rFonts w:ascii="Arial" w:hAnsi="Arial"/>
-        </w:rPr>
-        <w:t>idStudente</w:t>
-      </w:r>
-      <w:proofErr w:type="spellEnd"/>
-      <w:r>
-        <w:rPr>
-          <w:rFonts w:ascii="Arial" w:hAnsi="Arial"/>
-        </w:rPr>
-        <w:t xml:space="preserve">, token, </w:t>
-      </w:r>
-      <w:proofErr w:type="spellStart"/>
-      <w:r>
-        <w:rPr>
-          <w:rFonts w:ascii="Arial" w:hAnsi="Arial"/>
-        </w:rPr>
-        <w:t>dataCreazione</w:t>
-      </w:r>
-      <w:proofErr w:type="spellEnd"/>
-      <w:r>
-        <w:rPr>
-          <w:rFonts w:ascii="Arial" w:hAnsi="Arial"/>
-        </w:rPr>
-        <w:t>)</w:t>
+        <w:t>(idStudente, token, dataCreazione)</w:t>
       </w:r>
     </w:p>
     <w:p>
@@ -2733,35 +2611,7 @@
         <w:rPr>
           <w:rFonts w:ascii="Arial" w:hAnsi="Arial"/>
         </w:rPr>
-        <w:t>(</w:t>
-      </w:r>
-      <w:proofErr w:type="spellStart"/>
-      <w:r>
-        <w:rPr>
-          <w:rFonts w:ascii="Arial" w:hAnsi="Arial"/>
-        </w:rPr>
-        <w:t>idAdmin</w:t>
-      </w:r>
-      <w:proofErr w:type="spellEnd"/>
-      <w:r>
-        <w:rPr>
-          <w:rFonts w:ascii="Arial" w:hAnsi="Arial"/>
-        </w:rPr>
-        <w:t xml:space="preserve">, token, </w:t>
-      </w:r>
-      <w:proofErr w:type="spellStart"/>
-      <w:r>
-        <w:rPr>
-          <w:rFonts w:ascii="Arial" w:hAnsi="Arial"/>
-        </w:rPr>
-        <w:t>dataCreazione</w:t>
-      </w:r>
-      <w:proofErr w:type="spellEnd"/>
-      <w:r>
-        <w:rPr>
-          <w:rFonts w:ascii="Arial" w:hAnsi="Arial"/>
-        </w:rPr>
-        <w:t>)</w:t>
+        <w:t>(idAdmin, token, dataCreazione)</w:t>
       </w:r>
     </w:p>
     <w:p>
@@ -2797,37 +2647,7 @@
         <w:rPr>
           <w:rFonts w:ascii="Arial" w:hAnsi="Arial"/>
         </w:rPr>
-        <w:t xml:space="preserve">(nome, facoltà, </w:t>
-      </w:r>
-      <w:proofErr w:type="spellStart"/>
-      <w:r>
-        <w:rPr>
-          <w:rFonts w:ascii="Arial" w:hAnsi="Arial"/>
-        </w:rPr>
-        <w:t>postiTot</w:t>
-      </w:r>
-      <w:proofErr w:type="spellEnd"/>
-      <w:r>
-        <w:rPr>
-          <w:rFonts w:ascii="Arial" w:hAnsi="Arial"/>
-        </w:rPr>
-        <w:t xml:space="preserve">, </w:t>
-      </w:r>
-      <w:proofErr w:type="spellStart"/>
-      <w:proofErr w:type="gramStart"/>
-      <w:r>
-        <w:rPr>
-          <w:rFonts w:ascii="Arial" w:hAnsi="Arial"/>
-        </w:rPr>
-        <w:t>postiLiberi</w:t>
-      </w:r>
-      <w:proofErr w:type="spellEnd"/>
-      <w:proofErr w:type="gramEnd"/>
-      <w:r>
-        <w:rPr>
-          <w:rFonts w:ascii="Arial" w:hAnsi="Arial"/>
-        </w:rPr>
-        <w:t>, data)</w:t>
+        <w:t>(nome, facoltà, postiTot, postiLiberi, data)</w:t>
       </w:r>
     </w:p>
     <w:p>
@@ -2865,37 +2685,7 @@
         <w:rPr>
           <w:rFonts w:ascii="Arial" w:hAnsi="Arial"/>
         </w:rPr>
-        <w:t>(</w:t>
-      </w:r>
-      <w:proofErr w:type="spellStart"/>
-      <w:r>
-        <w:rPr>
-          <w:rFonts w:ascii="Arial" w:hAnsi="Arial"/>
-        </w:rPr>
-        <w:t>idEsame</w:t>
-      </w:r>
-      <w:proofErr w:type="spellEnd"/>
-      <w:r>
-        <w:rPr>
-          <w:rFonts w:ascii="Arial" w:hAnsi="Arial"/>
-        </w:rPr>
-        <w:t xml:space="preserve">, </w:t>
-      </w:r>
-      <w:proofErr w:type="spellStart"/>
-      <w:proofErr w:type="gramStart"/>
-      <w:r>
-        <w:rPr>
-          <w:rFonts w:ascii="Arial" w:hAnsi="Arial"/>
-        </w:rPr>
-        <w:t>nomeEsame</w:t>
-      </w:r>
-      <w:proofErr w:type="spellEnd"/>
-      <w:proofErr w:type="gramEnd"/>
-      <w:r>
-        <w:rPr>
-          <w:rFonts w:ascii="Arial" w:hAnsi="Arial"/>
-        </w:rPr>
-        <w:t>, studente, data)</w:t>
+        <w:t>(idEsame, nomeEsame, studente, data)</w:t>
       </w:r>
     </w:p>
     <w:p>
@@ -3014,34 +2804,14 @@
         </w:rPr>
         <w:t xml:space="preserve">: </w:t>
       </w:r>
-      <w:proofErr w:type="spellStart"/>
       <w:r>
         <w:rPr>
           <w:rFonts w:ascii="Arial" w:hAnsi="Arial"/>
           <w:i/>
           <w:iCs/>
         </w:rPr>
-        <w:t>npm</w:t>
-      </w:r>
-      <w:proofErr w:type="spellEnd"/>
-      <w:r>
-        <w:rPr>
-          <w:rFonts w:ascii="Arial" w:hAnsi="Arial"/>
-          <w:i/>
-          <w:iCs/>
-        </w:rPr>
-        <w:t xml:space="preserve"> </w:t>
-      </w:r>
-      <w:proofErr w:type="spellStart"/>
-      <w:r>
-        <w:rPr>
-          <w:rFonts w:ascii="Arial" w:hAnsi="Arial"/>
-          <w:i/>
-          <w:iCs/>
-        </w:rPr>
-        <w:t>install</w:t>
-      </w:r>
-      <w:proofErr w:type="spellEnd"/>
+        <w:t>npm install</w:t>
+      </w:r>
       <w:r>
         <w:rPr>
           <w:rFonts w:ascii="Arial" w:hAnsi="Arial"/>
@@ -3085,23 +2855,13 @@
         </w:rPr>
         <w:t xml:space="preserve">l’applicazione con il comando: </w:t>
       </w:r>
-      <w:proofErr w:type="spellStart"/>
       <w:r>
         <w:rPr>
           <w:rFonts w:ascii="Arial" w:hAnsi="Arial"/>
           <w:i/>
           <w:iCs/>
         </w:rPr>
-        <w:t>npm</w:t>
-      </w:r>
-      <w:proofErr w:type="spellEnd"/>
-      <w:r>
-        <w:rPr>
-          <w:rFonts w:ascii="Arial" w:hAnsi="Arial"/>
-          <w:i/>
-          <w:iCs/>
-        </w:rPr>
-        <w:t xml:space="preserve"> start</w:t>
+        <w:t>npm start</w:t>
       </w:r>
       <w:r>
         <w:rPr>
@@ -3475,17 +3235,13 @@
       </w:pPr>
     </w:p>
     <w:sectPr>
-      <w:headerReference w:type="even" r:id="rId20"/>
-      <w:headerReference w:type="default" r:id="rId21"/>
-      <w:footerReference w:type="even" r:id="rId22"/>
-      <w:footerReference w:type="default" r:id="rId23"/>
-      <w:headerReference w:type="first" r:id="rId24"/>
-      <w:footerReference w:type="first" r:id="rId25"/>
+      <w:footerReference w:type="default" r:id="rId20"/>
       <w:pgSz w:w="11906" w:h="16838"/>
       <w:pgMar w:top="1134" w:right="1134" w:bottom="1134" w:left="1134" w:header="0" w:footer="0" w:gutter="0"/>
       <w:pgNumType w:start="0"/>
       <w:cols w:space="720"/>
       <w:formProt w:val="0"/>
+      <w:titlePg/>
       <w:docGrid w:linePitch="326"/>
     </w:sectPr>
   </w:body>
@@ -3523,70 +3279,19 @@
 
 <file path=word/footer1.xml><?xml version="1.0" encoding="utf-8"?>
 <w:ftr xmlns:wpc="http://schemas.microsoft.com/office/word/2010/wordprocessingCanvas" xmlns:cx="http://schemas.microsoft.com/office/drawing/2014/chartex" xmlns:cx1="http://schemas.microsoft.com/office/drawing/2015/9/8/chartex" xmlns:cx2="http://schemas.microsoft.com/office/drawing/2015/10/21/chartex" xmlns:cx3="http://schemas.microsoft.com/office/drawing/2016/5/9/chartex" xmlns:cx4="http://schemas.microsoft.com/office/drawing/2016/5/10/chartex" xmlns:cx5="http://schemas.microsoft.com/office/drawing/2016/5/11/chartex" xmlns:cx6="http://schemas.microsoft.com/office/drawing/2016/5/12/chartex" xmlns:cx7="http://schemas.microsoft.com/office/drawing/2016/5/13/chartex" xmlns:cx8="http://schemas.microsoft.com/office/drawing/2016/5/14/chartex" xmlns:mc="http://schemas.openxmlformats.org/markup-compatibility/2006" xmlns:aink="http://schemas.microsoft.com/office/drawing/2016/ink" xmlns:am3d="http://schemas.microsoft.com/office/drawing/2017/model3d" xmlns:o="urn:schemas-microsoft-com:office:office" xmlns:r="http://schemas.openxmlformats.org/officeDocument/2006/relationships" xmlns:m="http://schemas.openxmlformats.org/officeDocument/2006/math" xmlns:v="urn:schemas-microsoft-com:vml" xmlns:wp14="http://schemas.microsoft.com/office/word/2010/wordprocessingDrawing" xmlns:wp="http://schemas.openxmlformats.org/drawingml/2006/wordprocessingDrawing" xmlns:w10="urn:schemas-microsoft-com:office:word" xmlns:w="http://schemas.openxmlformats.org/wordprocessingml/2006/main" xmlns:w14="http://schemas.microsoft.com/office/word/2010/wordml" xmlns:w15="http://schemas.microsoft.com/office/word/2012/wordml" xmlns:w16cex="http://schemas.microsoft.com/office/word/2018/wordml/cex" xmlns:w16cid="http://schemas.microsoft.com/office/word/2016/wordml/cid" xmlns:w16="http://schemas.microsoft.com/office/word/2018/wordml" xmlns:w16se="http://schemas.microsoft.com/office/word/2015/wordml/symex" xmlns:wpg="http://schemas.microsoft.com/office/word/2010/wordprocessingGroup" xmlns:wpi="http://schemas.microsoft.com/office/word/2010/wordprocessingInk" xmlns:wne="http://schemas.microsoft.com/office/word/2006/wordml" xmlns:wps="http://schemas.microsoft.com/office/word/2010/wordprocessingShape" mc:Ignorable="w14 w15 w16se w16cid w16 w16cex wp14">
-  <w:p>
-    <w:pPr>
-      <w:pStyle w:val="Pidipagina"/>
-      <w:rPr>
-        <w:rFonts w:hint="eastAsia"/>
-      </w:rPr>
-    </w:pPr>
-  </w:p>
-</w:ftr>
-</file>
-
-<file path=word/footer2.xml><?xml version="1.0" encoding="utf-8"?>
-<w:ftr xmlns:wpc="http://schemas.microsoft.com/office/word/2010/wordprocessingCanvas" xmlns:cx="http://schemas.microsoft.com/office/drawing/2014/chartex" xmlns:cx1="http://schemas.microsoft.com/office/drawing/2015/9/8/chartex" xmlns:cx2="http://schemas.microsoft.com/office/drawing/2015/10/21/chartex" xmlns:cx3="http://schemas.microsoft.com/office/drawing/2016/5/9/chartex" xmlns:cx4="http://schemas.microsoft.com/office/drawing/2016/5/10/chartex" xmlns:cx5="http://schemas.microsoft.com/office/drawing/2016/5/11/chartex" xmlns:cx6="http://schemas.microsoft.com/office/drawing/2016/5/12/chartex" xmlns:cx7="http://schemas.microsoft.com/office/drawing/2016/5/13/chartex" xmlns:cx8="http://schemas.microsoft.com/office/drawing/2016/5/14/chartex" xmlns:mc="http://schemas.openxmlformats.org/markup-compatibility/2006" xmlns:aink="http://schemas.microsoft.com/office/drawing/2016/ink" xmlns:am3d="http://schemas.microsoft.com/office/drawing/2017/model3d" xmlns:o="urn:schemas-microsoft-com:office:office" xmlns:r="http://schemas.openxmlformats.org/officeDocument/2006/relationships" xmlns:m="http://schemas.openxmlformats.org/officeDocument/2006/math" xmlns:v="urn:schemas-microsoft-com:vml" xmlns:wp14="http://schemas.microsoft.com/office/word/2010/wordprocessingDrawing" xmlns:wp="http://schemas.openxmlformats.org/drawingml/2006/wordprocessingDrawing" xmlns:w10="urn:schemas-microsoft-com:office:word" xmlns:w="http://schemas.openxmlformats.org/wordprocessingml/2006/main" xmlns:w14="http://schemas.microsoft.com/office/word/2010/wordml" xmlns:w15="http://schemas.microsoft.com/office/word/2012/wordml" xmlns:w16cex="http://schemas.microsoft.com/office/word/2018/wordml/cex" xmlns:w16cid="http://schemas.microsoft.com/office/word/2016/wordml/cid" xmlns:w16="http://schemas.microsoft.com/office/word/2018/wordml" xmlns:w16se="http://schemas.microsoft.com/office/word/2015/wordml/symex" xmlns:wpg="http://schemas.microsoft.com/office/word/2010/wordprocessingGroup" xmlns:wpi="http://schemas.microsoft.com/office/word/2010/wordprocessingInk" xmlns:wne="http://schemas.microsoft.com/office/word/2006/wordml" xmlns:wps="http://schemas.microsoft.com/office/word/2010/wordprocessingShape" mc:Ignorable="w14 w15 w16se w16cid w16 w16cex wp14">
   <w:sdt>
     <w:sdtPr>
-      <w:id w:val="1291705877"/>
+      <w:id w:val="1633516341"/>
       <w:docPartObj>
         <w:docPartGallery w:val="Page Numbers (Bottom of Page)"/>
         <w:docPartUnique/>
       </w:docPartObj>
     </w:sdtPr>
-    <w:sdtEndPr/>
     <w:sdtContent>
       <w:p>
         <w:pPr>
           <w:pStyle w:val="Pidipagina"/>
           <w:jc w:val="center"/>
-          <w:rPr>
-            <w:rFonts w:hint="eastAsia"/>
-          </w:rPr>
-        </w:pPr>
-      </w:p>
-    </w:sdtContent>
-  </w:sdt>
-  <w:p>
-    <w:pPr>
-      <w:pStyle w:val="Pidipagina"/>
-      <w:rPr>
-        <w:rFonts w:hint="eastAsia"/>
-      </w:rPr>
-    </w:pPr>
-  </w:p>
-</w:ftr>
-</file>
-
-<file path=word/footer3.xml><?xml version="1.0" encoding="utf-8"?>
-<w:ftr xmlns:wpc="http://schemas.microsoft.com/office/word/2010/wordprocessingCanvas" xmlns:cx="http://schemas.microsoft.com/office/drawing/2014/chartex" xmlns:cx1="http://schemas.microsoft.com/office/drawing/2015/9/8/chartex" xmlns:cx2="http://schemas.microsoft.com/office/drawing/2015/10/21/chartex" xmlns:cx3="http://schemas.microsoft.com/office/drawing/2016/5/9/chartex" xmlns:cx4="http://schemas.microsoft.com/office/drawing/2016/5/10/chartex" xmlns:cx5="http://schemas.microsoft.com/office/drawing/2016/5/11/chartex" xmlns:cx6="http://schemas.microsoft.com/office/drawing/2016/5/12/chartex" xmlns:cx7="http://schemas.microsoft.com/office/drawing/2016/5/13/chartex" xmlns:cx8="http://schemas.microsoft.com/office/drawing/2016/5/14/chartex" xmlns:mc="http://schemas.openxmlformats.org/markup-compatibility/2006" xmlns:aink="http://schemas.microsoft.com/office/drawing/2016/ink" xmlns:am3d="http://schemas.microsoft.com/office/drawing/2017/model3d" xmlns:o="urn:schemas-microsoft-com:office:office" xmlns:r="http://schemas.openxmlformats.org/officeDocument/2006/relationships" xmlns:m="http://schemas.openxmlformats.org/officeDocument/2006/math" xmlns:v="urn:schemas-microsoft-com:vml" xmlns:wp14="http://schemas.microsoft.com/office/word/2010/wordprocessingDrawing" xmlns:wp="http://schemas.openxmlformats.org/drawingml/2006/wordprocessingDrawing" xmlns:w10="urn:schemas-microsoft-com:office:word" xmlns:w="http://schemas.openxmlformats.org/wordprocessingml/2006/main" xmlns:w14="http://schemas.microsoft.com/office/word/2010/wordml" xmlns:w15="http://schemas.microsoft.com/office/word/2012/wordml" xmlns:w16cex="http://schemas.microsoft.com/office/word/2018/wordml/cex" xmlns:w16cid="http://schemas.microsoft.com/office/word/2016/wordml/cid" xmlns:w16="http://schemas.microsoft.com/office/word/2018/wordml" xmlns:w16se="http://schemas.microsoft.com/office/word/2015/wordml/symex" xmlns:wpg="http://schemas.microsoft.com/office/word/2010/wordprocessingGroup" xmlns:wpi="http://schemas.microsoft.com/office/word/2010/wordprocessingInk" xmlns:wne="http://schemas.microsoft.com/office/word/2006/wordml" xmlns:wps="http://schemas.microsoft.com/office/word/2010/wordprocessingShape" mc:Ignorable="w14 w15 w16se w16cid w16 w16cex wp14">
-  <w:sdt>
-    <w:sdtPr>
-      <w:id w:val="-1031793927"/>
-      <w:docPartObj>
-        <w:docPartGallery w:val="Page Numbers (Bottom of Page)"/>
-        <w:docPartUnique/>
-      </w:docPartObj>
-    </w:sdtPr>
-    <w:sdtEndPr/>
-    <w:sdtContent>
-      <w:p>
-        <w:pPr>
-          <w:pStyle w:val="Pidipagina"/>
-          <w:jc w:val="center"/>
-          <w:rPr>
-            <w:rFonts w:hint="eastAsia"/>
-          </w:rPr>
         </w:pPr>
         <w:r>
           <w:fldChar w:fldCharType="begin"/>
@@ -3644,45 +3349,6 @@
     </w:p>
   </w:footnote>
 </w:footnotes>
-</file>
-
-<file path=word/header1.xml><?xml version="1.0" encoding="utf-8"?>
-<w:hdr xmlns:wpc="http://schemas.microsoft.com/office/word/2010/wordprocessingCanvas" xmlns:cx="http://schemas.microsoft.com/office/drawing/2014/chartex" xmlns:cx1="http://schemas.microsoft.com/office/drawing/2015/9/8/chartex" xmlns:cx2="http://schemas.microsoft.com/office/drawing/2015/10/21/chartex" xmlns:cx3="http://schemas.microsoft.com/office/drawing/2016/5/9/chartex" xmlns:cx4="http://schemas.microsoft.com/office/drawing/2016/5/10/chartex" xmlns:cx5="http://schemas.microsoft.com/office/drawing/2016/5/11/chartex" xmlns:cx6="http://schemas.microsoft.com/office/drawing/2016/5/12/chartex" xmlns:cx7="http://schemas.microsoft.com/office/drawing/2016/5/13/chartex" xmlns:cx8="http://schemas.microsoft.com/office/drawing/2016/5/14/chartex" xmlns:mc="http://schemas.openxmlformats.org/markup-compatibility/2006" xmlns:aink="http://schemas.microsoft.com/office/drawing/2016/ink" xmlns:am3d="http://schemas.microsoft.com/office/drawing/2017/model3d" xmlns:o="urn:schemas-microsoft-com:office:office" xmlns:r="http://schemas.openxmlformats.org/officeDocument/2006/relationships" xmlns:m="http://schemas.openxmlformats.org/officeDocument/2006/math" xmlns:v="urn:schemas-microsoft-com:vml" xmlns:wp14="http://schemas.microsoft.com/office/word/2010/wordprocessingDrawing" xmlns:wp="http://schemas.openxmlformats.org/drawingml/2006/wordprocessingDrawing" xmlns:w10="urn:schemas-microsoft-com:office:word" xmlns:w="http://schemas.openxmlformats.org/wordprocessingml/2006/main" xmlns:w14="http://schemas.microsoft.com/office/word/2010/wordml" xmlns:w15="http://schemas.microsoft.com/office/word/2012/wordml" xmlns:w16cex="http://schemas.microsoft.com/office/word/2018/wordml/cex" xmlns:w16cid="http://schemas.microsoft.com/office/word/2016/wordml/cid" xmlns:w16="http://schemas.microsoft.com/office/word/2018/wordml" xmlns:w16se="http://schemas.microsoft.com/office/word/2015/wordml/symex" xmlns:wpg="http://schemas.microsoft.com/office/word/2010/wordprocessingGroup" xmlns:wpi="http://schemas.microsoft.com/office/word/2010/wordprocessingInk" xmlns:wne="http://schemas.microsoft.com/office/word/2006/wordml" xmlns:wps="http://schemas.microsoft.com/office/word/2010/wordprocessingShape" mc:Ignorable="w14 w15 w16se w16cid w16 w16cex wp14">
-  <w:p>
-    <w:pPr>
-      <w:pStyle w:val="Intestazione"/>
-      <w:rPr>
-        <w:rFonts w:hint="eastAsia"/>
-      </w:rPr>
-    </w:pPr>
-  </w:p>
-</w:hdr>
-</file>
-
-<file path=word/header2.xml><?xml version="1.0" encoding="utf-8"?>
-<w:hdr xmlns:wpc="http://schemas.microsoft.com/office/word/2010/wordprocessingCanvas" xmlns:cx="http://schemas.microsoft.com/office/drawing/2014/chartex" xmlns:cx1="http://schemas.microsoft.com/office/drawing/2015/9/8/chartex" xmlns:cx2="http://schemas.microsoft.com/office/drawing/2015/10/21/chartex" xmlns:cx3="http://schemas.microsoft.com/office/drawing/2016/5/9/chartex" xmlns:cx4="http://schemas.microsoft.com/office/drawing/2016/5/10/chartex" xmlns:cx5="http://schemas.microsoft.com/office/drawing/2016/5/11/chartex" xmlns:cx6="http://schemas.microsoft.com/office/drawing/2016/5/12/chartex" xmlns:cx7="http://schemas.microsoft.com/office/drawing/2016/5/13/chartex" xmlns:cx8="http://schemas.microsoft.com/office/drawing/2016/5/14/chartex" xmlns:mc="http://schemas.openxmlformats.org/markup-compatibility/2006" xmlns:aink="http://schemas.microsoft.com/office/drawing/2016/ink" xmlns:am3d="http://schemas.microsoft.com/office/drawing/2017/model3d" xmlns:o="urn:schemas-microsoft-com:office:office" xmlns:r="http://schemas.openxmlformats.org/officeDocument/2006/relationships" xmlns:m="http://schemas.openxmlformats.org/officeDocument/2006/math" xmlns:v="urn:schemas-microsoft-com:vml" xmlns:wp14="http://schemas.microsoft.com/office/word/2010/wordprocessingDrawing" xmlns:wp="http://schemas.openxmlformats.org/drawingml/2006/wordprocessingDrawing" xmlns:w10="urn:schemas-microsoft-com:office:word" xmlns:w="http://schemas.openxmlformats.org/wordprocessingml/2006/main" xmlns:w14="http://schemas.microsoft.com/office/word/2010/wordml" xmlns:w15="http://schemas.microsoft.com/office/word/2012/wordml" xmlns:w16cex="http://schemas.microsoft.com/office/word/2018/wordml/cex" xmlns:w16cid="http://schemas.microsoft.com/office/word/2016/wordml/cid" xmlns:w16="http://schemas.microsoft.com/office/word/2018/wordml" xmlns:w16se="http://schemas.microsoft.com/office/word/2015/wordml/symex" xmlns:wpg="http://schemas.microsoft.com/office/word/2010/wordprocessingGroup" xmlns:wpi="http://schemas.microsoft.com/office/word/2010/wordprocessingInk" xmlns:wne="http://schemas.microsoft.com/office/word/2006/wordml" xmlns:wps="http://schemas.microsoft.com/office/word/2010/wordprocessingShape" mc:Ignorable="w14 w15 w16se w16cid w16 w16cex wp14">
-  <w:p>
-    <w:pPr>
-      <w:pStyle w:val="Intestazione"/>
-      <w:rPr>
-        <w:rFonts w:hint="eastAsia"/>
-      </w:rPr>
-    </w:pPr>
-  </w:p>
-</w:hdr>
-</file>
-
-<file path=word/header3.xml><?xml version="1.0" encoding="utf-8"?>
-<w:hdr xmlns:wpc="http://schemas.microsoft.com/office/word/2010/wordprocessingCanvas" xmlns:cx="http://schemas.microsoft.com/office/drawing/2014/chartex" xmlns:cx1="http://schemas.microsoft.com/office/drawing/2015/9/8/chartex" xmlns:cx2="http://schemas.microsoft.com/office/drawing/2015/10/21/chartex" xmlns:cx3="http://schemas.microsoft.com/office/drawing/2016/5/9/chartex" xmlns:cx4="http://schemas.microsoft.com/office/drawing/2016/5/10/chartex" xmlns:cx5="http://schemas.microsoft.com/office/drawing/2016/5/11/chartex" xmlns:cx6="http://schemas.microsoft.com/office/drawing/2016/5/12/chartex" xmlns:cx7="http://schemas.microsoft.com/office/drawing/2016/5/13/chartex" xmlns:cx8="http://schemas.microsoft.com/office/drawing/2016/5/14/chartex" xmlns:mc="http://schemas.openxmlformats.org/markup-compatibility/2006" xmlns:aink="http://schemas.microsoft.com/office/drawing/2016/ink" xmlns:am3d="http://schemas.microsoft.com/office/drawing/2017/model3d" xmlns:o="urn:schemas-microsoft-com:office:office" xmlns:r="http://schemas.openxmlformats.org/officeDocument/2006/relationships" xmlns:m="http://schemas.openxmlformats.org/officeDocument/2006/math" xmlns:v="urn:schemas-microsoft-com:vml" xmlns:wp14="http://schemas.microsoft.com/office/word/2010/wordprocessingDrawing" xmlns:wp="http://schemas.openxmlformats.org/drawingml/2006/wordprocessingDrawing" xmlns:w10="urn:schemas-microsoft-com:office:word" xmlns:w="http://schemas.openxmlformats.org/wordprocessingml/2006/main" xmlns:w14="http://schemas.microsoft.com/office/word/2010/wordml" xmlns:w15="http://schemas.microsoft.com/office/word/2012/wordml" xmlns:w16cex="http://schemas.microsoft.com/office/word/2018/wordml/cex" xmlns:w16cid="http://schemas.microsoft.com/office/word/2016/wordml/cid" xmlns:w16="http://schemas.microsoft.com/office/word/2018/wordml" xmlns:w16se="http://schemas.microsoft.com/office/word/2015/wordml/symex" xmlns:wpg="http://schemas.microsoft.com/office/word/2010/wordprocessingGroup" xmlns:wpi="http://schemas.microsoft.com/office/word/2010/wordprocessingInk" xmlns:wne="http://schemas.microsoft.com/office/word/2006/wordml" xmlns:wps="http://schemas.microsoft.com/office/word/2010/wordprocessingShape" mc:Ignorable="w14 w15 w16se w16cid w16 w16cex wp14">
-  <w:p>
-    <w:pPr>
-      <w:pStyle w:val="Intestazione"/>
-      <w:rPr>
-        <w:rFonts w:hint="eastAsia"/>
-      </w:rPr>
-    </w:pPr>
-  </w:p>
-</w:hdr>
 </file>
 
 <file path=word/numbering.xml><?xml version="1.0" encoding="utf-8"?>

</xml_diff>

<commit_message>
Aggiunte le fonti alla relazione
</commit_message>
<xml_diff>
--- a/Relazione/relazione.docx
+++ b/Relazione/relazione.docx
@@ -659,6 +659,7 @@
           <w:rFonts w:ascii="Arial" w:hAnsi="Arial"/>
         </w:rPr>
       </w:pPr>
+      <w:proofErr w:type="spellStart"/>
       <w:r>
         <w:rPr>
           <w:rFonts w:ascii="Arial" w:hAnsi="Arial"/>
@@ -668,6 +669,7 @@
         </w:rPr>
         <w:t>Npm</w:t>
       </w:r>
+      <w:proofErr w:type="spellEnd"/>
       <w:r>
         <w:rPr>
           <w:rFonts w:ascii="Arial" w:hAnsi="Arial"/>
@@ -696,7 +698,21 @@
         <w:rPr>
           <w:rFonts w:ascii="Arial" w:hAnsi="Arial" w:hint="eastAsia"/>
         </w:rPr>
-        <w:t xml:space="preserve"> per l'ambiente di runtime JavaScript Node.js</w:t>
+        <w:t xml:space="preserve"> per l'ambiente di </w:t>
+      </w:r>
+      <w:proofErr w:type="spellStart"/>
+      <w:r>
+        <w:rPr>
+          <w:rFonts w:ascii="Arial" w:hAnsi="Arial" w:hint="eastAsia"/>
+        </w:rPr>
+        <w:t>runtime</w:t>
+      </w:r>
+      <w:proofErr w:type="spellEnd"/>
+      <w:r>
+        <w:rPr>
+          <w:rFonts w:ascii="Arial" w:hAnsi="Arial" w:hint="eastAsia"/>
+        </w:rPr>
+        <w:t xml:space="preserve"> JavaScript Node.js</w:t>
       </w:r>
       <w:r>
         <w:rPr>
@@ -743,7 +759,21 @@
         <w:rPr>
           <w:rFonts w:ascii="Arial" w:hAnsi="Arial"/>
         </w:rPr>
-        <w:t>framework utilizzato per il processo di routing;</w:t>
+        <w:t xml:space="preserve">framework utilizzato per il processo di </w:t>
+      </w:r>
+      <w:proofErr w:type="spellStart"/>
+      <w:r>
+        <w:rPr>
+          <w:rFonts w:ascii="Arial" w:hAnsi="Arial"/>
+        </w:rPr>
+        <w:t>routing</w:t>
+      </w:r>
+      <w:proofErr w:type="spellEnd"/>
+      <w:r>
+        <w:rPr>
+          <w:rFonts w:ascii="Arial" w:hAnsi="Arial"/>
+        </w:rPr>
+        <w:t>;</w:t>
       </w:r>
     </w:p>
     <w:p>
@@ -759,6 +789,7 @@
           <w:rFonts w:ascii="Arial" w:hAnsi="Arial"/>
         </w:rPr>
       </w:pPr>
+      <w:proofErr w:type="spellStart"/>
       <w:r>
         <w:rPr>
           <w:rFonts w:ascii="Arial" w:hAnsi="Arial" w:hint="eastAsia"/>
@@ -766,7 +797,17 @@
           <w:iCs/>
           <w:u w:val="single"/>
         </w:rPr>
-        <w:t>MongoDB Atlas</w:t>
+        <w:t>MongoDB</w:t>
+      </w:r>
+      <w:proofErr w:type="spellEnd"/>
+      <w:r>
+        <w:rPr>
+          <w:rFonts w:ascii="Arial" w:hAnsi="Arial" w:hint="eastAsia"/>
+          <w:i/>
+          <w:iCs/>
+          <w:u w:val="single"/>
+        </w:rPr>
+        <w:t xml:space="preserve"> Atlas</w:t>
       </w:r>
       <w:r>
         <w:rPr>
@@ -784,7 +825,49 @@
         <w:rPr>
           <w:rFonts w:ascii="Arial" w:hAnsi="Arial"/>
         </w:rPr>
-        <w:t>database non relazionale per l’archiviazione delle informazioni. È stata utilizzata la libreria mongoose per MongoDB che permette la gestione relazionale dei dati e la validazione degli schemi mantenendo comunque la flessibilità offerta dai database NoSQL;</w:t>
+        <w:t xml:space="preserve">database non relazionale per l’archiviazione delle informazioni. È stata utilizzata la libreria </w:t>
+      </w:r>
+      <w:proofErr w:type="spellStart"/>
+      <w:r>
+        <w:rPr>
+          <w:rFonts w:ascii="Arial" w:hAnsi="Arial"/>
+        </w:rPr>
+        <w:t>mongoose</w:t>
+      </w:r>
+      <w:proofErr w:type="spellEnd"/>
+      <w:r>
+        <w:rPr>
+          <w:rFonts w:ascii="Arial" w:hAnsi="Arial"/>
+        </w:rPr>
+        <w:t xml:space="preserve"> per </w:t>
+      </w:r>
+      <w:proofErr w:type="spellStart"/>
+      <w:r>
+        <w:rPr>
+          <w:rFonts w:ascii="Arial" w:hAnsi="Arial"/>
+        </w:rPr>
+        <w:t>MongoDB</w:t>
+      </w:r>
+      <w:proofErr w:type="spellEnd"/>
+      <w:r>
+        <w:rPr>
+          <w:rFonts w:ascii="Arial" w:hAnsi="Arial"/>
+        </w:rPr>
+        <w:t xml:space="preserve"> che permette la gestione relazionale dei dati e la validazione degli schemi mantenendo comunque la flessibilità offerta dai database </w:t>
+      </w:r>
+      <w:proofErr w:type="spellStart"/>
+      <w:r>
+        <w:rPr>
+          <w:rFonts w:ascii="Arial" w:hAnsi="Arial"/>
+        </w:rPr>
+        <w:t>NoSQL</w:t>
+      </w:r>
+      <w:proofErr w:type="spellEnd"/>
+      <w:r>
+        <w:rPr>
+          <w:rFonts w:ascii="Arial" w:hAnsi="Arial"/>
+        </w:rPr>
+        <w:t>;</w:t>
       </w:r>
     </w:p>
     <w:p>
@@ -825,7 +908,35 @@
         <w:rPr>
           <w:rFonts w:ascii="Arial" w:hAnsi="Arial"/>
         </w:rPr>
-        <w:t>template engine che consente l’utilizzo del codice JavaScript nelle views;</w:t>
+        <w:t xml:space="preserve">template </w:t>
+      </w:r>
+      <w:proofErr w:type="spellStart"/>
+      <w:r>
+        <w:rPr>
+          <w:rFonts w:ascii="Arial" w:hAnsi="Arial"/>
+        </w:rPr>
+        <w:t>engine</w:t>
+      </w:r>
+      <w:proofErr w:type="spellEnd"/>
+      <w:r>
+        <w:rPr>
+          <w:rFonts w:ascii="Arial" w:hAnsi="Arial"/>
+        </w:rPr>
+        <w:t xml:space="preserve"> che consente l’utilizzo del codice JavaScript nelle </w:t>
+      </w:r>
+      <w:proofErr w:type="spellStart"/>
+      <w:r>
+        <w:rPr>
+          <w:rFonts w:ascii="Arial" w:hAnsi="Arial"/>
+        </w:rPr>
+        <w:t>views</w:t>
+      </w:r>
+      <w:proofErr w:type="spellEnd"/>
+      <w:r>
+        <w:rPr>
+          <w:rFonts w:ascii="Arial" w:hAnsi="Arial"/>
+        </w:rPr>
+        <w:t>;</w:t>
       </w:r>
     </w:p>
     <w:p>
@@ -876,6 +987,7 @@
           <w:rFonts w:ascii="Arial" w:hAnsi="Arial"/>
         </w:rPr>
       </w:pPr>
+      <w:proofErr w:type="spellStart"/>
       <w:r>
         <w:rPr>
           <w:rFonts w:ascii="Arial" w:hAnsi="Arial"/>
@@ -885,6 +997,7 @@
         </w:rPr>
         <w:t>Bcryptjs</w:t>
       </w:r>
+      <w:proofErr w:type="spellEnd"/>
       <w:r>
         <w:rPr>
           <w:rFonts w:ascii="Arial" w:hAnsi="Arial"/>
@@ -897,11 +1010,19 @@
         </w:rPr>
         <w:t xml:space="preserve"> utilizzato per eseguire l’</w:t>
       </w:r>
+      <w:proofErr w:type="spellStart"/>
       <w:r>
         <w:rPr>
           <w:rFonts w:ascii="Arial" w:hAnsi="Arial" w:hint="eastAsia"/>
         </w:rPr>
-        <w:t>hashing d</w:t>
+        <w:t>hashing</w:t>
+      </w:r>
+      <w:proofErr w:type="spellEnd"/>
+      <w:r>
+        <w:rPr>
+          <w:rFonts w:ascii="Arial" w:hAnsi="Arial" w:hint="eastAsia"/>
+        </w:rPr>
+        <w:t xml:space="preserve"> d</w:t>
       </w:r>
       <w:r>
         <w:rPr>
@@ -1283,7 +1404,21 @@
         <w:rPr>
           <w:rFonts w:ascii="Arial" w:hAnsi="Arial"/>
         </w:rPr>
-        <w:t xml:space="preserve"> bootstrap, è responsive e si adatta alle varie risoluzioni. Quando lo spazio non è sufficiente, come nel caso della visualizzazione da smartphone, la navbar collassa, assumendo l’aspetto di un menu a tendina. Gli altri elementi invece vengono scalati, mantenendo le proporzioni e le posizioni reciproche, dato che sono state utilizzate misure relative alla risoluzione per il loro posizionamento. </w:t>
+        <w:t xml:space="preserve"> bootstrap, è responsive e si adatta alle varie risoluzioni. Quando lo spazio non è sufficiente, come nel caso della visualizzazione da smartphone, la </w:t>
+      </w:r>
+      <w:proofErr w:type="spellStart"/>
+      <w:r>
+        <w:rPr>
+          <w:rFonts w:ascii="Arial" w:hAnsi="Arial"/>
+        </w:rPr>
+        <w:t>navbar</w:t>
+      </w:r>
+      <w:proofErr w:type="spellEnd"/>
+      <w:r>
+        <w:rPr>
+          <w:rFonts w:ascii="Arial" w:hAnsi="Arial"/>
+        </w:rPr>
+        <w:t xml:space="preserve"> collassa, assumendo l’aspetto di un menu a tendina. Gli altri elementi invece vengono scalati, mantenendo le proporzioni e le posizioni reciproche, dato che sono state utilizzate misure relative alla risoluzione per il loro posizionamento. </w:t>
       </w:r>
     </w:p>
     <w:p>
@@ -2288,15 +2423,6 @@
           <w:rFonts w:ascii="Arial" w:hAnsi="Arial"/>
         </w:rPr>
       </w:pPr>
-    </w:p>
-    <w:p>
-      <w:pPr>
-        <w:spacing w:before="240" w:after="240"/>
-        <w:jc w:val="both"/>
-        <w:rPr>
-          <w:rFonts w:ascii="Arial" w:hAnsi="Arial"/>
-        </w:rPr>
-      </w:pPr>
       <w:r>
         <w:rPr>
           <w:rFonts w:ascii="Arial" w:hAnsi="Arial"/>
@@ -2474,17 +2600,6 @@
           <w:bCs/>
         </w:rPr>
       </w:pPr>
-    </w:p>
-    <w:p>
-      <w:pPr>
-        <w:spacing w:after="240"/>
-        <w:jc w:val="both"/>
-        <w:rPr>
-          <w:rFonts w:ascii="Arial" w:hAnsi="Arial"/>
-          <w:b/>
-          <w:bCs/>
-        </w:rPr>
-      </w:pPr>
       <w:r>
         <w:rPr>
           <w:rFonts w:ascii="Arial" w:hAnsi="Arial"/>
@@ -2583,7 +2698,35 @@
         <w:rPr>
           <w:rFonts w:ascii="Arial" w:hAnsi="Arial"/>
         </w:rPr>
-        <w:t>(idStudente, token, dataCreazione)</w:t>
+        <w:t>(</w:t>
+      </w:r>
+      <w:proofErr w:type="spellStart"/>
+      <w:r>
+        <w:rPr>
+          <w:rFonts w:ascii="Arial" w:hAnsi="Arial"/>
+        </w:rPr>
+        <w:t>idStudente</w:t>
+      </w:r>
+      <w:proofErr w:type="spellEnd"/>
+      <w:r>
+        <w:rPr>
+          <w:rFonts w:ascii="Arial" w:hAnsi="Arial"/>
+        </w:rPr>
+        <w:t xml:space="preserve">, token, </w:t>
+      </w:r>
+      <w:proofErr w:type="spellStart"/>
+      <w:r>
+        <w:rPr>
+          <w:rFonts w:ascii="Arial" w:hAnsi="Arial"/>
+        </w:rPr>
+        <w:t>dataCreazione</w:t>
+      </w:r>
+      <w:proofErr w:type="spellEnd"/>
+      <w:r>
+        <w:rPr>
+          <w:rFonts w:ascii="Arial" w:hAnsi="Arial"/>
+        </w:rPr>
+        <w:t>)</w:t>
       </w:r>
     </w:p>
     <w:p>
@@ -2611,7 +2754,35 @@
         <w:rPr>
           <w:rFonts w:ascii="Arial" w:hAnsi="Arial"/>
         </w:rPr>
-        <w:t>(idAdmin, token, dataCreazione)</w:t>
+        <w:t>(</w:t>
+      </w:r>
+      <w:proofErr w:type="spellStart"/>
+      <w:r>
+        <w:rPr>
+          <w:rFonts w:ascii="Arial" w:hAnsi="Arial"/>
+        </w:rPr>
+        <w:t>idAdmin</w:t>
+      </w:r>
+      <w:proofErr w:type="spellEnd"/>
+      <w:r>
+        <w:rPr>
+          <w:rFonts w:ascii="Arial" w:hAnsi="Arial"/>
+        </w:rPr>
+        <w:t xml:space="preserve">, token, </w:t>
+      </w:r>
+      <w:proofErr w:type="spellStart"/>
+      <w:r>
+        <w:rPr>
+          <w:rFonts w:ascii="Arial" w:hAnsi="Arial"/>
+        </w:rPr>
+        <w:t>dataCreazione</w:t>
+      </w:r>
+      <w:proofErr w:type="spellEnd"/>
+      <w:r>
+        <w:rPr>
+          <w:rFonts w:ascii="Arial" w:hAnsi="Arial"/>
+        </w:rPr>
+        <w:t>)</w:t>
       </w:r>
     </w:p>
     <w:p>
@@ -2647,7 +2818,37 @@
         <w:rPr>
           <w:rFonts w:ascii="Arial" w:hAnsi="Arial"/>
         </w:rPr>
-        <w:t>(nome, facoltà, postiTot, postiLiberi, data)</w:t>
+        <w:t xml:space="preserve">(nome, facoltà, </w:t>
+      </w:r>
+      <w:proofErr w:type="spellStart"/>
+      <w:r>
+        <w:rPr>
+          <w:rFonts w:ascii="Arial" w:hAnsi="Arial"/>
+        </w:rPr>
+        <w:t>postiTot</w:t>
+      </w:r>
+      <w:proofErr w:type="spellEnd"/>
+      <w:r>
+        <w:rPr>
+          <w:rFonts w:ascii="Arial" w:hAnsi="Arial"/>
+        </w:rPr>
+        <w:t xml:space="preserve">, </w:t>
+      </w:r>
+      <w:proofErr w:type="spellStart"/>
+      <w:proofErr w:type="gramStart"/>
+      <w:r>
+        <w:rPr>
+          <w:rFonts w:ascii="Arial" w:hAnsi="Arial"/>
+        </w:rPr>
+        <w:t>postiLiberi</w:t>
+      </w:r>
+      <w:proofErr w:type="spellEnd"/>
+      <w:proofErr w:type="gramEnd"/>
+      <w:r>
+        <w:rPr>
+          <w:rFonts w:ascii="Arial" w:hAnsi="Arial"/>
+        </w:rPr>
+        <w:t>, data)</w:t>
       </w:r>
     </w:p>
     <w:p>
@@ -2685,7 +2886,37 @@
         <w:rPr>
           <w:rFonts w:ascii="Arial" w:hAnsi="Arial"/>
         </w:rPr>
-        <w:t>(idEsame, nomeEsame, studente, data)</w:t>
+        <w:t>(</w:t>
+      </w:r>
+      <w:proofErr w:type="spellStart"/>
+      <w:r>
+        <w:rPr>
+          <w:rFonts w:ascii="Arial" w:hAnsi="Arial"/>
+        </w:rPr>
+        <w:t>idEsame</w:t>
+      </w:r>
+      <w:proofErr w:type="spellEnd"/>
+      <w:r>
+        <w:rPr>
+          <w:rFonts w:ascii="Arial" w:hAnsi="Arial"/>
+        </w:rPr>
+        <w:t xml:space="preserve">, </w:t>
+      </w:r>
+      <w:proofErr w:type="spellStart"/>
+      <w:proofErr w:type="gramStart"/>
+      <w:r>
+        <w:rPr>
+          <w:rFonts w:ascii="Arial" w:hAnsi="Arial"/>
+        </w:rPr>
+        <w:t>nomeEsame</w:t>
+      </w:r>
+      <w:proofErr w:type="spellEnd"/>
+      <w:proofErr w:type="gramEnd"/>
+      <w:r>
+        <w:rPr>
+          <w:rFonts w:ascii="Arial" w:hAnsi="Arial"/>
+        </w:rPr>
+        <w:t>, studente, data)</w:t>
       </w:r>
     </w:p>
     <w:p>
@@ -2728,18 +2959,6 @@
     </w:p>
     <w:p>
       <w:pPr>
-        <w:pStyle w:val="Paragrafoelenco"/>
-        <w:spacing w:after="240"/>
-        <w:jc w:val="both"/>
-        <w:rPr>
-          <w:rFonts w:ascii="Arial" w:hAnsi="Arial"/>
-          <w:i/>
-          <w:iCs/>
-        </w:rPr>
-      </w:pPr>
-    </w:p>
-    <w:p>
-      <w:pPr>
         <w:spacing w:after="240"/>
         <w:rPr>
           <w:rFonts w:ascii="Arial" w:hAnsi="Arial"/>
@@ -2804,14 +3023,34 @@
         </w:rPr>
         <w:t xml:space="preserve">: </w:t>
       </w:r>
+      <w:proofErr w:type="spellStart"/>
       <w:r>
         <w:rPr>
           <w:rFonts w:ascii="Arial" w:hAnsi="Arial"/>
           <w:i/>
           <w:iCs/>
         </w:rPr>
-        <w:t>npm install</w:t>
-      </w:r>
+        <w:t>npm</w:t>
+      </w:r>
+      <w:proofErr w:type="spellEnd"/>
+      <w:r>
+        <w:rPr>
+          <w:rFonts w:ascii="Arial" w:hAnsi="Arial"/>
+          <w:i/>
+          <w:iCs/>
+        </w:rPr>
+        <w:t xml:space="preserve"> </w:t>
+      </w:r>
+      <w:proofErr w:type="spellStart"/>
+      <w:r>
+        <w:rPr>
+          <w:rFonts w:ascii="Arial" w:hAnsi="Arial"/>
+          <w:i/>
+          <w:iCs/>
+        </w:rPr>
+        <w:t>install</w:t>
+      </w:r>
+      <w:proofErr w:type="spellEnd"/>
       <w:r>
         <w:rPr>
           <w:rFonts w:ascii="Arial" w:hAnsi="Arial"/>
@@ -2855,13 +3094,23 @@
         </w:rPr>
         <w:t xml:space="preserve">l’applicazione con il comando: </w:t>
       </w:r>
+      <w:proofErr w:type="spellStart"/>
       <w:r>
         <w:rPr>
           <w:rFonts w:ascii="Arial" w:hAnsi="Arial"/>
           <w:i/>
           <w:iCs/>
         </w:rPr>
-        <w:t>npm start</w:t>
+        <w:t>npm</w:t>
+      </w:r>
+      <w:proofErr w:type="spellEnd"/>
+      <w:r>
+        <w:rPr>
+          <w:rFonts w:ascii="Arial" w:hAnsi="Arial"/>
+          <w:i/>
+          <w:iCs/>
+        </w:rPr>
+        <w:t xml:space="preserve"> start</w:t>
       </w:r>
       <w:r>
         <w:rPr>
@@ -3234,8 +3483,83 @@
         </w:rPr>
       </w:pPr>
     </w:p>
+    <w:p>
+      <w:pPr>
+        <w:spacing w:after="240"/>
+        <w:rPr>
+          <w:rFonts w:ascii="Arial" w:hAnsi="Arial"/>
+          <w:b/>
+          <w:bCs/>
+        </w:rPr>
+      </w:pPr>
+      <w:r>
+        <w:rPr>
+          <w:rFonts w:ascii="Arial" w:hAnsi="Arial"/>
+          <w:b/>
+          <w:bCs/>
+        </w:rPr>
+        <w:t>Fonti</w:t>
+      </w:r>
+      <w:r>
+        <w:rPr>
+          <w:rFonts w:ascii="Arial" w:hAnsi="Arial"/>
+          <w:b/>
+          <w:bCs/>
+        </w:rPr>
+        <w:t xml:space="preserve"> utilizzate per lo sviluppo</w:t>
+      </w:r>
+      <w:r>
+        <w:rPr>
+          <w:rFonts w:ascii="Arial" w:hAnsi="Arial"/>
+          <w:b/>
+          <w:bCs/>
+        </w:rPr>
+        <w:t>:</w:t>
+      </w:r>
+    </w:p>
+    <w:p>
+      <w:pPr>
+        <w:pStyle w:val="Paragrafoelenco"/>
+        <w:numPr>
+          <w:ilvl w:val="0"/>
+          <w:numId w:val="8"/>
+        </w:numPr>
+        <w:jc w:val="both"/>
+        <w:rPr>
+          <w:rFonts w:ascii="Arial" w:hAnsi="Arial"/>
+        </w:rPr>
+      </w:pPr>
+      <w:r>
+        <w:rPr>
+          <w:rFonts w:ascii="Arial" w:hAnsi="Arial"/>
+        </w:rPr>
+        <w:t>Nozioni teoriche e tutorial seguiti durante le lezioni del corso di “Applicazioni Web”</w:t>
+      </w:r>
+    </w:p>
+    <w:p>
+      <w:pPr>
+        <w:pStyle w:val="Paragrafoelenco"/>
+        <w:numPr>
+          <w:ilvl w:val="0"/>
+          <w:numId w:val="8"/>
+        </w:numPr>
+        <w:jc w:val="both"/>
+        <w:rPr>
+          <w:rFonts w:ascii="Arial" w:hAnsi="Arial"/>
+        </w:rPr>
+      </w:pPr>
+      <w:hyperlink r:id="rId20" w:history="1">
+        <w:r>
+          <w:rPr>
+            <w:rStyle w:val="Collegamentoipertestuale"/>
+            <w:rFonts w:ascii="Arial" w:hAnsi="Arial" w:hint="eastAsia"/>
+          </w:rPr>
+          <w:t>https://www.mrw.it/javascript/esempio-applicazione-web-realizzata-express_12446.html</w:t>
+        </w:r>
+      </w:hyperlink>
+    </w:p>
     <w:sectPr>
-      <w:footerReference w:type="default" r:id="rId20"/>
+      <w:footerReference w:type="default" r:id="rId21"/>
       <w:pgSz w:w="11906" w:h="16838"/>
       <w:pgMar w:top="1134" w:right="1134" w:bottom="1134" w:left="1134" w:header="0" w:footer="0" w:gutter="0"/>
       <w:pgNumType w:start="0"/>
@@ -3287,11 +3611,15 @@
         <w:docPartUnique/>
       </w:docPartObj>
     </w:sdtPr>
+    <w:sdtEndPr/>
     <w:sdtContent>
       <w:p>
         <w:pPr>
           <w:pStyle w:val="Pidipagina"/>
           <w:jc w:val="center"/>
+          <w:rPr>
+            <w:rFonts w:hint="eastAsia"/>
+          </w:rPr>
         </w:pPr>
         <w:r>
           <w:fldChar w:fldCharType="begin"/>
@@ -3354,6 +3682,232 @@
 <file path=word/numbering.xml><?xml version="1.0" encoding="utf-8"?>
 <w:numbering xmlns:wpc="http://schemas.microsoft.com/office/word/2010/wordprocessingCanvas" xmlns:cx="http://schemas.microsoft.com/office/drawing/2014/chartex" xmlns:cx1="http://schemas.microsoft.com/office/drawing/2015/9/8/chartex" xmlns:cx2="http://schemas.microsoft.com/office/drawing/2015/10/21/chartex" xmlns:cx3="http://schemas.microsoft.com/office/drawing/2016/5/9/chartex" xmlns:cx4="http://schemas.microsoft.com/office/drawing/2016/5/10/chartex" xmlns:cx5="http://schemas.microsoft.com/office/drawing/2016/5/11/chartex" xmlns:cx6="http://schemas.microsoft.com/office/drawing/2016/5/12/chartex" xmlns:cx7="http://schemas.microsoft.com/office/drawing/2016/5/13/chartex" xmlns:cx8="http://schemas.microsoft.com/office/drawing/2016/5/14/chartex" xmlns:mc="http://schemas.openxmlformats.org/markup-compatibility/2006" xmlns:aink="http://schemas.microsoft.com/office/drawing/2016/ink" xmlns:am3d="http://schemas.microsoft.com/office/drawing/2017/model3d" xmlns:o="urn:schemas-microsoft-com:office:office" xmlns:r="http://schemas.openxmlformats.org/officeDocument/2006/relationships" xmlns:m="http://schemas.openxmlformats.org/officeDocument/2006/math" xmlns:v="urn:schemas-microsoft-com:vml" xmlns:wp14="http://schemas.microsoft.com/office/word/2010/wordprocessingDrawing" xmlns:wp="http://schemas.openxmlformats.org/drawingml/2006/wordprocessingDrawing" xmlns:w10="urn:schemas-microsoft-com:office:word" xmlns:w="http://schemas.openxmlformats.org/wordprocessingml/2006/main" xmlns:w14="http://schemas.microsoft.com/office/word/2010/wordml" xmlns:w15="http://schemas.microsoft.com/office/word/2012/wordml" xmlns:w16cex="http://schemas.microsoft.com/office/word/2018/wordml/cex" xmlns:w16cid="http://schemas.microsoft.com/office/word/2016/wordml/cid" xmlns:w16="http://schemas.microsoft.com/office/word/2018/wordml" xmlns:w16se="http://schemas.microsoft.com/office/word/2015/wordml/symex" xmlns:wpg="http://schemas.microsoft.com/office/word/2010/wordprocessingGroup" xmlns:wpi="http://schemas.microsoft.com/office/word/2010/wordprocessingInk" xmlns:wne="http://schemas.microsoft.com/office/word/2006/wordml" xmlns:wps="http://schemas.microsoft.com/office/word/2010/wordprocessingShape" mc:Ignorable="w14 w15 w16se w16cid w16 w16cex wp14">
   <w:abstractNum w:abstractNumId="0" w15:restartNumberingAfterBreak="0">
+    <w:nsid w:val="10E713FA"/>
+    <w:multiLevelType w:val="hybridMultilevel"/>
+    <w:tmpl w:val="0BDA13C0"/>
+    <w:lvl w:ilvl="0" w:tplc="04100001">
+      <w:start w:val="1"/>
+      <w:numFmt w:val="bullet"/>
+      <w:lvlText w:val=""/>
+      <w:lvlJc w:val="left"/>
+      <w:pPr>
+        <w:ind w:left="720" w:hanging="360"/>
+      </w:pPr>
+      <w:rPr>
+        <w:rFonts w:ascii="Symbol" w:hAnsi="Symbol" w:hint="default"/>
+      </w:rPr>
+    </w:lvl>
+    <w:lvl w:ilvl="1" w:tplc="04100003" w:tentative="1">
+      <w:start w:val="1"/>
+      <w:numFmt w:val="bullet"/>
+      <w:lvlText w:val="o"/>
+      <w:lvlJc w:val="left"/>
+      <w:pPr>
+        <w:ind w:left="1440" w:hanging="360"/>
+      </w:pPr>
+      <w:rPr>
+        <w:rFonts w:ascii="Courier New" w:hAnsi="Courier New" w:cs="Courier New" w:hint="default"/>
+      </w:rPr>
+    </w:lvl>
+    <w:lvl w:ilvl="2" w:tplc="04100005" w:tentative="1">
+      <w:start w:val="1"/>
+      <w:numFmt w:val="bullet"/>
+      <w:lvlText w:val=""/>
+      <w:lvlJc w:val="left"/>
+      <w:pPr>
+        <w:ind w:left="2160" w:hanging="360"/>
+      </w:pPr>
+      <w:rPr>
+        <w:rFonts w:ascii="Wingdings" w:hAnsi="Wingdings" w:hint="default"/>
+      </w:rPr>
+    </w:lvl>
+    <w:lvl w:ilvl="3" w:tplc="04100001" w:tentative="1">
+      <w:start w:val="1"/>
+      <w:numFmt w:val="bullet"/>
+      <w:lvlText w:val=""/>
+      <w:lvlJc w:val="left"/>
+      <w:pPr>
+        <w:ind w:left="2880" w:hanging="360"/>
+      </w:pPr>
+      <w:rPr>
+        <w:rFonts w:ascii="Symbol" w:hAnsi="Symbol" w:hint="default"/>
+      </w:rPr>
+    </w:lvl>
+    <w:lvl w:ilvl="4" w:tplc="04100003" w:tentative="1">
+      <w:start w:val="1"/>
+      <w:numFmt w:val="bullet"/>
+      <w:lvlText w:val="o"/>
+      <w:lvlJc w:val="left"/>
+      <w:pPr>
+        <w:ind w:left="3600" w:hanging="360"/>
+      </w:pPr>
+      <w:rPr>
+        <w:rFonts w:ascii="Courier New" w:hAnsi="Courier New" w:cs="Courier New" w:hint="default"/>
+      </w:rPr>
+    </w:lvl>
+    <w:lvl w:ilvl="5" w:tplc="04100005" w:tentative="1">
+      <w:start w:val="1"/>
+      <w:numFmt w:val="bullet"/>
+      <w:lvlText w:val=""/>
+      <w:lvlJc w:val="left"/>
+      <w:pPr>
+        <w:ind w:left="4320" w:hanging="360"/>
+      </w:pPr>
+      <w:rPr>
+        <w:rFonts w:ascii="Wingdings" w:hAnsi="Wingdings" w:hint="default"/>
+      </w:rPr>
+    </w:lvl>
+    <w:lvl w:ilvl="6" w:tplc="04100001" w:tentative="1">
+      <w:start w:val="1"/>
+      <w:numFmt w:val="bullet"/>
+      <w:lvlText w:val=""/>
+      <w:lvlJc w:val="left"/>
+      <w:pPr>
+        <w:ind w:left="5040" w:hanging="360"/>
+      </w:pPr>
+      <w:rPr>
+        <w:rFonts w:ascii="Symbol" w:hAnsi="Symbol" w:hint="default"/>
+      </w:rPr>
+    </w:lvl>
+    <w:lvl w:ilvl="7" w:tplc="04100003" w:tentative="1">
+      <w:start w:val="1"/>
+      <w:numFmt w:val="bullet"/>
+      <w:lvlText w:val="o"/>
+      <w:lvlJc w:val="left"/>
+      <w:pPr>
+        <w:ind w:left="5760" w:hanging="360"/>
+      </w:pPr>
+      <w:rPr>
+        <w:rFonts w:ascii="Courier New" w:hAnsi="Courier New" w:cs="Courier New" w:hint="default"/>
+      </w:rPr>
+    </w:lvl>
+    <w:lvl w:ilvl="8" w:tplc="04100005" w:tentative="1">
+      <w:start w:val="1"/>
+      <w:numFmt w:val="bullet"/>
+      <w:lvlText w:val=""/>
+      <w:lvlJc w:val="left"/>
+      <w:pPr>
+        <w:ind w:left="6480" w:hanging="360"/>
+      </w:pPr>
+      <w:rPr>
+        <w:rFonts w:ascii="Wingdings" w:hAnsi="Wingdings" w:hint="default"/>
+      </w:rPr>
+    </w:lvl>
+  </w:abstractNum>
+  <w:abstractNum w:abstractNumId="1" w15:restartNumberingAfterBreak="0">
+    <w:nsid w:val="1B2F7E6A"/>
+    <w:multiLevelType w:val="hybridMultilevel"/>
+    <w:tmpl w:val="EA185E50"/>
+    <w:lvl w:ilvl="0" w:tplc="04100001">
+      <w:start w:val="1"/>
+      <w:numFmt w:val="bullet"/>
+      <w:lvlText w:val=""/>
+      <w:lvlJc w:val="left"/>
+      <w:pPr>
+        <w:ind w:left="720" w:hanging="360"/>
+      </w:pPr>
+      <w:rPr>
+        <w:rFonts w:ascii="Symbol" w:hAnsi="Symbol" w:hint="default"/>
+      </w:rPr>
+    </w:lvl>
+    <w:lvl w:ilvl="1" w:tplc="04100003" w:tentative="1">
+      <w:start w:val="1"/>
+      <w:numFmt w:val="bullet"/>
+      <w:lvlText w:val="o"/>
+      <w:lvlJc w:val="left"/>
+      <w:pPr>
+        <w:ind w:left="1440" w:hanging="360"/>
+      </w:pPr>
+      <w:rPr>
+        <w:rFonts w:ascii="Courier New" w:hAnsi="Courier New" w:cs="Courier New" w:hint="default"/>
+      </w:rPr>
+    </w:lvl>
+    <w:lvl w:ilvl="2" w:tplc="04100005" w:tentative="1">
+      <w:start w:val="1"/>
+      <w:numFmt w:val="bullet"/>
+      <w:lvlText w:val=""/>
+      <w:lvlJc w:val="left"/>
+      <w:pPr>
+        <w:ind w:left="2160" w:hanging="360"/>
+      </w:pPr>
+      <w:rPr>
+        <w:rFonts w:ascii="Wingdings" w:hAnsi="Wingdings" w:hint="default"/>
+      </w:rPr>
+    </w:lvl>
+    <w:lvl w:ilvl="3" w:tplc="04100001" w:tentative="1">
+      <w:start w:val="1"/>
+      <w:numFmt w:val="bullet"/>
+      <w:lvlText w:val=""/>
+      <w:lvlJc w:val="left"/>
+      <w:pPr>
+        <w:ind w:left="2880" w:hanging="360"/>
+      </w:pPr>
+      <w:rPr>
+        <w:rFonts w:ascii="Symbol" w:hAnsi="Symbol" w:hint="default"/>
+      </w:rPr>
+    </w:lvl>
+    <w:lvl w:ilvl="4" w:tplc="04100003" w:tentative="1">
+      <w:start w:val="1"/>
+      <w:numFmt w:val="bullet"/>
+      <w:lvlText w:val="o"/>
+      <w:lvlJc w:val="left"/>
+      <w:pPr>
+        <w:ind w:left="3600" w:hanging="360"/>
+      </w:pPr>
+      <w:rPr>
+        <w:rFonts w:ascii="Courier New" w:hAnsi="Courier New" w:cs="Courier New" w:hint="default"/>
+      </w:rPr>
+    </w:lvl>
+    <w:lvl w:ilvl="5" w:tplc="04100005" w:tentative="1">
+      <w:start w:val="1"/>
+      <w:numFmt w:val="bullet"/>
+      <w:lvlText w:val=""/>
+      <w:lvlJc w:val="left"/>
+      <w:pPr>
+        <w:ind w:left="4320" w:hanging="360"/>
+      </w:pPr>
+      <w:rPr>
+        <w:rFonts w:ascii="Wingdings" w:hAnsi="Wingdings" w:hint="default"/>
+      </w:rPr>
+    </w:lvl>
+    <w:lvl w:ilvl="6" w:tplc="04100001" w:tentative="1">
+      <w:start w:val="1"/>
+      <w:numFmt w:val="bullet"/>
+      <w:lvlText w:val=""/>
+      <w:lvlJc w:val="left"/>
+      <w:pPr>
+        <w:ind w:left="5040" w:hanging="360"/>
+      </w:pPr>
+      <w:rPr>
+        <w:rFonts w:ascii="Symbol" w:hAnsi="Symbol" w:hint="default"/>
+      </w:rPr>
+    </w:lvl>
+    <w:lvl w:ilvl="7" w:tplc="04100003" w:tentative="1">
+      <w:start w:val="1"/>
+      <w:numFmt w:val="bullet"/>
+      <w:lvlText w:val="o"/>
+      <w:lvlJc w:val="left"/>
+      <w:pPr>
+        <w:ind w:left="5760" w:hanging="360"/>
+      </w:pPr>
+      <w:rPr>
+        <w:rFonts w:ascii="Courier New" w:hAnsi="Courier New" w:cs="Courier New" w:hint="default"/>
+      </w:rPr>
+    </w:lvl>
+    <w:lvl w:ilvl="8" w:tplc="04100005" w:tentative="1">
+      <w:start w:val="1"/>
+      <w:numFmt w:val="bullet"/>
+      <w:lvlText w:val=""/>
+      <w:lvlJc w:val="left"/>
+      <w:pPr>
+        <w:ind w:left="6480" w:hanging="360"/>
+      </w:pPr>
+      <w:rPr>
+        <w:rFonts w:ascii="Wingdings" w:hAnsi="Wingdings" w:hint="default"/>
+      </w:rPr>
+    </w:lvl>
+  </w:abstractNum>
+  <w:abstractNum w:abstractNumId="2" w15:restartNumberingAfterBreak="0">
     <w:nsid w:val="2D1B2DD4"/>
     <w:multiLevelType w:val="hybridMultilevel"/>
     <w:tmpl w:val="AA4E0EF4"/>
@@ -3466,7 +4020,7 @@
       </w:rPr>
     </w:lvl>
   </w:abstractNum>
-  <w:abstractNum w:abstractNumId="1" w15:restartNumberingAfterBreak="0">
+  <w:abstractNum w:abstractNumId="3" w15:restartNumberingAfterBreak="0">
     <w:nsid w:val="31EF52C4"/>
     <w:multiLevelType w:val="hybridMultilevel"/>
     <w:tmpl w:val="E2403998"/>
@@ -3579,7 +4133,7 @@
       </w:rPr>
     </w:lvl>
   </w:abstractNum>
-  <w:abstractNum w:abstractNumId="2" w15:restartNumberingAfterBreak="0">
+  <w:abstractNum w:abstractNumId="4" w15:restartNumberingAfterBreak="0">
     <w:nsid w:val="51B978F8"/>
     <w:multiLevelType w:val="multilevel"/>
     <w:tmpl w:val="0CF0B7F6"/>
@@ -3701,7 +4255,7 @@
       </w:pPr>
     </w:lvl>
   </w:abstractNum>
-  <w:abstractNum w:abstractNumId="3" w15:restartNumberingAfterBreak="0">
+  <w:abstractNum w:abstractNumId="5" w15:restartNumberingAfterBreak="0">
     <w:nsid w:val="62BD26BC"/>
     <w:multiLevelType w:val="hybridMultilevel"/>
     <w:tmpl w:val="801C1EDC"/>
@@ -3814,7 +4368,7 @@
       </w:rPr>
     </w:lvl>
   </w:abstractNum>
-  <w:abstractNum w:abstractNumId="4" w15:restartNumberingAfterBreak="0">
+  <w:abstractNum w:abstractNumId="6" w15:restartNumberingAfterBreak="0">
     <w:nsid w:val="669F23B8"/>
     <w:multiLevelType w:val="multilevel"/>
     <w:tmpl w:val="16088C2A"/>
@@ -3954,7 +4508,7 @@
       </w:rPr>
     </w:lvl>
   </w:abstractNum>
-  <w:abstractNum w:abstractNumId="5" w15:restartNumberingAfterBreak="0">
+  <w:abstractNum w:abstractNumId="7" w15:restartNumberingAfterBreak="0">
     <w:nsid w:val="6AD717E2"/>
     <w:multiLevelType w:val="hybridMultilevel"/>
     <w:tmpl w:val="ED74060E"/>
@@ -4068,22 +4622,28 @@
     </w:lvl>
   </w:abstractNum>
   <w:num w:numId="1">
+    <w:abstractNumId w:val="6"/>
+  </w:num>
+  <w:num w:numId="2">
     <w:abstractNumId w:val="4"/>
   </w:num>
-  <w:num w:numId="2">
+  <w:num w:numId="3">
+    <w:abstractNumId w:val="5"/>
+  </w:num>
+  <w:num w:numId="4">
+    <w:abstractNumId w:val="7"/>
+  </w:num>
+  <w:num w:numId="5">
     <w:abstractNumId w:val="2"/>
   </w:num>
-  <w:num w:numId="3">
+  <w:num w:numId="6">
     <w:abstractNumId w:val="3"/>
   </w:num>
-  <w:num w:numId="4">
-    <w:abstractNumId w:val="5"/>
+  <w:num w:numId="7">
+    <w:abstractNumId w:val="1"/>
   </w:num>
-  <w:num w:numId="5">
+  <w:num w:numId="8">
     <w:abstractNumId w:val="0"/>
-  </w:num>
-  <w:num w:numId="6">
-    <w:abstractNumId w:val="1"/>
   </w:num>
 </w:numbering>
 </file>

</xml_diff>

<commit_message>
Relazione e piccola modifica
</commit_message>
<xml_diff>
--- a/Relazione/relazione.docx
+++ b/Relazione/relazione.docx
@@ -1,6 +1,6 @@
 
 <file path=word/document.xml><?xml version="1.0" encoding="utf-8"?>
-<w:document xmlns:wpc="http://schemas.microsoft.com/office/word/2010/wordprocessingCanvas" xmlns:cx="http://schemas.microsoft.com/office/drawing/2014/chartex" xmlns:cx1="http://schemas.microsoft.com/office/drawing/2015/9/8/chartex" xmlns:cx2="http://schemas.microsoft.com/office/drawing/2015/10/21/chartex" xmlns:cx3="http://schemas.microsoft.com/office/drawing/2016/5/9/chartex" xmlns:cx4="http://schemas.microsoft.com/office/drawing/2016/5/10/chartex" xmlns:cx5="http://schemas.microsoft.com/office/drawing/2016/5/11/chartex" xmlns:cx6="http://schemas.microsoft.com/office/drawing/2016/5/12/chartex" xmlns:cx7="http://schemas.microsoft.com/office/drawing/2016/5/13/chartex" xmlns:cx8="http://schemas.microsoft.com/office/drawing/2016/5/14/chartex" xmlns:mc="http://schemas.openxmlformats.org/markup-compatibility/2006" xmlns:aink="http://schemas.microsoft.com/office/drawing/2016/ink" xmlns:am3d="http://schemas.microsoft.com/office/drawing/2017/model3d" xmlns:o="urn:schemas-microsoft-com:office:office" xmlns:r="http://schemas.openxmlformats.org/officeDocument/2006/relationships" xmlns:m="http://schemas.openxmlformats.org/officeDocument/2006/math" xmlns:v="urn:schemas-microsoft-com:vml" xmlns:wp14="http://schemas.microsoft.com/office/word/2010/wordprocessingDrawing" xmlns:wp="http://schemas.openxmlformats.org/drawingml/2006/wordprocessingDrawing" xmlns:w10="urn:schemas-microsoft-com:office:word" xmlns:w="http://schemas.openxmlformats.org/wordprocessingml/2006/main" xmlns:w14="http://schemas.microsoft.com/office/word/2010/wordml" xmlns:w15="http://schemas.microsoft.com/office/word/2012/wordml" xmlns:w16cex="http://schemas.microsoft.com/office/word/2018/wordml/cex" xmlns:w16cid="http://schemas.microsoft.com/office/word/2016/wordml/cid" xmlns:w16="http://schemas.microsoft.com/office/word/2018/wordml" xmlns:w16se="http://schemas.microsoft.com/office/word/2015/wordml/symex" xmlns:wpg="http://schemas.microsoft.com/office/word/2010/wordprocessingGroup" xmlns:wpi="http://schemas.microsoft.com/office/word/2010/wordprocessingInk" xmlns:wne="http://schemas.microsoft.com/office/word/2006/wordml" xmlns:wps="http://schemas.microsoft.com/office/word/2010/wordprocessingShape" mc:Ignorable="w14 w15 w16se w16cid w16 w16cex wp14">
+<w:document xmlns:wpc="http://schemas.microsoft.com/office/word/2010/wordprocessingCanvas" xmlns:cx="http://schemas.microsoft.com/office/drawing/2014/chartex" xmlns:cx1="http://schemas.microsoft.com/office/drawing/2015/9/8/chartex" xmlns:cx2="http://schemas.microsoft.com/office/drawing/2015/10/21/chartex" xmlns:cx3="http://schemas.microsoft.com/office/drawing/2016/5/9/chartex" xmlns:cx4="http://schemas.microsoft.com/office/drawing/2016/5/10/chartex" xmlns:cx5="http://schemas.microsoft.com/office/drawing/2016/5/11/chartex" xmlns:cx6="http://schemas.microsoft.com/office/drawing/2016/5/12/chartex" xmlns:cx7="http://schemas.microsoft.com/office/drawing/2016/5/13/chartex" xmlns:cx8="http://schemas.microsoft.com/office/drawing/2016/5/14/chartex" xmlns:mc="http://schemas.openxmlformats.org/markup-compatibility/2006" xmlns:aink="http://schemas.microsoft.com/office/drawing/2016/ink" xmlns:am3d="http://schemas.microsoft.com/office/drawing/2017/model3d" xmlns:o="urn:schemas-microsoft-com:office:office" xmlns:r="http://schemas.openxmlformats.org/officeDocument/2006/relationships" xmlns:m="http://schemas.openxmlformats.org/officeDocument/2006/math" xmlns:v="urn:schemas-microsoft-com:vml" xmlns:wp14="http://schemas.microsoft.com/office/word/2010/wordprocessingDrawing" xmlns:wp="http://schemas.openxmlformats.org/drawingml/2006/wordprocessingDrawing" xmlns:w10="urn:schemas-microsoft-com:office:word" xmlns:w="http://schemas.openxmlformats.org/wordprocessingml/2006/main" xmlns:w14="http://schemas.microsoft.com/office/word/2010/wordml" xmlns:w15="http://schemas.microsoft.com/office/word/2012/wordml" xmlns:w16cid="http://schemas.microsoft.com/office/word/2016/wordml/cid" xmlns:w16se="http://schemas.microsoft.com/office/word/2015/wordml/symex" xmlns:wpg="http://schemas.microsoft.com/office/word/2010/wordprocessingGroup" xmlns:wpi="http://schemas.microsoft.com/office/word/2010/wordprocessingInk" xmlns:wne="http://schemas.microsoft.com/office/word/2006/wordml" xmlns:wps="http://schemas.microsoft.com/office/word/2010/wordprocessingShape" mc:Ignorable="w14 w15 w16se w16cid wp14">
   <w:body>
     <w:p>
       <w:pPr>
@@ -1074,27 +1074,32 @@
           <w:iCs/>
           <w:u w:val="single"/>
         </w:rPr>
-        <w:t>ody-parser</w:t>
-      </w:r>
-      <w:r>
-        <w:rPr>
-          <w:rFonts w:ascii="Arial" w:hAnsi="Arial"/>
+        <w:t>ody-</w:t>
+      </w:r>
+      <w:proofErr w:type="spellStart"/>
+      <w:r>
+        <w:rPr>
+          <w:rFonts w:ascii="Arial" w:hAnsi="Arial" w:hint="eastAsia"/>
           <w:i/>
           <w:iCs/>
+          <w:u w:val="single"/>
+        </w:rPr>
+        <w:t>parser</w:t>
+      </w:r>
+      <w:proofErr w:type="spellEnd"/>
+      <w:r>
+        <w:rPr>
+          <w:rFonts w:ascii="Arial" w:hAnsi="Arial"/>
+          <w:i/>
+          <w:iCs/>
         </w:rPr>
         <w:t xml:space="preserve">: </w:t>
       </w:r>
       <w:r>
         <w:rPr>
-          <w:rFonts w:ascii="Arial" w:hAnsi="Arial" w:hint="eastAsia"/>
-        </w:rPr>
-        <w:t>middleware</w:t>
-      </w:r>
-      <w:r>
-        <w:rPr>
-          <w:rFonts w:ascii="Arial" w:hAnsi="Arial"/>
-        </w:rPr>
-        <w:t xml:space="preserve"> per l’analisi sintattica del body delle richieste http;</w:t>
+          <w:rFonts w:ascii="Arial" w:hAnsi="Arial"/>
+        </w:rPr>
+        <w:t>per l’analisi sintattica del body delle richieste http;</w:t>
       </w:r>
     </w:p>
     <w:p>
@@ -1108,6 +1113,8 @@
         <w:jc w:val="both"/>
         <w:rPr>
           <w:rFonts w:ascii="Arial" w:hAnsi="Arial"/>
+          <w:i/>
+          <w:iCs/>
         </w:rPr>
       </w:pPr>
       <w:r>
@@ -1117,6 +1124,76 @@
           <w:iCs/>
           <w:u w:val="single"/>
         </w:rPr>
+        <w:t>Cookie</w:t>
+      </w:r>
+      <w:r>
+        <w:rPr>
+          <w:rFonts w:ascii="Arial" w:hAnsi="Arial" w:hint="eastAsia"/>
+          <w:i/>
+          <w:iCs/>
+          <w:u w:val="single"/>
+        </w:rPr>
+        <w:t>-</w:t>
+      </w:r>
+      <w:proofErr w:type="spellStart"/>
+      <w:r>
+        <w:rPr>
+          <w:rFonts w:ascii="Arial" w:hAnsi="Arial" w:hint="eastAsia"/>
+          <w:i/>
+          <w:iCs/>
+          <w:u w:val="single"/>
+        </w:rPr>
+        <w:t>parser</w:t>
+      </w:r>
+      <w:proofErr w:type="spellEnd"/>
+      <w:r>
+        <w:rPr>
+          <w:rFonts w:ascii="Arial" w:hAnsi="Arial"/>
+          <w:i/>
+          <w:iCs/>
+          <w:u w:val="single"/>
+        </w:rPr>
+        <w:t xml:space="preserve">: </w:t>
+      </w:r>
+      <w:r>
+        <w:rPr>
+          <w:rFonts w:ascii="Arial" w:hAnsi="Arial"/>
+        </w:rPr>
+        <w:t xml:space="preserve">per l’analisi sintattica </w:t>
+      </w:r>
+      <w:r>
+        <w:rPr>
+          <w:rFonts w:ascii="Arial" w:hAnsi="Arial"/>
+        </w:rPr>
+        <w:t>dei cookie</w:t>
+      </w:r>
+      <w:r>
+        <w:rPr>
+          <w:rFonts w:ascii="Arial" w:hAnsi="Arial"/>
+        </w:rPr>
+        <w:t>;</w:t>
+      </w:r>
+    </w:p>
+    <w:p>
+      <w:pPr>
+        <w:pStyle w:val="Paragrafoelenco"/>
+        <w:numPr>
+          <w:ilvl w:val="0"/>
+          <w:numId w:val="5"/>
+        </w:numPr>
+        <w:spacing w:after="240"/>
+        <w:jc w:val="both"/>
+        <w:rPr>
+          <w:rFonts w:ascii="Arial" w:hAnsi="Arial"/>
+        </w:rPr>
+      </w:pPr>
+      <w:r>
+        <w:rPr>
+          <w:rFonts w:ascii="Arial" w:hAnsi="Arial"/>
+          <w:i/>
+          <w:iCs/>
+          <w:u w:val="single"/>
+        </w:rPr>
         <w:t>JWT</w:t>
       </w:r>
       <w:r>
@@ -1148,12 +1225,167 @@
           <w:bCs/>
         </w:rPr>
       </w:pPr>
-      <w:r>
+    </w:p>
+    <w:p>
+      <w:pPr>
+        <w:spacing w:after="240"/>
+        <w:jc w:val="both"/>
         <w:rPr>
           <w:rFonts w:ascii="Arial" w:hAnsi="Arial"/>
           <w:b/>
           <w:bCs/>
         </w:rPr>
+      </w:pPr>
+    </w:p>
+    <w:p>
+      <w:pPr>
+        <w:spacing w:after="240"/>
+        <w:jc w:val="both"/>
+        <w:rPr>
+          <w:rFonts w:ascii="Arial" w:hAnsi="Arial"/>
+          <w:b/>
+          <w:bCs/>
+        </w:rPr>
+      </w:pPr>
+    </w:p>
+    <w:p>
+      <w:pPr>
+        <w:spacing w:after="240"/>
+        <w:jc w:val="both"/>
+        <w:rPr>
+          <w:rFonts w:ascii="Arial" w:hAnsi="Arial"/>
+          <w:b/>
+          <w:bCs/>
+        </w:rPr>
+      </w:pPr>
+    </w:p>
+    <w:p>
+      <w:pPr>
+        <w:spacing w:after="240"/>
+        <w:jc w:val="both"/>
+        <w:rPr>
+          <w:rFonts w:ascii="Arial" w:hAnsi="Arial"/>
+          <w:b/>
+          <w:bCs/>
+        </w:rPr>
+      </w:pPr>
+    </w:p>
+    <w:p>
+      <w:pPr>
+        <w:spacing w:after="240"/>
+        <w:jc w:val="both"/>
+        <w:rPr>
+          <w:rFonts w:ascii="Arial" w:hAnsi="Arial"/>
+          <w:b/>
+          <w:bCs/>
+        </w:rPr>
+      </w:pPr>
+    </w:p>
+    <w:p>
+      <w:pPr>
+        <w:spacing w:after="240"/>
+        <w:jc w:val="both"/>
+        <w:rPr>
+          <w:rFonts w:ascii="Arial" w:hAnsi="Arial"/>
+          <w:b/>
+          <w:bCs/>
+        </w:rPr>
+      </w:pPr>
+    </w:p>
+    <w:p>
+      <w:pPr>
+        <w:spacing w:after="240"/>
+        <w:jc w:val="both"/>
+        <w:rPr>
+          <w:rFonts w:ascii="Arial" w:hAnsi="Arial"/>
+          <w:b/>
+          <w:bCs/>
+        </w:rPr>
+      </w:pPr>
+    </w:p>
+    <w:p>
+      <w:pPr>
+        <w:spacing w:after="240"/>
+        <w:jc w:val="both"/>
+        <w:rPr>
+          <w:rFonts w:ascii="Arial" w:hAnsi="Arial"/>
+          <w:b/>
+          <w:bCs/>
+        </w:rPr>
+      </w:pPr>
+    </w:p>
+    <w:p>
+      <w:pPr>
+        <w:spacing w:after="240"/>
+        <w:jc w:val="both"/>
+        <w:rPr>
+          <w:rFonts w:ascii="Arial" w:hAnsi="Arial"/>
+          <w:b/>
+          <w:bCs/>
+        </w:rPr>
+      </w:pPr>
+    </w:p>
+    <w:p>
+      <w:pPr>
+        <w:spacing w:after="240"/>
+        <w:jc w:val="both"/>
+        <w:rPr>
+          <w:rFonts w:ascii="Arial" w:hAnsi="Arial"/>
+          <w:b/>
+          <w:bCs/>
+        </w:rPr>
+      </w:pPr>
+    </w:p>
+    <w:p>
+      <w:pPr>
+        <w:spacing w:after="240"/>
+        <w:jc w:val="both"/>
+        <w:rPr>
+          <w:rFonts w:ascii="Arial" w:hAnsi="Arial"/>
+          <w:b/>
+          <w:bCs/>
+        </w:rPr>
+      </w:pPr>
+    </w:p>
+    <w:p>
+      <w:pPr>
+        <w:spacing w:after="240"/>
+        <w:jc w:val="both"/>
+        <w:rPr>
+          <w:rFonts w:ascii="Arial" w:hAnsi="Arial"/>
+          <w:b/>
+          <w:bCs/>
+        </w:rPr>
+      </w:pPr>
+    </w:p>
+    <w:p>
+      <w:pPr>
+        <w:spacing w:after="240"/>
+        <w:jc w:val="both"/>
+        <w:rPr>
+          <w:rFonts w:ascii="Arial" w:hAnsi="Arial"/>
+          <w:b/>
+          <w:bCs/>
+        </w:rPr>
+      </w:pPr>
+    </w:p>
+    <w:p>
+      <w:pPr>
+        <w:spacing w:after="240"/>
+        <w:jc w:val="both"/>
+        <w:rPr>
+          <w:rFonts w:ascii="Arial" w:hAnsi="Arial"/>
+          <w:b/>
+          <w:bCs/>
+        </w:rPr>
+      </w:pPr>
+      <w:r>
+        <w:rPr>
+          <w:rFonts w:ascii="Arial" w:hAnsi="Arial"/>
+          <w:b/>
+          <w:bCs/>
+        </w:rPr>
+        <w:lastRenderedPageBreak/>
         <w:t>Scelte progettuali:</w:t>
       </w:r>
     </w:p>
@@ -1163,6 +1395,59 @@
         <w:jc w:val="both"/>
         <w:rPr>
           <w:rFonts w:ascii="Arial" w:hAnsi="Arial"/>
+        </w:rPr>
+      </w:pPr>
+      <w:bookmarkStart w:id="0" w:name="_Hlk55596593"/>
+      <w:bookmarkStart w:id="1" w:name="_GoBack"/>
+      <w:r>
+        <w:rPr>
+          <w:rFonts w:ascii="Arial" w:hAnsi="Arial"/>
+        </w:rPr>
+        <w:t xml:space="preserve">È stata </w:t>
+      </w:r>
+      <w:r>
+        <w:rPr>
+          <w:rFonts w:ascii="Arial" w:hAnsi="Arial"/>
+        </w:rPr>
+        <w:t>realizzata</w:t>
+      </w:r>
+      <w:r>
+        <w:rPr>
+          <w:rFonts w:ascii="Arial" w:hAnsi="Arial"/>
+        </w:rPr>
+        <w:t xml:space="preserve"> un’applicazione web che consente il login come studente oppure come amministratore</w:t>
+      </w:r>
+      <w:r>
+        <w:rPr>
+          <w:rFonts w:ascii="Arial" w:hAnsi="Arial"/>
+        </w:rPr>
+        <w:t>.</w:t>
+      </w:r>
+      <w:r>
+        <w:rPr>
+          <w:rFonts w:ascii="Arial" w:hAnsi="Arial"/>
+        </w:rPr>
+        <w:t xml:space="preserve"> </w:t>
+      </w:r>
+      <w:r>
+        <w:rPr>
+          <w:rFonts w:ascii="Arial" w:hAnsi="Arial"/>
+        </w:rPr>
+        <w:t xml:space="preserve">Dopo aver verificato le credenziali, </w:t>
+      </w:r>
+      <w:r>
+        <w:rPr>
+          <w:rFonts w:ascii="Arial" w:hAnsi="Arial"/>
+        </w:rPr>
+        <w:t xml:space="preserve">l’utente viene reindirizzato alla pagina corretta in base al suo ruolo. </w:t>
+      </w:r>
+    </w:p>
+    <w:p>
+      <w:pPr>
+        <w:spacing w:before="240" w:after="240"/>
+        <w:jc w:val="both"/>
+        <w:rPr>
+          <w:rFonts w:ascii="Arial" w:hAnsi="Arial"/>
           <w:noProof/>
         </w:rPr>
       </w:pPr>
@@ -1170,31 +1455,43 @@
         <w:rPr>
           <w:rFonts w:ascii="Arial" w:hAnsi="Arial"/>
         </w:rPr>
-        <w:t xml:space="preserve">È stata </w:t>
-      </w:r>
-      <w:r>
-        <w:rPr>
-          <w:rFonts w:ascii="Arial" w:hAnsi="Arial"/>
-        </w:rPr>
-        <w:t>realizzata</w:t>
-      </w:r>
-      <w:r>
-        <w:rPr>
-          <w:rFonts w:ascii="Arial" w:hAnsi="Arial"/>
-        </w:rPr>
-        <w:t xml:space="preserve"> un’applicazione web che consente </w:t>
-      </w:r>
-      <w:r>
-        <w:rPr>
-          <w:rFonts w:ascii="Arial" w:hAnsi="Arial"/>
-        </w:rPr>
-        <w:t xml:space="preserve">da un’unica schermata </w:t>
-      </w:r>
-      <w:r>
-        <w:rPr>
-          <w:rFonts w:ascii="Arial" w:hAnsi="Arial"/>
-        </w:rPr>
-        <w:t>il login come studente oppure come amministratore</w:t>
+        <w:t>P</w:t>
+      </w:r>
+      <w:r>
+        <w:rPr>
+          <w:rFonts w:ascii="Arial" w:hAnsi="Arial"/>
+        </w:rPr>
+        <w:t xml:space="preserve">er sicurezza l’applicazione genera un token </w:t>
+      </w:r>
+      <w:r>
+        <w:rPr>
+          <w:rFonts w:ascii="Arial" w:hAnsi="Arial"/>
+        </w:rPr>
+        <w:t xml:space="preserve">JWT </w:t>
+      </w:r>
+      <w:r>
+        <w:rPr>
+          <w:rFonts w:ascii="Arial" w:hAnsi="Arial"/>
+        </w:rPr>
+        <w:t>che scade dopo 15 minuti</w:t>
+      </w:r>
+      <w:r>
+        <w:rPr>
+          <w:rFonts w:ascii="Arial" w:hAnsi="Arial"/>
+        </w:rPr>
+        <w:t xml:space="preserve"> </w:t>
+      </w:r>
+      <w:r>
+        <w:rPr>
+          <w:rFonts w:ascii="Arial" w:hAnsi="Arial"/>
+        </w:rPr>
+        <w:t xml:space="preserve">di inattività dell’utente </w:t>
+      </w:r>
+      <w:r>
+        <w:rPr>
+          <w:rFonts w:ascii="Arial" w:hAnsi="Arial"/>
+        </w:rPr>
+        <w:t>oppure se viene effettuato il logout</w:t>
       </w:r>
       <w:r>
         <w:rPr>
@@ -1206,96 +1503,96 @@
         <w:rPr>
           <w:rFonts w:ascii="Arial" w:hAnsi="Arial"/>
         </w:rPr>
+        <w:t xml:space="preserve"> Ogni volta che l’utente cambia pagina o compie un’azione viene generato un nuovo token e viene cancellato quello vecchio.</w:t>
+      </w:r>
+      <w:r>
+        <w:rPr>
+          <w:rFonts w:ascii="Arial" w:hAnsi="Arial"/>
+          <w:noProof/>
+        </w:rPr>
         <w:t xml:space="preserve"> </w:t>
       </w:r>
-      <w:r>
-        <w:rPr>
-          <w:rFonts w:ascii="Arial" w:hAnsi="Arial"/>
-        </w:rPr>
-        <w:t xml:space="preserve">Dopo aver verificato le credenziali, </w:t>
-      </w:r>
-      <w:r>
-        <w:rPr>
-          <w:rFonts w:ascii="Arial" w:hAnsi="Arial"/>
-        </w:rPr>
-        <w:t>l’utente viene reindirizzato alla pagina corretta in base al suo ruolo. P</w:t>
-      </w:r>
-      <w:r>
-        <w:rPr>
-          <w:rFonts w:ascii="Arial" w:hAnsi="Arial"/>
-        </w:rPr>
-        <w:t xml:space="preserve">er sicurezza l’applicazione genera un token </w:t>
-      </w:r>
-      <w:r>
-        <w:rPr>
-          <w:rFonts w:ascii="Arial" w:hAnsi="Arial"/>
-        </w:rPr>
-        <w:t xml:space="preserve">JWT </w:t>
-      </w:r>
-      <w:r>
-        <w:rPr>
-          <w:rFonts w:ascii="Arial" w:hAnsi="Arial"/>
-        </w:rPr>
-        <w:t>che scade dopo 15 minuti</w:t>
-      </w:r>
-      <w:r>
-        <w:rPr>
-          <w:rFonts w:ascii="Arial" w:hAnsi="Arial"/>
+    </w:p>
+    <w:p>
+      <w:pPr>
+        <w:spacing w:before="240" w:after="240"/>
+        <w:jc w:val="both"/>
+        <w:rPr>
+          <w:rFonts w:ascii="Arial" w:hAnsi="Arial"/>
+          <w:noProof/>
+        </w:rPr>
+      </w:pPr>
+      <w:r>
+        <w:rPr>
+          <w:rFonts w:ascii="Arial" w:hAnsi="Arial"/>
+          <w:noProof/>
+        </w:rPr>
+        <w:t xml:space="preserve">I cookie vengono utilizzati per memorizzare il token, il nome, il cognome e la matricola dell’utente. Par una maggiore sicurezza si è scelto di utilizzare la verione </w:t>
+      </w:r>
+      <w:r>
+        <w:rPr>
+          <w:rFonts w:ascii="Arial" w:hAnsi="Arial"/>
+          <w:i/>
+          <w:iCs/>
+          <w:noProof/>
+        </w:rPr>
+        <w:t>signed</w:t>
+      </w:r>
+      <w:r>
+        <w:rPr>
+          <w:rFonts w:ascii="Arial" w:hAnsi="Arial"/>
+          <w:noProof/>
+        </w:rPr>
+        <w:t xml:space="preserve"> dei cookie.</w:t>
+      </w:r>
+      <w:r>
+        <w:rPr>
+          <w:rFonts w:ascii="Arial" w:hAnsi="Arial"/>
+          <w:noProof/>
         </w:rPr>
         <w:t xml:space="preserve"> </w:t>
       </w:r>
       <w:r>
         <w:rPr>
           <w:rFonts w:ascii="Arial" w:hAnsi="Arial"/>
-        </w:rPr>
-        <w:t xml:space="preserve">di inattività dell’utente </w:t>
-      </w:r>
-      <w:r>
-        <w:rPr>
-          <w:rFonts w:ascii="Arial" w:hAnsi="Arial"/>
-        </w:rPr>
-        <w:t>oppure se viene effettuato il logout</w:t>
-      </w:r>
-      <w:r>
-        <w:rPr>
-          <w:rFonts w:ascii="Arial" w:hAnsi="Arial"/>
-        </w:rPr>
-        <w:t>.</w:t>
-      </w:r>
-      <w:r>
-        <w:rPr>
-          <w:rFonts w:ascii="Arial" w:hAnsi="Arial"/>
-        </w:rPr>
-        <w:t xml:space="preserve"> Ogni volta che l’utente cambia pagina o compie un’azione viene generato un nuovo token e viene cancellato quello vecchio.</w:t>
-      </w:r>
-      <w:r>
-        <w:rPr>
-          <w:rFonts w:ascii="Arial" w:hAnsi="Arial"/>
           <w:noProof/>
         </w:rPr>
-        <w:t xml:space="preserve"> </w:t>
-      </w:r>
-      <w:r>
+        <w:t>In caso di logout vengono cancellati anche i propri cookie.</w:t>
+      </w:r>
+    </w:p>
+    <w:p>
+      <w:pPr>
+        <w:spacing w:before="240" w:after="240"/>
+        <w:jc w:val="both"/>
         <w:rPr>
           <w:rFonts w:ascii="Arial" w:hAnsi="Arial"/>
           <w:noProof/>
         </w:rPr>
-        <w:t xml:space="preserve">I token </w:t>
-      </w:r>
-      <w:r>
-        <w:rPr>
-          <w:rFonts w:ascii="Arial" w:hAnsi="Arial"/>
-        </w:rPr>
-        <w:t xml:space="preserve">JWT </w:t>
-      </w:r>
+      </w:pPr>
       <w:r>
         <w:rPr>
           <w:rFonts w:ascii="Arial" w:hAnsi="Arial"/>
           <w:noProof/>
         </w:rPr>
-        <w:t>vengono salvati nel database MongoDB.</w:t>
-      </w:r>
-    </w:p>
+        <w:t>Fino a che l’utente non chiude il browser o non passano 15 minuti dall’ultima azione</w:t>
+      </w:r>
+      <w:r>
+        <w:rPr>
+          <w:rFonts w:ascii="Arial" w:hAnsi="Arial"/>
+          <w:noProof/>
+        </w:rPr>
+        <w:t>,</w:t>
+      </w:r>
+      <w:r>
+        <w:rPr>
+          <w:rFonts w:ascii="Arial" w:hAnsi="Arial"/>
+          <w:noProof/>
+        </w:rPr>
+        <w:t xml:space="preserve"> l’accesso viene mantenuto anche in caso di chiusura della pagina. In caso di chiusura del browser è necessario eseguire nuovamente il login. Se invece passano 15 minuti di inattività l’utente, alla prima azione, viene riamandato alla pagina di login con un messaggio che lo avverte della scadenza della sessione.</w:t>
+      </w:r>
+    </w:p>
+    <w:bookmarkEnd w:id="0"/>
+    <w:bookmarkEnd w:id="1"/>
     <w:p>
       <w:pPr>
         <w:spacing w:before="240" w:after="240"/>
@@ -1310,9 +1607,9 @@
           <w:noProof/>
         </w:rPr>
         <w:drawing>
-          <wp:inline distT="0" distB="0" distL="0" distR="0" wp14:anchorId="0907C624" wp14:editId="48C411EE">
-            <wp:extent cx="2750067" cy="2638425"/>
-            <wp:effectExtent l="76200" t="76200" r="107950" b="104775"/>
+          <wp:inline distT="0" distB="0" distL="0" distR="0" wp14:anchorId="0907C624" wp14:editId="090FDD8F">
+            <wp:extent cx="4189633" cy="4019550"/>
+            <wp:effectExtent l="76200" t="76200" r="116205" b="114300"/>
             <wp:docPr id="8" name="Immagine 8"/>
             <wp:cNvGraphicFramePr>
               <a:graphicFrameLocks xmlns:a="http://schemas.openxmlformats.org/drawingml/2006/main" noChangeAspect="1"/>
@@ -1339,7 +1636,7 @@
                   <pic:spPr>
                     <a:xfrm>
                       <a:off x="0" y="0"/>
-                      <a:ext cx="2777727" cy="2664962"/>
+                      <a:ext cx="4242046" cy="4069835"/>
                     </a:xfrm>
                     <a:prstGeom prst="rect">
                       <a:avLst/>
@@ -1378,15 +1675,6 @@
         </w:rPr>
         <w:br w:type="page"/>
       </w:r>
-    </w:p>
-    <w:p>
-      <w:pPr>
-        <w:spacing w:before="240" w:after="240"/>
-        <w:jc w:val="both"/>
-        <w:rPr>
-          <w:rFonts w:ascii="Arial" w:hAnsi="Arial"/>
-        </w:rPr>
-      </w:pPr>
       <w:r>
         <w:rPr>
           <w:rFonts w:ascii="Arial" w:hAnsi="Arial"/>
@@ -2835,7 +3123,6 @@
         <w:t xml:space="preserve">, </w:t>
       </w:r>
       <w:proofErr w:type="spellStart"/>
-      <w:proofErr w:type="gramStart"/>
       <w:r>
         <w:rPr>
           <w:rFonts w:ascii="Arial" w:hAnsi="Arial"/>
@@ -2843,7 +3130,6 @@
         <w:t>postiLiberi</w:t>
       </w:r>
       <w:proofErr w:type="spellEnd"/>
-      <w:proofErr w:type="gramEnd"/>
       <w:r>
         <w:rPr>
           <w:rFonts w:ascii="Arial" w:hAnsi="Arial"/>
@@ -2903,7 +3189,6 @@
         <w:t xml:space="preserve">, </w:t>
       </w:r>
       <w:proofErr w:type="spellStart"/>
-      <w:proofErr w:type="gramStart"/>
       <w:r>
         <w:rPr>
           <w:rFonts w:ascii="Arial" w:hAnsi="Arial"/>
@@ -2911,7 +3196,6 @@
         <w:t>nomeEsame</w:t>
       </w:r>
       <w:proofErr w:type="spellEnd"/>
-      <w:proofErr w:type="gramEnd"/>
       <w:r>
         <w:rPr>
           <w:rFonts w:ascii="Arial" w:hAnsi="Arial"/>
@@ -3573,7 +3857,7 @@
 </file>
 
 <file path=word/endnotes.xml><?xml version="1.0" encoding="utf-8"?>
-<w:endnotes xmlns:wpc="http://schemas.microsoft.com/office/word/2010/wordprocessingCanvas" xmlns:cx="http://schemas.microsoft.com/office/drawing/2014/chartex" xmlns:cx1="http://schemas.microsoft.com/office/drawing/2015/9/8/chartex" xmlns:cx2="http://schemas.microsoft.com/office/drawing/2015/10/21/chartex" xmlns:cx3="http://schemas.microsoft.com/office/drawing/2016/5/9/chartex" xmlns:cx4="http://schemas.microsoft.com/office/drawing/2016/5/10/chartex" xmlns:cx5="http://schemas.microsoft.com/office/drawing/2016/5/11/chartex" xmlns:cx6="http://schemas.microsoft.com/office/drawing/2016/5/12/chartex" xmlns:cx7="http://schemas.microsoft.com/office/drawing/2016/5/13/chartex" xmlns:cx8="http://schemas.microsoft.com/office/drawing/2016/5/14/chartex" xmlns:mc="http://schemas.openxmlformats.org/markup-compatibility/2006" xmlns:aink="http://schemas.microsoft.com/office/drawing/2016/ink" xmlns:am3d="http://schemas.microsoft.com/office/drawing/2017/model3d" xmlns:o="urn:schemas-microsoft-com:office:office" xmlns:r="http://schemas.openxmlformats.org/officeDocument/2006/relationships" xmlns:m="http://schemas.openxmlformats.org/officeDocument/2006/math" xmlns:v="urn:schemas-microsoft-com:vml" xmlns:wp14="http://schemas.microsoft.com/office/word/2010/wordprocessingDrawing" xmlns:wp="http://schemas.openxmlformats.org/drawingml/2006/wordprocessingDrawing" xmlns:w10="urn:schemas-microsoft-com:office:word" xmlns:w="http://schemas.openxmlformats.org/wordprocessingml/2006/main" xmlns:w14="http://schemas.microsoft.com/office/word/2010/wordml" xmlns:w15="http://schemas.microsoft.com/office/word/2012/wordml" xmlns:w16cex="http://schemas.microsoft.com/office/word/2018/wordml/cex" xmlns:w16cid="http://schemas.microsoft.com/office/word/2016/wordml/cid" xmlns:w16="http://schemas.microsoft.com/office/word/2018/wordml" xmlns:w16se="http://schemas.microsoft.com/office/word/2015/wordml/symex" xmlns:wpg="http://schemas.microsoft.com/office/word/2010/wordprocessingGroup" xmlns:wpi="http://schemas.microsoft.com/office/word/2010/wordprocessingInk" xmlns:wne="http://schemas.microsoft.com/office/word/2006/wordml" xmlns:wps="http://schemas.microsoft.com/office/word/2010/wordprocessingShape" mc:Ignorable="w14 w15 w16se w16cid w16 w16cex wp14">
+<w:endnotes xmlns:wpc="http://schemas.microsoft.com/office/word/2010/wordprocessingCanvas" xmlns:cx="http://schemas.microsoft.com/office/drawing/2014/chartex" xmlns:cx1="http://schemas.microsoft.com/office/drawing/2015/9/8/chartex" xmlns:cx2="http://schemas.microsoft.com/office/drawing/2015/10/21/chartex" xmlns:cx3="http://schemas.microsoft.com/office/drawing/2016/5/9/chartex" xmlns:cx4="http://schemas.microsoft.com/office/drawing/2016/5/10/chartex" xmlns:cx5="http://schemas.microsoft.com/office/drawing/2016/5/11/chartex" xmlns:cx6="http://schemas.microsoft.com/office/drawing/2016/5/12/chartex" xmlns:cx7="http://schemas.microsoft.com/office/drawing/2016/5/13/chartex" xmlns:cx8="http://schemas.microsoft.com/office/drawing/2016/5/14/chartex" xmlns:mc="http://schemas.openxmlformats.org/markup-compatibility/2006" xmlns:aink="http://schemas.microsoft.com/office/drawing/2016/ink" xmlns:am3d="http://schemas.microsoft.com/office/drawing/2017/model3d" xmlns:o="urn:schemas-microsoft-com:office:office" xmlns:r="http://schemas.openxmlformats.org/officeDocument/2006/relationships" xmlns:m="http://schemas.openxmlformats.org/officeDocument/2006/math" xmlns:v="urn:schemas-microsoft-com:vml" xmlns:wp14="http://schemas.microsoft.com/office/word/2010/wordprocessingDrawing" xmlns:wp="http://schemas.openxmlformats.org/drawingml/2006/wordprocessingDrawing" xmlns:w10="urn:schemas-microsoft-com:office:word" xmlns:w="http://schemas.openxmlformats.org/wordprocessingml/2006/main" xmlns:w14="http://schemas.microsoft.com/office/word/2010/wordml" xmlns:w15="http://schemas.microsoft.com/office/word/2012/wordml" xmlns:w16cid="http://schemas.microsoft.com/office/word/2016/wordml/cid" xmlns:w16se="http://schemas.microsoft.com/office/word/2015/wordml/symex" xmlns:wpg="http://schemas.microsoft.com/office/word/2010/wordprocessingGroup" xmlns:wpi="http://schemas.microsoft.com/office/word/2010/wordprocessingInk" xmlns:wne="http://schemas.microsoft.com/office/word/2006/wordml" xmlns:wps="http://schemas.microsoft.com/office/word/2010/wordprocessingShape" mc:Ignorable="w14 w15 w16se w16cid wp14">
   <w:endnote w:type="separator" w:id="-1">
     <w:p>
       <w:pPr>
@@ -3602,7 +3886,7 @@
 </file>
 
 <file path=word/footer1.xml><?xml version="1.0" encoding="utf-8"?>
-<w:ftr xmlns:wpc="http://schemas.microsoft.com/office/word/2010/wordprocessingCanvas" xmlns:cx="http://schemas.microsoft.com/office/drawing/2014/chartex" xmlns:cx1="http://schemas.microsoft.com/office/drawing/2015/9/8/chartex" xmlns:cx2="http://schemas.microsoft.com/office/drawing/2015/10/21/chartex" xmlns:cx3="http://schemas.microsoft.com/office/drawing/2016/5/9/chartex" xmlns:cx4="http://schemas.microsoft.com/office/drawing/2016/5/10/chartex" xmlns:cx5="http://schemas.microsoft.com/office/drawing/2016/5/11/chartex" xmlns:cx6="http://schemas.microsoft.com/office/drawing/2016/5/12/chartex" xmlns:cx7="http://schemas.microsoft.com/office/drawing/2016/5/13/chartex" xmlns:cx8="http://schemas.microsoft.com/office/drawing/2016/5/14/chartex" xmlns:mc="http://schemas.openxmlformats.org/markup-compatibility/2006" xmlns:aink="http://schemas.microsoft.com/office/drawing/2016/ink" xmlns:am3d="http://schemas.microsoft.com/office/drawing/2017/model3d" xmlns:o="urn:schemas-microsoft-com:office:office" xmlns:r="http://schemas.openxmlformats.org/officeDocument/2006/relationships" xmlns:m="http://schemas.openxmlformats.org/officeDocument/2006/math" xmlns:v="urn:schemas-microsoft-com:vml" xmlns:wp14="http://schemas.microsoft.com/office/word/2010/wordprocessingDrawing" xmlns:wp="http://schemas.openxmlformats.org/drawingml/2006/wordprocessingDrawing" xmlns:w10="urn:schemas-microsoft-com:office:word" xmlns:w="http://schemas.openxmlformats.org/wordprocessingml/2006/main" xmlns:w14="http://schemas.microsoft.com/office/word/2010/wordml" xmlns:w15="http://schemas.microsoft.com/office/word/2012/wordml" xmlns:w16cex="http://schemas.microsoft.com/office/word/2018/wordml/cex" xmlns:w16cid="http://schemas.microsoft.com/office/word/2016/wordml/cid" xmlns:w16="http://schemas.microsoft.com/office/word/2018/wordml" xmlns:w16se="http://schemas.microsoft.com/office/word/2015/wordml/symex" xmlns:wpg="http://schemas.microsoft.com/office/word/2010/wordprocessingGroup" xmlns:wpi="http://schemas.microsoft.com/office/word/2010/wordprocessingInk" xmlns:wne="http://schemas.microsoft.com/office/word/2006/wordml" xmlns:wps="http://schemas.microsoft.com/office/word/2010/wordprocessingShape" mc:Ignorable="w14 w15 w16se w16cid w16 w16cex wp14">
+<w:ftr xmlns:wpc="http://schemas.microsoft.com/office/word/2010/wordprocessingCanvas" xmlns:cx="http://schemas.microsoft.com/office/drawing/2014/chartex" xmlns:cx1="http://schemas.microsoft.com/office/drawing/2015/9/8/chartex" xmlns:cx2="http://schemas.microsoft.com/office/drawing/2015/10/21/chartex" xmlns:cx3="http://schemas.microsoft.com/office/drawing/2016/5/9/chartex" xmlns:cx4="http://schemas.microsoft.com/office/drawing/2016/5/10/chartex" xmlns:cx5="http://schemas.microsoft.com/office/drawing/2016/5/11/chartex" xmlns:cx6="http://schemas.microsoft.com/office/drawing/2016/5/12/chartex" xmlns:cx7="http://schemas.microsoft.com/office/drawing/2016/5/13/chartex" xmlns:cx8="http://schemas.microsoft.com/office/drawing/2016/5/14/chartex" xmlns:mc="http://schemas.openxmlformats.org/markup-compatibility/2006" xmlns:aink="http://schemas.microsoft.com/office/drawing/2016/ink" xmlns:am3d="http://schemas.microsoft.com/office/drawing/2017/model3d" xmlns:o="urn:schemas-microsoft-com:office:office" xmlns:r="http://schemas.openxmlformats.org/officeDocument/2006/relationships" xmlns:m="http://schemas.openxmlformats.org/officeDocument/2006/math" xmlns:v="urn:schemas-microsoft-com:vml" xmlns:wp14="http://schemas.microsoft.com/office/word/2010/wordprocessingDrawing" xmlns:wp="http://schemas.openxmlformats.org/drawingml/2006/wordprocessingDrawing" xmlns:w10="urn:schemas-microsoft-com:office:word" xmlns:w="http://schemas.openxmlformats.org/wordprocessingml/2006/main" xmlns:w14="http://schemas.microsoft.com/office/word/2010/wordml" xmlns:w15="http://schemas.microsoft.com/office/word/2012/wordml" xmlns:w16cid="http://schemas.microsoft.com/office/word/2016/wordml/cid" xmlns:w16se="http://schemas.microsoft.com/office/word/2015/wordml/symex" xmlns:wpg="http://schemas.microsoft.com/office/word/2010/wordprocessingGroup" xmlns:wpi="http://schemas.microsoft.com/office/word/2010/wordprocessingInk" xmlns:wne="http://schemas.microsoft.com/office/word/2006/wordml" xmlns:wps="http://schemas.microsoft.com/office/word/2010/wordprocessingShape" mc:Ignorable="w14 w15 w16se w16cid wp14">
   <w:sdt>
     <w:sdtPr>
       <w:id w:val="1633516341"/>
@@ -3651,7 +3935,7 @@
 </file>
 
 <file path=word/footnotes.xml><?xml version="1.0" encoding="utf-8"?>
-<w:footnotes xmlns:wpc="http://schemas.microsoft.com/office/word/2010/wordprocessingCanvas" xmlns:cx="http://schemas.microsoft.com/office/drawing/2014/chartex" xmlns:cx1="http://schemas.microsoft.com/office/drawing/2015/9/8/chartex" xmlns:cx2="http://schemas.microsoft.com/office/drawing/2015/10/21/chartex" xmlns:cx3="http://schemas.microsoft.com/office/drawing/2016/5/9/chartex" xmlns:cx4="http://schemas.microsoft.com/office/drawing/2016/5/10/chartex" xmlns:cx5="http://schemas.microsoft.com/office/drawing/2016/5/11/chartex" xmlns:cx6="http://schemas.microsoft.com/office/drawing/2016/5/12/chartex" xmlns:cx7="http://schemas.microsoft.com/office/drawing/2016/5/13/chartex" xmlns:cx8="http://schemas.microsoft.com/office/drawing/2016/5/14/chartex" xmlns:mc="http://schemas.openxmlformats.org/markup-compatibility/2006" xmlns:aink="http://schemas.microsoft.com/office/drawing/2016/ink" xmlns:am3d="http://schemas.microsoft.com/office/drawing/2017/model3d" xmlns:o="urn:schemas-microsoft-com:office:office" xmlns:r="http://schemas.openxmlformats.org/officeDocument/2006/relationships" xmlns:m="http://schemas.openxmlformats.org/officeDocument/2006/math" xmlns:v="urn:schemas-microsoft-com:vml" xmlns:wp14="http://schemas.microsoft.com/office/word/2010/wordprocessingDrawing" xmlns:wp="http://schemas.openxmlformats.org/drawingml/2006/wordprocessingDrawing" xmlns:w10="urn:schemas-microsoft-com:office:word" xmlns:w="http://schemas.openxmlformats.org/wordprocessingml/2006/main" xmlns:w14="http://schemas.microsoft.com/office/word/2010/wordml" xmlns:w15="http://schemas.microsoft.com/office/word/2012/wordml" xmlns:w16cex="http://schemas.microsoft.com/office/word/2018/wordml/cex" xmlns:w16cid="http://schemas.microsoft.com/office/word/2016/wordml/cid" xmlns:w16="http://schemas.microsoft.com/office/word/2018/wordml" xmlns:w16se="http://schemas.microsoft.com/office/word/2015/wordml/symex" xmlns:wpg="http://schemas.microsoft.com/office/word/2010/wordprocessingGroup" xmlns:wpi="http://schemas.microsoft.com/office/word/2010/wordprocessingInk" xmlns:wne="http://schemas.microsoft.com/office/word/2006/wordml" xmlns:wps="http://schemas.microsoft.com/office/word/2010/wordprocessingShape" mc:Ignorable="w14 w15 w16se w16cid w16 w16cex wp14">
+<w:footnotes xmlns:wpc="http://schemas.microsoft.com/office/word/2010/wordprocessingCanvas" xmlns:cx="http://schemas.microsoft.com/office/drawing/2014/chartex" xmlns:cx1="http://schemas.microsoft.com/office/drawing/2015/9/8/chartex" xmlns:cx2="http://schemas.microsoft.com/office/drawing/2015/10/21/chartex" xmlns:cx3="http://schemas.microsoft.com/office/drawing/2016/5/9/chartex" xmlns:cx4="http://schemas.microsoft.com/office/drawing/2016/5/10/chartex" xmlns:cx5="http://schemas.microsoft.com/office/drawing/2016/5/11/chartex" xmlns:cx6="http://schemas.microsoft.com/office/drawing/2016/5/12/chartex" xmlns:cx7="http://schemas.microsoft.com/office/drawing/2016/5/13/chartex" xmlns:cx8="http://schemas.microsoft.com/office/drawing/2016/5/14/chartex" xmlns:mc="http://schemas.openxmlformats.org/markup-compatibility/2006" xmlns:aink="http://schemas.microsoft.com/office/drawing/2016/ink" xmlns:am3d="http://schemas.microsoft.com/office/drawing/2017/model3d" xmlns:o="urn:schemas-microsoft-com:office:office" xmlns:r="http://schemas.openxmlformats.org/officeDocument/2006/relationships" xmlns:m="http://schemas.openxmlformats.org/officeDocument/2006/math" xmlns:v="urn:schemas-microsoft-com:vml" xmlns:wp14="http://schemas.microsoft.com/office/word/2010/wordprocessingDrawing" xmlns:wp="http://schemas.openxmlformats.org/drawingml/2006/wordprocessingDrawing" xmlns:w10="urn:schemas-microsoft-com:office:word" xmlns:w="http://schemas.openxmlformats.org/wordprocessingml/2006/main" xmlns:w14="http://schemas.microsoft.com/office/word/2010/wordml" xmlns:w15="http://schemas.microsoft.com/office/word/2012/wordml" xmlns:w16cid="http://schemas.microsoft.com/office/word/2016/wordml/cid" xmlns:w16se="http://schemas.microsoft.com/office/word/2015/wordml/symex" xmlns:wpg="http://schemas.microsoft.com/office/word/2010/wordprocessingGroup" xmlns:wpi="http://schemas.microsoft.com/office/word/2010/wordprocessingInk" xmlns:wne="http://schemas.microsoft.com/office/word/2006/wordml" xmlns:wps="http://schemas.microsoft.com/office/word/2010/wordprocessingShape" mc:Ignorable="w14 w15 w16se w16cid wp14">
   <w:footnote w:type="separator" w:id="-1">
     <w:p>
       <w:pPr>
@@ -3680,7 +3964,7 @@
 </file>
 
 <file path=word/numbering.xml><?xml version="1.0" encoding="utf-8"?>
-<w:numbering xmlns:wpc="http://schemas.microsoft.com/office/word/2010/wordprocessingCanvas" xmlns:cx="http://schemas.microsoft.com/office/drawing/2014/chartex" xmlns:cx1="http://schemas.microsoft.com/office/drawing/2015/9/8/chartex" xmlns:cx2="http://schemas.microsoft.com/office/drawing/2015/10/21/chartex" xmlns:cx3="http://schemas.microsoft.com/office/drawing/2016/5/9/chartex" xmlns:cx4="http://schemas.microsoft.com/office/drawing/2016/5/10/chartex" xmlns:cx5="http://schemas.microsoft.com/office/drawing/2016/5/11/chartex" xmlns:cx6="http://schemas.microsoft.com/office/drawing/2016/5/12/chartex" xmlns:cx7="http://schemas.microsoft.com/office/drawing/2016/5/13/chartex" xmlns:cx8="http://schemas.microsoft.com/office/drawing/2016/5/14/chartex" xmlns:mc="http://schemas.openxmlformats.org/markup-compatibility/2006" xmlns:aink="http://schemas.microsoft.com/office/drawing/2016/ink" xmlns:am3d="http://schemas.microsoft.com/office/drawing/2017/model3d" xmlns:o="urn:schemas-microsoft-com:office:office" xmlns:r="http://schemas.openxmlformats.org/officeDocument/2006/relationships" xmlns:m="http://schemas.openxmlformats.org/officeDocument/2006/math" xmlns:v="urn:schemas-microsoft-com:vml" xmlns:wp14="http://schemas.microsoft.com/office/word/2010/wordprocessingDrawing" xmlns:wp="http://schemas.openxmlformats.org/drawingml/2006/wordprocessingDrawing" xmlns:w10="urn:schemas-microsoft-com:office:word" xmlns:w="http://schemas.openxmlformats.org/wordprocessingml/2006/main" xmlns:w14="http://schemas.microsoft.com/office/word/2010/wordml" xmlns:w15="http://schemas.microsoft.com/office/word/2012/wordml" xmlns:w16cex="http://schemas.microsoft.com/office/word/2018/wordml/cex" xmlns:w16cid="http://schemas.microsoft.com/office/word/2016/wordml/cid" xmlns:w16="http://schemas.microsoft.com/office/word/2018/wordml" xmlns:w16se="http://schemas.microsoft.com/office/word/2015/wordml/symex" xmlns:wpg="http://schemas.microsoft.com/office/word/2010/wordprocessingGroup" xmlns:wpi="http://schemas.microsoft.com/office/word/2010/wordprocessingInk" xmlns:wne="http://schemas.microsoft.com/office/word/2006/wordml" xmlns:wps="http://schemas.microsoft.com/office/word/2010/wordprocessingShape" mc:Ignorable="w14 w15 w16se w16cid w16 w16cex wp14">
+<w:numbering xmlns:wpc="http://schemas.microsoft.com/office/word/2010/wordprocessingCanvas" xmlns:cx="http://schemas.microsoft.com/office/drawing/2014/chartex" xmlns:cx1="http://schemas.microsoft.com/office/drawing/2015/9/8/chartex" xmlns:cx2="http://schemas.microsoft.com/office/drawing/2015/10/21/chartex" xmlns:cx3="http://schemas.microsoft.com/office/drawing/2016/5/9/chartex" xmlns:cx4="http://schemas.microsoft.com/office/drawing/2016/5/10/chartex" xmlns:cx5="http://schemas.microsoft.com/office/drawing/2016/5/11/chartex" xmlns:cx6="http://schemas.microsoft.com/office/drawing/2016/5/12/chartex" xmlns:cx7="http://schemas.microsoft.com/office/drawing/2016/5/13/chartex" xmlns:cx8="http://schemas.microsoft.com/office/drawing/2016/5/14/chartex" xmlns:mc="http://schemas.openxmlformats.org/markup-compatibility/2006" xmlns:aink="http://schemas.microsoft.com/office/drawing/2016/ink" xmlns:am3d="http://schemas.microsoft.com/office/drawing/2017/model3d" xmlns:o="urn:schemas-microsoft-com:office:office" xmlns:r="http://schemas.openxmlformats.org/officeDocument/2006/relationships" xmlns:m="http://schemas.openxmlformats.org/officeDocument/2006/math" xmlns:v="urn:schemas-microsoft-com:vml" xmlns:wp14="http://schemas.microsoft.com/office/word/2010/wordprocessingDrawing" xmlns:wp="http://schemas.openxmlformats.org/drawingml/2006/wordprocessingDrawing" xmlns:w10="urn:schemas-microsoft-com:office:word" xmlns:w="http://schemas.openxmlformats.org/wordprocessingml/2006/main" xmlns:w14="http://schemas.microsoft.com/office/word/2010/wordml" xmlns:w15="http://schemas.microsoft.com/office/word/2012/wordml" xmlns:w16cid="http://schemas.microsoft.com/office/word/2016/wordml/cid" xmlns:w16se="http://schemas.microsoft.com/office/word/2015/wordml/symex" xmlns:wpg="http://schemas.microsoft.com/office/word/2010/wordprocessingGroup" xmlns:wpi="http://schemas.microsoft.com/office/word/2010/wordprocessingInk" xmlns:wne="http://schemas.microsoft.com/office/word/2006/wordml" xmlns:wps="http://schemas.microsoft.com/office/word/2010/wordprocessingShape" mc:Ignorable="w14 w15 w16se w16cid wp14">
   <w:abstractNum w:abstractNumId="0" w15:restartNumberingAfterBreak="0">
     <w:nsid w:val="10E713FA"/>
     <w:multiLevelType w:val="hybridMultilevel"/>
@@ -4649,7 +4933,7 @@
 </file>
 
 <file path=word/styles.xml><?xml version="1.0" encoding="utf-8"?>
-<w:styles xmlns:mc="http://schemas.openxmlformats.org/markup-compatibility/2006" xmlns:r="http://schemas.openxmlformats.org/officeDocument/2006/relationships" xmlns:w="http://schemas.openxmlformats.org/wordprocessingml/2006/main" xmlns:w14="http://schemas.microsoft.com/office/word/2010/wordml" xmlns:w15="http://schemas.microsoft.com/office/word/2012/wordml" xmlns:w16cex="http://schemas.microsoft.com/office/word/2018/wordml/cex" xmlns:w16cid="http://schemas.microsoft.com/office/word/2016/wordml/cid" xmlns:w16="http://schemas.microsoft.com/office/word/2018/wordml" xmlns:w16se="http://schemas.microsoft.com/office/word/2015/wordml/symex" mc:Ignorable="w14 w15 w16se w16cid w16 w16cex">
+<w:styles xmlns:mc="http://schemas.openxmlformats.org/markup-compatibility/2006" xmlns:r="http://schemas.openxmlformats.org/officeDocument/2006/relationships" xmlns:w="http://schemas.openxmlformats.org/wordprocessingml/2006/main" xmlns:w14="http://schemas.microsoft.com/office/word/2010/wordml" xmlns:w15="http://schemas.microsoft.com/office/word/2012/wordml" xmlns:w16cid="http://schemas.microsoft.com/office/word/2016/wordml/cid" xmlns:w16se="http://schemas.microsoft.com/office/word/2015/wordml/symex" mc:Ignorable="w14 w15 w16se w16cid">
   <w:docDefaults>
     <w:rPrDefault>
       <w:rPr>
@@ -5561,7 +5845,7 @@
 </file>
 
 <file path=customXml/itemProps1.xml><?xml version="1.0" encoding="utf-8"?>
-<ds:datastoreItem xmlns:ds="http://schemas.openxmlformats.org/officeDocument/2006/customXml" ds:itemID="{CF360919-B194-4E8B-B5FC-0493FEBA4F0A}">
+<ds:datastoreItem xmlns:ds="http://schemas.openxmlformats.org/officeDocument/2006/customXml" ds:itemID="{737E2691-06E9-449C-BE81-BF5174D94C08}">
   <ds:schemaRefs>
     <ds:schemaRef ds:uri="http://schemas.openxmlformats.org/officeDocument/2006/bibliography"/>
   </ds:schemaRefs>

</xml_diff>

<commit_message>
Corretto errori relazione e migliorato l'impaginazione
</commit_message>
<xml_diff>
--- a/Relazione/relazione.docx
+++ b/Relazione/relazione.docx
@@ -1,6 +1,6 @@
 
 <file path=word/document.xml><?xml version="1.0" encoding="utf-8"?>
-<w:document xmlns:wpc="http://schemas.microsoft.com/office/word/2010/wordprocessingCanvas" xmlns:cx="http://schemas.microsoft.com/office/drawing/2014/chartex" xmlns:cx1="http://schemas.microsoft.com/office/drawing/2015/9/8/chartex" xmlns:cx2="http://schemas.microsoft.com/office/drawing/2015/10/21/chartex" xmlns:cx3="http://schemas.microsoft.com/office/drawing/2016/5/9/chartex" xmlns:cx4="http://schemas.microsoft.com/office/drawing/2016/5/10/chartex" xmlns:cx5="http://schemas.microsoft.com/office/drawing/2016/5/11/chartex" xmlns:cx6="http://schemas.microsoft.com/office/drawing/2016/5/12/chartex" xmlns:cx7="http://schemas.microsoft.com/office/drawing/2016/5/13/chartex" xmlns:cx8="http://schemas.microsoft.com/office/drawing/2016/5/14/chartex" xmlns:mc="http://schemas.openxmlformats.org/markup-compatibility/2006" xmlns:aink="http://schemas.microsoft.com/office/drawing/2016/ink" xmlns:am3d="http://schemas.microsoft.com/office/drawing/2017/model3d" xmlns:o="urn:schemas-microsoft-com:office:office" xmlns:r="http://schemas.openxmlformats.org/officeDocument/2006/relationships" xmlns:m="http://schemas.openxmlformats.org/officeDocument/2006/math" xmlns:v="urn:schemas-microsoft-com:vml" xmlns:wp14="http://schemas.microsoft.com/office/word/2010/wordprocessingDrawing" xmlns:wp="http://schemas.openxmlformats.org/drawingml/2006/wordprocessingDrawing" xmlns:w10="urn:schemas-microsoft-com:office:word" xmlns:w="http://schemas.openxmlformats.org/wordprocessingml/2006/main" xmlns:w14="http://schemas.microsoft.com/office/word/2010/wordml" xmlns:w15="http://schemas.microsoft.com/office/word/2012/wordml" xmlns:w16cid="http://schemas.microsoft.com/office/word/2016/wordml/cid" xmlns:w16se="http://schemas.microsoft.com/office/word/2015/wordml/symex" xmlns:wpg="http://schemas.microsoft.com/office/word/2010/wordprocessingGroup" xmlns:wpi="http://schemas.microsoft.com/office/word/2010/wordprocessingInk" xmlns:wne="http://schemas.microsoft.com/office/word/2006/wordml" xmlns:wps="http://schemas.microsoft.com/office/word/2010/wordprocessingShape" mc:Ignorable="w14 w15 w16se w16cid wp14">
+<w:document xmlns:wpc="http://schemas.microsoft.com/office/word/2010/wordprocessingCanvas" xmlns:cx="http://schemas.microsoft.com/office/drawing/2014/chartex" xmlns:cx1="http://schemas.microsoft.com/office/drawing/2015/9/8/chartex" xmlns:cx2="http://schemas.microsoft.com/office/drawing/2015/10/21/chartex" xmlns:cx3="http://schemas.microsoft.com/office/drawing/2016/5/9/chartex" xmlns:cx4="http://schemas.microsoft.com/office/drawing/2016/5/10/chartex" xmlns:cx5="http://schemas.microsoft.com/office/drawing/2016/5/11/chartex" xmlns:cx6="http://schemas.microsoft.com/office/drawing/2016/5/12/chartex" xmlns:cx7="http://schemas.microsoft.com/office/drawing/2016/5/13/chartex" xmlns:cx8="http://schemas.microsoft.com/office/drawing/2016/5/14/chartex" xmlns:mc="http://schemas.openxmlformats.org/markup-compatibility/2006" xmlns:aink="http://schemas.microsoft.com/office/drawing/2016/ink" xmlns:am3d="http://schemas.microsoft.com/office/drawing/2017/model3d" xmlns:o="urn:schemas-microsoft-com:office:office" xmlns:r="http://schemas.openxmlformats.org/officeDocument/2006/relationships" xmlns:m="http://schemas.openxmlformats.org/officeDocument/2006/math" xmlns:v="urn:schemas-microsoft-com:vml" xmlns:wp14="http://schemas.microsoft.com/office/word/2010/wordprocessingDrawing" xmlns:wp="http://schemas.openxmlformats.org/drawingml/2006/wordprocessingDrawing" xmlns:w10="urn:schemas-microsoft-com:office:word" xmlns:w="http://schemas.openxmlformats.org/wordprocessingml/2006/main" xmlns:w14="http://schemas.microsoft.com/office/word/2010/wordml" xmlns:w15="http://schemas.microsoft.com/office/word/2012/wordml" xmlns:w16cex="http://schemas.microsoft.com/office/word/2018/wordml/cex" xmlns:w16cid="http://schemas.microsoft.com/office/word/2016/wordml/cid" xmlns:w16="http://schemas.microsoft.com/office/word/2018/wordml" xmlns:w16se="http://schemas.microsoft.com/office/word/2015/wordml/symex" xmlns:wpg="http://schemas.microsoft.com/office/word/2010/wordprocessingGroup" xmlns:wpi="http://schemas.microsoft.com/office/word/2010/wordprocessingInk" xmlns:wne="http://schemas.microsoft.com/office/word/2006/wordml" xmlns:wps="http://schemas.microsoft.com/office/word/2010/wordprocessingShape" mc:Ignorable="w14 w15 w16se w16cid w16 w16cex wp14">
   <w:body>
     <w:p>
       <w:pPr>
@@ -1074,19 +1074,8 @@
           <w:iCs/>
           <w:u w:val="single"/>
         </w:rPr>
-        <w:t>ody-</w:t>
-      </w:r>
-      <w:proofErr w:type="spellStart"/>
-      <w:r>
-        <w:rPr>
-          <w:rFonts w:ascii="Arial" w:hAnsi="Arial" w:hint="eastAsia"/>
-          <w:i/>
-          <w:iCs/>
-          <w:u w:val="single"/>
-        </w:rPr>
-        <w:t>parser</w:t>
-      </w:r>
-      <w:proofErr w:type="spellEnd"/>
+        <w:t>ody-parser</w:t>
+      </w:r>
       <w:r>
         <w:rPr>
           <w:rFonts w:ascii="Arial" w:hAnsi="Arial"/>
@@ -1133,25 +1122,13 @@
           <w:iCs/>
           <w:u w:val="single"/>
         </w:rPr>
-        <w:t>-</w:t>
-      </w:r>
-      <w:proofErr w:type="spellStart"/>
-      <w:r>
-        <w:rPr>
-          <w:rFonts w:ascii="Arial" w:hAnsi="Arial" w:hint="eastAsia"/>
+        <w:t>-parser</w:t>
+      </w:r>
+      <w:r>
+        <w:rPr>
+          <w:rFonts w:ascii="Arial" w:hAnsi="Arial"/>
           <w:i/>
           <w:iCs/>
-          <w:u w:val="single"/>
-        </w:rPr>
-        <w:t>parser</w:t>
-      </w:r>
-      <w:proofErr w:type="spellEnd"/>
-      <w:r>
-        <w:rPr>
-          <w:rFonts w:ascii="Arial" w:hAnsi="Arial"/>
-          <w:i/>
-          <w:iCs/>
-          <w:u w:val="single"/>
         </w:rPr>
         <w:t xml:space="preserve">: </w:t>
       </w:r>
@@ -1159,19 +1136,7 @@
         <w:rPr>
           <w:rFonts w:ascii="Arial" w:hAnsi="Arial"/>
         </w:rPr>
-        <w:t xml:space="preserve">per l’analisi sintattica </w:t>
-      </w:r>
-      <w:r>
-        <w:rPr>
-          <w:rFonts w:ascii="Arial" w:hAnsi="Arial"/>
-        </w:rPr>
-        <w:t>dei cookie</w:t>
-      </w:r>
-      <w:r>
-        <w:rPr>
-          <w:rFonts w:ascii="Arial" w:hAnsi="Arial"/>
-        </w:rPr>
-        <w:t>;</w:t>
+        <w:t>per l’analisi sintattica dei cookie;</w:t>
       </w:r>
     </w:p>
     <w:p>
@@ -1225,391 +1190,40 @@
           <w:bCs/>
         </w:rPr>
       </w:pPr>
-    </w:p>
-    <w:p>
-      <w:pPr>
-        <w:spacing w:after="240"/>
-        <w:jc w:val="both"/>
+      <w:r>
         <w:rPr>
           <w:rFonts w:ascii="Arial" w:hAnsi="Arial"/>
           <w:b/>
           <w:bCs/>
         </w:rPr>
-      </w:pPr>
-    </w:p>
-    <w:p>
-      <w:pPr>
-        <w:spacing w:after="240"/>
+        <w:t>Scelte progettuali:</w:t>
+      </w:r>
+    </w:p>
+    <w:p>
+      <w:pPr>
         <w:jc w:val="both"/>
         <w:rPr>
           <w:rFonts w:ascii="Arial" w:hAnsi="Arial"/>
-          <w:b/>
-          <w:bCs/>
-        </w:rPr>
-      </w:pPr>
-    </w:p>
-    <w:p>
-      <w:pPr>
-        <w:spacing w:after="240"/>
-        <w:jc w:val="both"/>
-        <w:rPr>
-          <w:rFonts w:ascii="Arial" w:hAnsi="Arial"/>
-          <w:b/>
-          <w:bCs/>
-        </w:rPr>
-      </w:pPr>
-    </w:p>
-    <w:p>
-      <w:pPr>
-        <w:spacing w:after="240"/>
-        <w:jc w:val="both"/>
-        <w:rPr>
-          <w:rFonts w:ascii="Arial" w:hAnsi="Arial"/>
-          <w:b/>
-          <w:bCs/>
-        </w:rPr>
-      </w:pPr>
-    </w:p>
-    <w:p>
-      <w:pPr>
-        <w:spacing w:after="240"/>
-        <w:jc w:val="both"/>
-        <w:rPr>
-          <w:rFonts w:ascii="Arial" w:hAnsi="Arial"/>
-          <w:b/>
-          <w:bCs/>
-        </w:rPr>
-      </w:pPr>
-    </w:p>
-    <w:p>
-      <w:pPr>
-        <w:spacing w:after="240"/>
-        <w:jc w:val="both"/>
-        <w:rPr>
-          <w:rFonts w:ascii="Arial" w:hAnsi="Arial"/>
-          <w:b/>
-          <w:bCs/>
-        </w:rPr>
-      </w:pPr>
-    </w:p>
-    <w:p>
-      <w:pPr>
-        <w:spacing w:after="240"/>
-        <w:jc w:val="both"/>
-        <w:rPr>
-          <w:rFonts w:ascii="Arial" w:hAnsi="Arial"/>
-          <w:b/>
-          <w:bCs/>
-        </w:rPr>
-      </w:pPr>
-    </w:p>
-    <w:p>
-      <w:pPr>
-        <w:spacing w:after="240"/>
-        <w:jc w:val="both"/>
-        <w:rPr>
-          <w:rFonts w:ascii="Arial" w:hAnsi="Arial"/>
-          <w:b/>
-          <w:bCs/>
-        </w:rPr>
-      </w:pPr>
-    </w:p>
-    <w:p>
-      <w:pPr>
-        <w:spacing w:after="240"/>
-        <w:jc w:val="both"/>
-        <w:rPr>
-          <w:rFonts w:ascii="Arial" w:hAnsi="Arial"/>
-          <w:b/>
-          <w:bCs/>
-        </w:rPr>
-      </w:pPr>
-    </w:p>
-    <w:p>
-      <w:pPr>
-        <w:spacing w:after="240"/>
-        <w:jc w:val="both"/>
-        <w:rPr>
-          <w:rFonts w:ascii="Arial" w:hAnsi="Arial"/>
-          <w:b/>
-          <w:bCs/>
-        </w:rPr>
-      </w:pPr>
-    </w:p>
-    <w:p>
-      <w:pPr>
-        <w:spacing w:after="240"/>
-        <w:jc w:val="both"/>
-        <w:rPr>
-          <w:rFonts w:ascii="Arial" w:hAnsi="Arial"/>
-          <w:b/>
-          <w:bCs/>
-        </w:rPr>
-      </w:pPr>
-    </w:p>
-    <w:p>
-      <w:pPr>
-        <w:spacing w:after="240"/>
-        <w:jc w:val="both"/>
-        <w:rPr>
-          <w:rFonts w:ascii="Arial" w:hAnsi="Arial"/>
-          <w:b/>
-          <w:bCs/>
-        </w:rPr>
-      </w:pPr>
-    </w:p>
-    <w:p>
-      <w:pPr>
-        <w:spacing w:after="240"/>
-        <w:jc w:val="both"/>
-        <w:rPr>
-          <w:rFonts w:ascii="Arial" w:hAnsi="Arial"/>
-          <w:b/>
-          <w:bCs/>
-        </w:rPr>
-      </w:pPr>
-    </w:p>
-    <w:p>
-      <w:pPr>
-        <w:spacing w:after="240"/>
-        <w:jc w:val="both"/>
-        <w:rPr>
-          <w:rFonts w:ascii="Arial" w:hAnsi="Arial"/>
-          <w:b/>
-          <w:bCs/>
-        </w:rPr>
-      </w:pPr>
-      <w:r>
-        <w:rPr>
-          <w:rFonts w:ascii="Arial" w:hAnsi="Arial"/>
-          <w:b/>
-          <w:bCs/>
-        </w:rPr>
-        <w:lastRenderedPageBreak/>
-        <w:t>Scelte progettuali:</w:t>
-      </w:r>
-    </w:p>
-    <w:p>
-      <w:pPr>
-        <w:spacing w:before="240" w:after="240"/>
-        <w:jc w:val="both"/>
-        <w:rPr>
-          <w:rFonts w:ascii="Arial" w:hAnsi="Arial"/>
         </w:rPr>
       </w:pPr>
       <w:bookmarkStart w:id="0" w:name="_Hlk55596593"/>
-      <w:bookmarkStart w:id="1" w:name="_GoBack"/>
-      <w:r>
-        <w:rPr>
-          <w:rFonts w:ascii="Arial" w:hAnsi="Arial"/>
-        </w:rPr>
-        <w:t xml:space="preserve">È stata </w:t>
-      </w:r>
-      <w:r>
-        <w:rPr>
-          <w:rFonts w:ascii="Arial" w:hAnsi="Arial"/>
-        </w:rPr>
-        <w:t>realizzata</w:t>
-      </w:r>
-      <w:r>
-        <w:rPr>
-          <w:rFonts w:ascii="Arial" w:hAnsi="Arial"/>
-        </w:rPr>
-        <w:t xml:space="preserve"> un’applicazione web che consente il login come studente oppure come amministratore</w:t>
-      </w:r>
-      <w:r>
-        <w:rPr>
-          <w:rFonts w:ascii="Arial" w:hAnsi="Arial"/>
-        </w:rPr>
-        <w:t>.</w:t>
-      </w:r>
-      <w:r>
-        <w:rPr>
-          <w:rFonts w:ascii="Arial" w:hAnsi="Arial"/>
-        </w:rPr>
-        <w:t xml:space="preserve"> </w:t>
-      </w:r>
-      <w:r>
-        <w:rPr>
-          <w:rFonts w:ascii="Arial" w:hAnsi="Arial"/>
-        </w:rPr>
-        <w:t xml:space="preserve">Dopo aver verificato le credenziali, </w:t>
-      </w:r>
-      <w:r>
-        <w:rPr>
-          <w:rFonts w:ascii="Arial" w:hAnsi="Arial"/>
-        </w:rPr>
-        <w:t xml:space="preserve">l’utente viene reindirizzato alla pagina corretta in base al suo ruolo. </w:t>
-      </w:r>
-    </w:p>
-    <w:p>
-      <w:pPr>
-        <w:spacing w:before="240" w:after="240"/>
-        <w:jc w:val="both"/>
+      <w:r>
         <w:rPr>
           <w:rFonts w:ascii="Arial" w:hAnsi="Arial"/>
           <w:noProof/>
         </w:rPr>
-      </w:pPr>
-      <w:r>
-        <w:rPr>
-          <w:rFonts w:ascii="Arial" w:hAnsi="Arial"/>
-        </w:rPr>
-        <w:t>P</w:t>
-      </w:r>
-      <w:r>
-        <w:rPr>
-          <w:rFonts w:ascii="Arial" w:hAnsi="Arial"/>
-        </w:rPr>
-        <w:t xml:space="preserve">er sicurezza l’applicazione genera un token </w:t>
-      </w:r>
-      <w:r>
-        <w:rPr>
-          <w:rFonts w:ascii="Arial" w:hAnsi="Arial"/>
-        </w:rPr>
-        <w:t xml:space="preserve">JWT </w:t>
-      </w:r>
-      <w:r>
-        <w:rPr>
-          <w:rFonts w:ascii="Arial" w:hAnsi="Arial"/>
-        </w:rPr>
-        <w:t>che scade dopo 15 minuti</w:t>
-      </w:r>
-      <w:r>
-        <w:rPr>
-          <w:rFonts w:ascii="Arial" w:hAnsi="Arial"/>
-        </w:rPr>
-        <w:t xml:space="preserve"> </w:t>
-      </w:r>
-      <w:r>
-        <w:rPr>
-          <w:rFonts w:ascii="Arial" w:hAnsi="Arial"/>
-        </w:rPr>
-        <w:t xml:space="preserve">di inattività dell’utente </w:t>
-      </w:r>
-      <w:r>
-        <w:rPr>
-          <w:rFonts w:ascii="Arial" w:hAnsi="Arial"/>
-        </w:rPr>
-        <w:t>oppure se viene effettuato il logout</w:t>
-      </w:r>
-      <w:r>
-        <w:rPr>
-          <w:rFonts w:ascii="Arial" w:hAnsi="Arial"/>
-        </w:rPr>
-        <w:t>.</w:t>
-      </w:r>
-      <w:r>
-        <w:rPr>
-          <w:rFonts w:ascii="Arial" w:hAnsi="Arial"/>
-        </w:rPr>
-        <w:t xml:space="preserve"> Ogni volta che l’utente cambia pagina o compie un’azione viene generato un nuovo token e viene cancellato quello vecchio.</w:t>
-      </w:r>
-      <w:r>
-        <w:rPr>
-          <w:rFonts w:ascii="Arial" w:hAnsi="Arial"/>
-          <w:noProof/>
-        </w:rPr>
-        <w:t xml:space="preserve"> </w:t>
-      </w:r>
-    </w:p>
-    <w:p>
-      <w:pPr>
-        <w:spacing w:before="240" w:after="240"/>
-        <w:jc w:val="both"/>
-        <w:rPr>
-          <w:rFonts w:ascii="Arial" w:hAnsi="Arial"/>
-          <w:noProof/>
-        </w:rPr>
-      </w:pPr>
-      <w:r>
-        <w:rPr>
-          <w:rFonts w:ascii="Arial" w:hAnsi="Arial"/>
-          <w:noProof/>
-        </w:rPr>
-        <w:t xml:space="preserve">I cookie vengono utilizzati per memorizzare il token, il nome, il cognome e la matricola dell’utente. Par una maggiore sicurezza si è scelto di utilizzare la verione </w:t>
-      </w:r>
-      <w:r>
-        <w:rPr>
-          <w:rFonts w:ascii="Arial" w:hAnsi="Arial"/>
-          <w:i/>
-          <w:iCs/>
-          <w:noProof/>
-        </w:rPr>
-        <w:t>signed</w:t>
-      </w:r>
-      <w:r>
-        <w:rPr>
-          <w:rFonts w:ascii="Arial" w:hAnsi="Arial"/>
-          <w:noProof/>
-        </w:rPr>
-        <w:t xml:space="preserve"> dei cookie.</w:t>
-      </w:r>
-      <w:r>
-        <w:rPr>
-          <w:rFonts w:ascii="Arial" w:hAnsi="Arial"/>
-          <w:noProof/>
-        </w:rPr>
-        <w:t xml:space="preserve"> </w:t>
-      </w:r>
-      <w:r>
-        <w:rPr>
-          <w:rFonts w:ascii="Arial" w:hAnsi="Arial"/>
-          <w:noProof/>
-        </w:rPr>
-        <w:t>In caso di logout vengono cancellati anche i propri cookie.</w:t>
-      </w:r>
-    </w:p>
-    <w:p>
-      <w:pPr>
-        <w:spacing w:before="240" w:after="240"/>
-        <w:jc w:val="both"/>
-        <w:rPr>
-          <w:rFonts w:ascii="Arial" w:hAnsi="Arial"/>
-          <w:noProof/>
-        </w:rPr>
-      </w:pPr>
-      <w:r>
-        <w:rPr>
-          <w:rFonts w:ascii="Arial" w:hAnsi="Arial"/>
-          <w:noProof/>
-        </w:rPr>
-        <w:t>Fino a che l’utente non chiude il browser o non passano 15 minuti dall’ultima azione</w:t>
-      </w:r>
-      <w:r>
-        <w:rPr>
-          <w:rFonts w:ascii="Arial" w:hAnsi="Arial"/>
-          <w:noProof/>
-        </w:rPr>
-        <w:t>,</w:t>
-      </w:r>
-      <w:r>
-        <w:rPr>
-          <w:rFonts w:ascii="Arial" w:hAnsi="Arial"/>
-          <w:noProof/>
-        </w:rPr>
-        <w:t xml:space="preserve"> l’accesso viene mantenuto anche in caso di chiusura della pagina. In caso di chiusura del browser è necessario eseguire nuovamente il login. Se invece passano 15 minuti di inattività l’utente, alla prima azione, viene riamandato alla pagina di login con un messaggio che lo avverte della scadenza della sessione.</w:t>
-      </w:r>
-    </w:p>
-    <w:bookmarkEnd w:id="0"/>
-    <w:bookmarkEnd w:id="1"/>
-    <w:p>
-      <w:pPr>
-        <w:spacing w:before="240" w:after="240"/>
-        <w:jc w:val="center"/>
-        <w:rPr>
-          <w:rFonts w:ascii="Arial" w:hAnsi="Arial"/>
-        </w:rPr>
-      </w:pPr>
-      <w:r>
-        <w:rPr>
-          <w:rFonts w:ascii="Arial" w:hAnsi="Arial"/>
-          <w:noProof/>
-        </w:rPr>
         <w:drawing>
-          <wp:inline distT="0" distB="0" distL="0" distR="0" wp14:anchorId="0907C624" wp14:editId="090FDD8F">
-            <wp:extent cx="4189633" cy="4019550"/>
+          <wp:anchor distT="0" distB="0" distL="114300" distR="114300" simplePos="0" relativeHeight="251658752" behindDoc="0" locked="0" layoutInCell="1" allowOverlap="1" wp14:anchorId="00E5266D" wp14:editId="5EC79CEE">
+            <wp:simplePos x="0" y="0"/>
+            <wp:positionH relativeFrom="column">
+              <wp:posOffset>3197860</wp:posOffset>
+            </wp:positionH>
+            <wp:positionV relativeFrom="paragraph">
+              <wp:posOffset>90170</wp:posOffset>
+            </wp:positionV>
+            <wp:extent cx="2798445" cy="2686050"/>
             <wp:effectExtent l="76200" t="76200" r="116205" b="114300"/>
+            <wp:wrapSquare wrapText="bothSides"/>
             <wp:docPr id="8" name="Immagine 8"/>
             <wp:cNvGraphicFramePr>
               <a:graphicFrameLocks xmlns:a="http://schemas.openxmlformats.org/drawingml/2006/main" noChangeAspect="1"/>
@@ -1636,7 +1250,7 @@
                   <pic:spPr>
                     <a:xfrm>
                       <a:off x="0" y="0"/>
-                      <a:ext cx="4242046" cy="4069835"/>
+                      <a:ext cx="2798445" cy="2686050"/>
                     </a:xfrm>
                     <a:prstGeom prst="rect">
                       <a:avLst/>
@@ -1659,12 +1273,223 @@
                 </pic:pic>
               </a:graphicData>
             </a:graphic>
-          </wp:inline>
+            <wp14:sizeRelH relativeFrom="page">
+              <wp14:pctWidth>0</wp14:pctWidth>
+            </wp14:sizeRelH>
+            <wp14:sizeRelV relativeFrom="page">
+              <wp14:pctHeight>0</wp14:pctHeight>
+            </wp14:sizeRelV>
+          </wp:anchor>
         </w:drawing>
       </w:r>
-    </w:p>
-    <w:p>
-      <w:pPr>
+      <w:r>
+        <w:rPr>
+          <w:rFonts w:ascii="Arial" w:hAnsi="Arial"/>
+        </w:rPr>
+        <w:t xml:space="preserve">È stata </w:t>
+      </w:r>
+      <w:r>
+        <w:rPr>
+          <w:rFonts w:ascii="Arial" w:hAnsi="Arial"/>
+        </w:rPr>
+        <w:t>realizzata</w:t>
+      </w:r>
+      <w:r>
+        <w:rPr>
+          <w:rFonts w:ascii="Arial" w:hAnsi="Arial"/>
+        </w:rPr>
+        <w:t xml:space="preserve"> un’applicazione web che consente il login come studente oppure come amministratore</w:t>
+      </w:r>
+      <w:r>
+        <w:rPr>
+          <w:rFonts w:ascii="Arial" w:hAnsi="Arial"/>
+        </w:rPr>
+        <w:t>.</w:t>
+      </w:r>
+      <w:r>
+        <w:rPr>
+          <w:rFonts w:ascii="Arial" w:hAnsi="Arial"/>
+        </w:rPr>
+        <w:t xml:space="preserve"> </w:t>
+      </w:r>
+      <w:r>
+        <w:rPr>
+          <w:rFonts w:ascii="Arial" w:hAnsi="Arial"/>
+        </w:rPr>
+        <w:t xml:space="preserve">Dopo aver verificato le credenziali, </w:t>
+      </w:r>
+      <w:r>
+        <w:rPr>
+          <w:rFonts w:ascii="Arial" w:hAnsi="Arial"/>
+        </w:rPr>
+        <w:t>l’utente viene reindirizzato alla pagina corretta in base al suo ruolo.</w:t>
+      </w:r>
+    </w:p>
+    <w:p>
+      <w:pPr>
+        <w:jc w:val="both"/>
+        <w:rPr>
+          <w:rFonts w:ascii="Arial" w:hAnsi="Arial"/>
+        </w:rPr>
+      </w:pPr>
+      <w:r>
+        <w:rPr>
+          <w:rFonts w:ascii="Arial" w:hAnsi="Arial"/>
+        </w:rPr>
+        <w:t>P</w:t>
+      </w:r>
+      <w:r>
+        <w:rPr>
+          <w:rFonts w:ascii="Arial" w:hAnsi="Arial"/>
+        </w:rPr>
+        <w:t xml:space="preserve">er sicurezza l’applicazione genera un token </w:t>
+      </w:r>
+      <w:r>
+        <w:rPr>
+          <w:rFonts w:ascii="Arial" w:hAnsi="Arial"/>
+        </w:rPr>
+        <w:t xml:space="preserve">JWT </w:t>
+      </w:r>
+      <w:r>
+        <w:rPr>
+          <w:rFonts w:ascii="Arial" w:hAnsi="Arial"/>
+        </w:rPr>
+        <w:t>che scade dopo 15 minuti</w:t>
+      </w:r>
+      <w:r>
+        <w:rPr>
+          <w:rFonts w:ascii="Arial" w:hAnsi="Arial"/>
+        </w:rPr>
+        <w:t xml:space="preserve"> </w:t>
+      </w:r>
+      <w:r>
+        <w:rPr>
+          <w:rFonts w:ascii="Arial" w:hAnsi="Arial"/>
+        </w:rPr>
+        <w:t xml:space="preserve">di inattività dell’utente </w:t>
+      </w:r>
+      <w:r>
+        <w:rPr>
+          <w:rFonts w:ascii="Arial" w:hAnsi="Arial"/>
+        </w:rPr>
+        <w:t>oppure se viene effettuato il logout</w:t>
+      </w:r>
+      <w:r>
+        <w:rPr>
+          <w:rFonts w:ascii="Arial" w:hAnsi="Arial"/>
+        </w:rPr>
+        <w:t>.</w:t>
+      </w:r>
+      <w:r>
+        <w:rPr>
+          <w:rFonts w:ascii="Arial" w:hAnsi="Arial"/>
+        </w:rPr>
+        <w:t xml:space="preserve"> Ogni volta che l’utente cambia pagina o compie un’azione viene generato un nuovo token e viene cancellato quello vecchio.</w:t>
+      </w:r>
+    </w:p>
+    <w:p>
+      <w:pPr>
+        <w:jc w:val="both"/>
+        <w:rPr>
+          <w:rFonts w:ascii="Arial" w:hAnsi="Arial"/>
+          <w:noProof/>
+        </w:rPr>
+      </w:pPr>
+      <w:r>
+        <w:rPr>
+          <w:rFonts w:ascii="Arial" w:hAnsi="Arial"/>
+          <w:noProof/>
+        </w:rPr>
+        <w:t>I cookie vengono utilizzati per memorizzare il token, il nome, il cognome e la matricola dell’utente. P</w:t>
+      </w:r>
+      <w:r>
+        <w:rPr>
+          <w:rFonts w:ascii="Arial" w:hAnsi="Arial"/>
+          <w:noProof/>
+        </w:rPr>
+        <w:t>e</w:t>
+      </w:r>
+      <w:r>
+        <w:rPr>
+          <w:rFonts w:ascii="Arial" w:hAnsi="Arial"/>
+          <w:noProof/>
+        </w:rPr>
+        <w:t xml:space="preserve">r una maggiore sicurezza si è scelto di utilizzare la verione </w:t>
+      </w:r>
+      <w:r>
+        <w:rPr>
+          <w:rFonts w:ascii="Arial" w:hAnsi="Arial"/>
+          <w:i/>
+          <w:iCs/>
+          <w:noProof/>
+        </w:rPr>
+        <w:t>signed</w:t>
+      </w:r>
+      <w:r>
+        <w:rPr>
+          <w:rFonts w:ascii="Arial" w:hAnsi="Arial"/>
+          <w:noProof/>
+        </w:rPr>
+        <w:t xml:space="preserve"> dei cookie.</w:t>
+      </w:r>
+      <w:r>
+        <w:rPr>
+          <w:rFonts w:ascii="Arial" w:hAnsi="Arial"/>
+          <w:noProof/>
+        </w:rPr>
+        <w:t xml:space="preserve"> </w:t>
+      </w:r>
+    </w:p>
+    <w:p>
+      <w:pPr>
+        <w:jc w:val="both"/>
+        <w:rPr>
+          <w:rFonts w:ascii="Arial" w:hAnsi="Arial"/>
+          <w:noProof/>
+        </w:rPr>
+      </w:pPr>
+      <w:r>
+        <w:rPr>
+          <w:rFonts w:ascii="Arial" w:hAnsi="Arial"/>
+          <w:noProof/>
+        </w:rPr>
+        <w:t>In caso di logout vengono cancellati anche i propri cookie.</w:t>
+      </w:r>
+    </w:p>
+    <w:p>
+      <w:pPr>
+        <w:spacing w:after="240"/>
+        <w:jc w:val="both"/>
+        <w:rPr>
+          <w:rFonts w:ascii="Arial" w:hAnsi="Arial"/>
+        </w:rPr>
+      </w:pPr>
+      <w:r>
+        <w:rPr>
+          <w:rFonts w:ascii="Arial" w:hAnsi="Arial"/>
+          <w:noProof/>
+        </w:rPr>
+        <w:t>Fino a che l’utente non chiude il browser o non passano 15 minuti dall’ultima azione</w:t>
+      </w:r>
+      <w:r>
+        <w:rPr>
+          <w:rFonts w:ascii="Arial" w:hAnsi="Arial"/>
+          <w:noProof/>
+        </w:rPr>
+        <w:t>,</w:t>
+      </w:r>
+      <w:r>
+        <w:rPr>
+          <w:rFonts w:ascii="Arial" w:hAnsi="Arial"/>
+          <w:noProof/>
+        </w:rPr>
+        <w:t xml:space="preserve"> l’accesso viene mantenuto anche in caso di chiusura della pagina. In caso di chiusura del browser è necessario eseguire nuovamente il login. Se invece passano 15 minuti di inattività l’utente, alla prima azione, viene rimandato alla pagina di login con un messaggio che lo avverte della scadenza della sessione.</w:t>
+      </w:r>
+      <w:bookmarkEnd w:id="0"/>
+    </w:p>
+    <w:p>
+      <w:pPr>
+        <w:jc w:val="both"/>
         <w:rPr>
           <w:rFonts w:ascii="Arial" w:hAnsi="Arial"/>
         </w:rPr>
@@ -3819,6 +3644,12 @@
         </w:rPr>
         <w:t>Nozioni teoriche e tutorial seguiti durante le lezioni del corso di “Applicazioni Web”</w:t>
       </w:r>
+      <w:r>
+        <w:rPr>
+          <w:rFonts w:ascii="Arial" w:hAnsi="Arial"/>
+        </w:rPr>
+        <w:t>;</w:t>
+      </w:r>
     </w:p>
     <w:p>
       <w:pPr>
@@ -3857,7 +3688,7 @@
 </file>
 
 <file path=word/endnotes.xml><?xml version="1.0" encoding="utf-8"?>
-<w:endnotes xmlns:wpc="http://schemas.microsoft.com/office/word/2010/wordprocessingCanvas" xmlns:cx="http://schemas.microsoft.com/office/drawing/2014/chartex" xmlns:cx1="http://schemas.microsoft.com/office/drawing/2015/9/8/chartex" xmlns:cx2="http://schemas.microsoft.com/office/drawing/2015/10/21/chartex" xmlns:cx3="http://schemas.microsoft.com/office/drawing/2016/5/9/chartex" xmlns:cx4="http://schemas.microsoft.com/office/drawing/2016/5/10/chartex" xmlns:cx5="http://schemas.microsoft.com/office/drawing/2016/5/11/chartex" xmlns:cx6="http://schemas.microsoft.com/office/drawing/2016/5/12/chartex" xmlns:cx7="http://schemas.microsoft.com/office/drawing/2016/5/13/chartex" xmlns:cx8="http://schemas.microsoft.com/office/drawing/2016/5/14/chartex" xmlns:mc="http://schemas.openxmlformats.org/markup-compatibility/2006" xmlns:aink="http://schemas.microsoft.com/office/drawing/2016/ink" xmlns:am3d="http://schemas.microsoft.com/office/drawing/2017/model3d" xmlns:o="urn:schemas-microsoft-com:office:office" xmlns:r="http://schemas.openxmlformats.org/officeDocument/2006/relationships" xmlns:m="http://schemas.openxmlformats.org/officeDocument/2006/math" xmlns:v="urn:schemas-microsoft-com:vml" xmlns:wp14="http://schemas.microsoft.com/office/word/2010/wordprocessingDrawing" xmlns:wp="http://schemas.openxmlformats.org/drawingml/2006/wordprocessingDrawing" xmlns:w10="urn:schemas-microsoft-com:office:word" xmlns:w="http://schemas.openxmlformats.org/wordprocessingml/2006/main" xmlns:w14="http://schemas.microsoft.com/office/word/2010/wordml" xmlns:w15="http://schemas.microsoft.com/office/word/2012/wordml" xmlns:w16cid="http://schemas.microsoft.com/office/word/2016/wordml/cid" xmlns:w16se="http://schemas.microsoft.com/office/word/2015/wordml/symex" xmlns:wpg="http://schemas.microsoft.com/office/word/2010/wordprocessingGroup" xmlns:wpi="http://schemas.microsoft.com/office/word/2010/wordprocessingInk" xmlns:wne="http://schemas.microsoft.com/office/word/2006/wordml" xmlns:wps="http://schemas.microsoft.com/office/word/2010/wordprocessingShape" mc:Ignorable="w14 w15 w16se w16cid wp14">
+<w:endnotes xmlns:wpc="http://schemas.microsoft.com/office/word/2010/wordprocessingCanvas" xmlns:cx="http://schemas.microsoft.com/office/drawing/2014/chartex" xmlns:cx1="http://schemas.microsoft.com/office/drawing/2015/9/8/chartex" xmlns:cx2="http://schemas.microsoft.com/office/drawing/2015/10/21/chartex" xmlns:cx3="http://schemas.microsoft.com/office/drawing/2016/5/9/chartex" xmlns:cx4="http://schemas.microsoft.com/office/drawing/2016/5/10/chartex" xmlns:cx5="http://schemas.microsoft.com/office/drawing/2016/5/11/chartex" xmlns:cx6="http://schemas.microsoft.com/office/drawing/2016/5/12/chartex" xmlns:cx7="http://schemas.microsoft.com/office/drawing/2016/5/13/chartex" xmlns:cx8="http://schemas.microsoft.com/office/drawing/2016/5/14/chartex" xmlns:mc="http://schemas.openxmlformats.org/markup-compatibility/2006" xmlns:aink="http://schemas.microsoft.com/office/drawing/2016/ink" xmlns:am3d="http://schemas.microsoft.com/office/drawing/2017/model3d" xmlns:o="urn:schemas-microsoft-com:office:office" xmlns:r="http://schemas.openxmlformats.org/officeDocument/2006/relationships" xmlns:m="http://schemas.openxmlformats.org/officeDocument/2006/math" xmlns:v="urn:schemas-microsoft-com:vml" xmlns:wp14="http://schemas.microsoft.com/office/word/2010/wordprocessingDrawing" xmlns:wp="http://schemas.openxmlformats.org/drawingml/2006/wordprocessingDrawing" xmlns:w10="urn:schemas-microsoft-com:office:word" xmlns:w="http://schemas.openxmlformats.org/wordprocessingml/2006/main" xmlns:w14="http://schemas.microsoft.com/office/word/2010/wordml" xmlns:w15="http://schemas.microsoft.com/office/word/2012/wordml" xmlns:w16cex="http://schemas.microsoft.com/office/word/2018/wordml/cex" xmlns:w16cid="http://schemas.microsoft.com/office/word/2016/wordml/cid" xmlns:w16="http://schemas.microsoft.com/office/word/2018/wordml" xmlns:w16se="http://schemas.microsoft.com/office/word/2015/wordml/symex" xmlns:wpg="http://schemas.microsoft.com/office/word/2010/wordprocessingGroup" xmlns:wpi="http://schemas.microsoft.com/office/word/2010/wordprocessingInk" xmlns:wne="http://schemas.microsoft.com/office/word/2006/wordml" xmlns:wps="http://schemas.microsoft.com/office/word/2010/wordprocessingShape" mc:Ignorable="w14 w15 w16se w16cid w16 w16cex wp14">
   <w:endnote w:type="separator" w:id="-1">
     <w:p>
       <w:pPr>
@@ -3886,7 +3717,7 @@
 </file>
 
 <file path=word/footer1.xml><?xml version="1.0" encoding="utf-8"?>
-<w:ftr xmlns:wpc="http://schemas.microsoft.com/office/word/2010/wordprocessingCanvas" xmlns:cx="http://schemas.microsoft.com/office/drawing/2014/chartex" xmlns:cx1="http://schemas.microsoft.com/office/drawing/2015/9/8/chartex" xmlns:cx2="http://schemas.microsoft.com/office/drawing/2015/10/21/chartex" xmlns:cx3="http://schemas.microsoft.com/office/drawing/2016/5/9/chartex" xmlns:cx4="http://schemas.microsoft.com/office/drawing/2016/5/10/chartex" xmlns:cx5="http://schemas.microsoft.com/office/drawing/2016/5/11/chartex" xmlns:cx6="http://schemas.microsoft.com/office/drawing/2016/5/12/chartex" xmlns:cx7="http://schemas.microsoft.com/office/drawing/2016/5/13/chartex" xmlns:cx8="http://schemas.microsoft.com/office/drawing/2016/5/14/chartex" xmlns:mc="http://schemas.openxmlformats.org/markup-compatibility/2006" xmlns:aink="http://schemas.microsoft.com/office/drawing/2016/ink" xmlns:am3d="http://schemas.microsoft.com/office/drawing/2017/model3d" xmlns:o="urn:schemas-microsoft-com:office:office" xmlns:r="http://schemas.openxmlformats.org/officeDocument/2006/relationships" xmlns:m="http://schemas.openxmlformats.org/officeDocument/2006/math" xmlns:v="urn:schemas-microsoft-com:vml" xmlns:wp14="http://schemas.microsoft.com/office/word/2010/wordprocessingDrawing" xmlns:wp="http://schemas.openxmlformats.org/drawingml/2006/wordprocessingDrawing" xmlns:w10="urn:schemas-microsoft-com:office:word" xmlns:w="http://schemas.openxmlformats.org/wordprocessingml/2006/main" xmlns:w14="http://schemas.microsoft.com/office/word/2010/wordml" xmlns:w15="http://schemas.microsoft.com/office/word/2012/wordml" xmlns:w16cid="http://schemas.microsoft.com/office/word/2016/wordml/cid" xmlns:w16se="http://schemas.microsoft.com/office/word/2015/wordml/symex" xmlns:wpg="http://schemas.microsoft.com/office/word/2010/wordprocessingGroup" xmlns:wpi="http://schemas.microsoft.com/office/word/2010/wordprocessingInk" xmlns:wne="http://schemas.microsoft.com/office/word/2006/wordml" xmlns:wps="http://schemas.microsoft.com/office/word/2010/wordprocessingShape" mc:Ignorable="w14 w15 w16se w16cid wp14">
+<w:ftr xmlns:wpc="http://schemas.microsoft.com/office/word/2010/wordprocessingCanvas" xmlns:cx="http://schemas.microsoft.com/office/drawing/2014/chartex" xmlns:cx1="http://schemas.microsoft.com/office/drawing/2015/9/8/chartex" xmlns:cx2="http://schemas.microsoft.com/office/drawing/2015/10/21/chartex" xmlns:cx3="http://schemas.microsoft.com/office/drawing/2016/5/9/chartex" xmlns:cx4="http://schemas.microsoft.com/office/drawing/2016/5/10/chartex" xmlns:cx5="http://schemas.microsoft.com/office/drawing/2016/5/11/chartex" xmlns:cx6="http://schemas.microsoft.com/office/drawing/2016/5/12/chartex" xmlns:cx7="http://schemas.microsoft.com/office/drawing/2016/5/13/chartex" xmlns:cx8="http://schemas.microsoft.com/office/drawing/2016/5/14/chartex" xmlns:mc="http://schemas.openxmlformats.org/markup-compatibility/2006" xmlns:aink="http://schemas.microsoft.com/office/drawing/2016/ink" xmlns:am3d="http://schemas.microsoft.com/office/drawing/2017/model3d" xmlns:o="urn:schemas-microsoft-com:office:office" xmlns:r="http://schemas.openxmlformats.org/officeDocument/2006/relationships" xmlns:m="http://schemas.openxmlformats.org/officeDocument/2006/math" xmlns:v="urn:schemas-microsoft-com:vml" xmlns:wp14="http://schemas.microsoft.com/office/word/2010/wordprocessingDrawing" xmlns:wp="http://schemas.openxmlformats.org/drawingml/2006/wordprocessingDrawing" xmlns:w10="urn:schemas-microsoft-com:office:word" xmlns:w="http://schemas.openxmlformats.org/wordprocessingml/2006/main" xmlns:w14="http://schemas.microsoft.com/office/word/2010/wordml" xmlns:w15="http://schemas.microsoft.com/office/word/2012/wordml" xmlns:w16cex="http://schemas.microsoft.com/office/word/2018/wordml/cex" xmlns:w16cid="http://schemas.microsoft.com/office/word/2016/wordml/cid" xmlns:w16="http://schemas.microsoft.com/office/word/2018/wordml" xmlns:w16se="http://schemas.microsoft.com/office/word/2015/wordml/symex" xmlns:wpg="http://schemas.microsoft.com/office/word/2010/wordprocessingGroup" xmlns:wpi="http://schemas.microsoft.com/office/word/2010/wordprocessingInk" xmlns:wne="http://schemas.microsoft.com/office/word/2006/wordml" xmlns:wps="http://schemas.microsoft.com/office/word/2010/wordprocessingShape" mc:Ignorable="w14 w15 w16se w16cid w16 w16cex wp14">
   <w:sdt>
     <w:sdtPr>
       <w:id w:val="1633516341"/>
@@ -3935,7 +3766,7 @@
 </file>
 
 <file path=word/footnotes.xml><?xml version="1.0" encoding="utf-8"?>
-<w:footnotes xmlns:wpc="http://schemas.microsoft.com/office/word/2010/wordprocessingCanvas" xmlns:cx="http://schemas.microsoft.com/office/drawing/2014/chartex" xmlns:cx1="http://schemas.microsoft.com/office/drawing/2015/9/8/chartex" xmlns:cx2="http://schemas.microsoft.com/office/drawing/2015/10/21/chartex" xmlns:cx3="http://schemas.microsoft.com/office/drawing/2016/5/9/chartex" xmlns:cx4="http://schemas.microsoft.com/office/drawing/2016/5/10/chartex" xmlns:cx5="http://schemas.microsoft.com/office/drawing/2016/5/11/chartex" xmlns:cx6="http://schemas.microsoft.com/office/drawing/2016/5/12/chartex" xmlns:cx7="http://schemas.microsoft.com/office/drawing/2016/5/13/chartex" xmlns:cx8="http://schemas.microsoft.com/office/drawing/2016/5/14/chartex" xmlns:mc="http://schemas.openxmlformats.org/markup-compatibility/2006" xmlns:aink="http://schemas.microsoft.com/office/drawing/2016/ink" xmlns:am3d="http://schemas.microsoft.com/office/drawing/2017/model3d" xmlns:o="urn:schemas-microsoft-com:office:office" xmlns:r="http://schemas.openxmlformats.org/officeDocument/2006/relationships" xmlns:m="http://schemas.openxmlformats.org/officeDocument/2006/math" xmlns:v="urn:schemas-microsoft-com:vml" xmlns:wp14="http://schemas.microsoft.com/office/word/2010/wordprocessingDrawing" xmlns:wp="http://schemas.openxmlformats.org/drawingml/2006/wordprocessingDrawing" xmlns:w10="urn:schemas-microsoft-com:office:word" xmlns:w="http://schemas.openxmlformats.org/wordprocessingml/2006/main" xmlns:w14="http://schemas.microsoft.com/office/word/2010/wordml" xmlns:w15="http://schemas.microsoft.com/office/word/2012/wordml" xmlns:w16cid="http://schemas.microsoft.com/office/word/2016/wordml/cid" xmlns:w16se="http://schemas.microsoft.com/office/word/2015/wordml/symex" xmlns:wpg="http://schemas.microsoft.com/office/word/2010/wordprocessingGroup" xmlns:wpi="http://schemas.microsoft.com/office/word/2010/wordprocessingInk" xmlns:wne="http://schemas.microsoft.com/office/word/2006/wordml" xmlns:wps="http://schemas.microsoft.com/office/word/2010/wordprocessingShape" mc:Ignorable="w14 w15 w16se w16cid wp14">
+<w:footnotes xmlns:wpc="http://schemas.microsoft.com/office/word/2010/wordprocessingCanvas" xmlns:cx="http://schemas.microsoft.com/office/drawing/2014/chartex" xmlns:cx1="http://schemas.microsoft.com/office/drawing/2015/9/8/chartex" xmlns:cx2="http://schemas.microsoft.com/office/drawing/2015/10/21/chartex" xmlns:cx3="http://schemas.microsoft.com/office/drawing/2016/5/9/chartex" xmlns:cx4="http://schemas.microsoft.com/office/drawing/2016/5/10/chartex" xmlns:cx5="http://schemas.microsoft.com/office/drawing/2016/5/11/chartex" xmlns:cx6="http://schemas.microsoft.com/office/drawing/2016/5/12/chartex" xmlns:cx7="http://schemas.microsoft.com/office/drawing/2016/5/13/chartex" xmlns:cx8="http://schemas.microsoft.com/office/drawing/2016/5/14/chartex" xmlns:mc="http://schemas.openxmlformats.org/markup-compatibility/2006" xmlns:aink="http://schemas.microsoft.com/office/drawing/2016/ink" xmlns:am3d="http://schemas.microsoft.com/office/drawing/2017/model3d" xmlns:o="urn:schemas-microsoft-com:office:office" xmlns:r="http://schemas.openxmlformats.org/officeDocument/2006/relationships" xmlns:m="http://schemas.openxmlformats.org/officeDocument/2006/math" xmlns:v="urn:schemas-microsoft-com:vml" xmlns:wp14="http://schemas.microsoft.com/office/word/2010/wordprocessingDrawing" xmlns:wp="http://schemas.openxmlformats.org/drawingml/2006/wordprocessingDrawing" xmlns:w10="urn:schemas-microsoft-com:office:word" xmlns:w="http://schemas.openxmlformats.org/wordprocessingml/2006/main" xmlns:w14="http://schemas.microsoft.com/office/word/2010/wordml" xmlns:w15="http://schemas.microsoft.com/office/word/2012/wordml" xmlns:w16cex="http://schemas.microsoft.com/office/word/2018/wordml/cex" xmlns:w16cid="http://schemas.microsoft.com/office/word/2016/wordml/cid" xmlns:w16="http://schemas.microsoft.com/office/word/2018/wordml" xmlns:w16se="http://schemas.microsoft.com/office/word/2015/wordml/symex" xmlns:wpg="http://schemas.microsoft.com/office/word/2010/wordprocessingGroup" xmlns:wpi="http://schemas.microsoft.com/office/word/2010/wordprocessingInk" xmlns:wne="http://schemas.microsoft.com/office/word/2006/wordml" xmlns:wps="http://schemas.microsoft.com/office/word/2010/wordprocessingShape" mc:Ignorable="w14 w15 w16se w16cid w16 w16cex wp14">
   <w:footnote w:type="separator" w:id="-1">
     <w:p>
       <w:pPr>
@@ -3964,7 +3795,7 @@
 </file>
 
 <file path=word/numbering.xml><?xml version="1.0" encoding="utf-8"?>
-<w:numbering xmlns:wpc="http://schemas.microsoft.com/office/word/2010/wordprocessingCanvas" xmlns:cx="http://schemas.microsoft.com/office/drawing/2014/chartex" xmlns:cx1="http://schemas.microsoft.com/office/drawing/2015/9/8/chartex" xmlns:cx2="http://schemas.microsoft.com/office/drawing/2015/10/21/chartex" xmlns:cx3="http://schemas.microsoft.com/office/drawing/2016/5/9/chartex" xmlns:cx4="http://schemas.microsoft.com/office/drawing/2016/5/10/chartex" xmlns:cx5="http://schemas.microsoft.com/office/drawing/2016/5/11/chartex" xmlns:cx6="http://schemas.microsoft.com/office/drawing/2016/5/12/chartex" xmlns:cx7="http://schemas.microsoft.com/office/drawing/2016/5/13/chartex" xmlns:cx8="http://schemas.microsoft.com/office/drawing/2016/5/14/chartex" xmlns:mc="http://schemas.openxmlformats.org/markup-compatibility/2006" xmlns:aink="http://schemas.microsoft.com/office/drawing/2016/ink" xmlns:am3d="http://schemas.microsoft.com/office/drawing/2017/model3d" xmlns:o="urn:schemas-microsoft-com:office:office" xmlns:r="http://schemas.openxmlformats.org/officeDocument/2006/relationships" xmlns:m="http://schemas.openxmlformats.org/officeDocument/2006/math" xmlns:v="urn:schemas-microsoft-com:vml" xmlns:wp14="http://schemas.microsoft.com/office/word/2010/wordprocessingDrawing" xmlns:wp="http://schemas.openxmlformats.org/drawingml/2006/wordprocessingDrawing" xmlns:w10="urn:schemas-microsoft-com:office:word" xmlns:w="http://schemas.openxmlformats.org/wordprocessingml/2006/main" xmlns:w14="http://schemas.microsoft.com/office/word/2010/wordml" xmlns:w15="http://schemas.microsoft.com/office/word/2012/wordml" xmlns:w16cid="http://schemas.microsoft.com/office/word/2016/wordml/cid" xmlns:w16se="http://schemas.microsoft.com/office/word/2015/wordml/symex" xmlns:wpg="http://schemas.microsoft.com/office/word/2010/wordprocessingGroup" xmlns:wpi="http://schemas.microsoft.com/office/word/2010/wordprocessingInk" xmlns:wne="http://schemas.microsoft.com/office/word/2006/wordml" xmlns:wps="http://schemas.microsoft.com/office/word/2010/wordprocessingShape" mc:Ignorable="w14 w15 w16se w16cid wp14">
+<w:numbering xmlns:wpc="http://schemas.microsoft.com/office/word/2010/wordprocessingCanvas" xmlns:cx="http://schemas.microsoft.com/office/drawing/2014/chartex" xmlns:cx1="http://schemas.microsoft.com/office/drawing/2015/9/8/chartex" xmlns:cx2="http://schemas.microsoft.com/office/drawing/2015/10/21/chartex" xmlns:cx3="http://schemas.microsoft.com/office/drawing/2016/5/9/chartex" xmlns:cx4="http://schemas.microsoft.com/office/drawing/2016/5/10/chartex" xmlns:cx5="http://schemas.microsoft.com/office/drawing/2016/5/11/chartex" xmlns:cx6="http://schemas.microsoft.com/office/drawing/2016/5/12/chartex" xmlns:cx7="http://schemas.microsoft.com/office/drawing/2016/5/13/chartex" xmlns:cx8="http://schemas.microsoft.com/office/drawing/2016/5/14/chartex" xmlns:mc="http://schemas.openxmlformats.org/markup-compatibility/2006" xmlns:aink="http://schemas.microsoft.com/office/drawing/2016/ink" xmlns:am3d="http://schemas.microsoft.com/office/drawing/2017/model3d" xmlns:o="urn:schemas-microsoft-com:office:office" xmlns:r="http://schemas.openxmlformats.org/officeDocument/2006/relationships" xmlns:m="http://schemas.openxmlformats.org/officeDocument/2006/math" xmlns:v="urn:schemas-microsoft-com:vml" xmlns:wp14="http://schemas.microsoft.com/office/word/2010/wordprocessingDrawing" xmlns:wp="http://schemas.openxmlformats.org/drawingml/2006/wordprocessingDrawing" xmlns:w10="urn:schemas-microsoft-com:office:word" xmlns:w="http://schemas.openxmlformats.org/wordprocessingml/2006/main" xmlns:w14="http://schemas.microsoft.com/office/word/2010/wordml" xmlns:w15="http://schemas.microsoft.com/office/word/2012/wordml" xmlns:w16cex="http://schemas.microsoft.com/office/word/2018/wordml/cex" xmlns:w16cid="http://schemas.microsoft.com/office/word/2016/wordml/cid" xmlns:w16="http://schemas.microsoft.com/office/word/2018/wordml" xmlns:w16se="http://schemas.microsoft.com/office/word/2015/wordml/symex" xmlns:wpg="http://schemas.microsoft.com/office/word/2010/wordprocessingGroup" xmlns:wpi="http://schemas.microsoft.com/office/word/2010/wordprocessingInk" xmlns:wne="http://schemas.microsoft.com/office/word/2006/wordml" xmlns:wps="http://schemas.microsoft.com/office/word/2010/wordprocessingShape" mc:Ignorable="w14 w15 w16se w16cid w16 w16cex wp14">
   <w:abstractNum w:abstractNumId="0" w15:restartNumberingAfterBreak="0">
     <w:nsid w:val="10E713FA"/>
     <w:multiLevelType w:val="hybridMultilevel"/>
@@ -4933,7 +4764,7 @@
 </file>
 
 <file path=word/styles.xml><?xml version="1.0" encoding="utf-8"?>
-<w:styles xmlns:mc="http://schemas.openxmlformats.org/markup-compatibility/2006" xmlns:r="http://schemas.openxmlformats.org/officeDocument/2006/relationships" xmlns:w="http://schemas.openxmlformats.org/wordprocessingml/2006/main" xmlns:w14="http://schemas.microsoft.com/office/word/2010/wordml" xmlns:w15="http://schemas.microsoft.com/office/word/2012/wordml" xmlns:w16cid="http://schemas.microsoft.com/office/word/2016/wordml/cid" xmlns:w16se="http://schemas.microsoft.com/office/word/2015/wordml/symex" mc:Ignorable="w14 w15 w16se w16cid">
+<w:styles xmlns:mc="http://schemas.openxmlformats.org/markup-compatibility/2006" xmlns:r="http://schemas.openxmlformats.org/officeDocument/2006/relationships" xmlns:w="http://schemas.openxmlformats.org/wordprocessingml/2006/main" xmlns:w14="http://schemas.microsoft.com/office/word/2010/wordml" xmlns:w15="http://schemas.microsoft.com/office/word/2012/wordml" xmlns:w16cex="http://schemas.microsoft.com/office/word/2018/wordml/cex" xmlns:w16cid="http://schemas.microsoft.com/office/word/2016/wordml/cid" xmlns:w16="http://schemas.microsoft.com/office/word/2018/wordml" xmlns:w16se="http://schemas.microsoft.com/office/word/2015/wordml/symex" mc:Ignorable="w14 w15 w16se w16cid w16 w16cex">
   <w:docDefaults>
     <w:rPrDefault>
       <w:rPr>

</xml_diff>

<commit_message>
Aggiunto info per l'accesso dispositivi sulla relazione
</commit_message>
<xml_diff>
--- a/Relazione/relazione.docx
+++ b/Relazione/relazione.docx
@@ -3250,13 +3250,46 @@
         <w:rPr>
           <w:rFonts w:ascii="Arial" w:hAnsi="Arial"/>
         </w:rPr>
-        <w:t>al browser in locale sulla porta 3000</w:t>
+        <w:t>al browser sulla porta 3000</w:t>
       </w:r>
       <w:r>
         <w:rPr>
           <w:rFonts w:ascii="Arial" w:hAnsi="Arial"/>
         </w:rPr>
         <w:t>:</w:t>
+      </w:r>
+    </w:p>
+    <w:p>
+      <w:pPr>
+        <w:ind w:left="371" w:firstLine="709"/>
+        <w:jc w:val="both"/>
+        <w:rPr>
+          <w:rFonts w:ascii="Arial" w:hAnsi="Arial"/>
+        </w:rPr>
+      </w:pPr>
+      <w:r>
+        <w:rPr>
+          <w:rFonts w:ascii="Arial" w:hAnsi="Arial"/>
+        </w:rPr>
+        <w:t xml:space="preserve">- </w:t>
+      </w:r>
+      <w:r>
+        <w:rPr>
+          <w:rFonts w:ascii="Arial" w:hAnsi="Arial"/>
+        </w:rPr>
+        <w:t>Utilizzando</w:t>
+      </w:r>
+      <w:r>
+        <w:rPr>
+          <w:rFonts w:ascii="Arial" w:hAnsi="Arial"/>
+        </w:rPr>
+        <w:t xml:space="preserve"> lo stesso dispositivo </w:t>
+      </w:r>
+      <w:r>
+        <w:rPr>
+          <w:rFonts w:ascii="Arial" w:hAnsi="Arial"/>
+        </w:rPr>
+        <w:t>su cui gira l’applicazione:</w:t>
       </w:r>
       <w:r>
         <w:rPr>
@@ -3275,6 +3308,57 @@
           <w:t>http://localhost:3000</w:t>
         </w:r>
       </w:hyperlink>
+      <w:r>
+        <w:rPr>
+          <w:rFonts w:ascii="Arial" w:hAnsi="Arial"/>
+          <w:i/>
+          <w:iCs/>
+        </w:rPr>
+        <w:t>;</w:t>
+      </w:r>
+    </w:p>
+    <w:p>
+      <w:pPr>
+        <w:ind w:left="709" w:firstLine="371"/>
+        <w:jc w:val="both"/>
+        <w:rPr>
+          <w:rFonts w:ascii="Arial" w:hAnsi="Arial"/>
+        </w:rPr>
+      </w:pPr>
+      <w:r>
+        <w:rPr>
+          <w:rFonts w:ascii="Arial" w:hAnsi="Arial"/>
+        </w:rPr>
+        <w:t xml:space="preserve">- Utilizzando un altro dispositivo </w:t>
+      </w:r>
+      <w:r>
+        <w:rPr>
+          <w:rFonts w:ascii="Arial" w:hAnsi="Arial"/>
+        </w:rPr>
+        <w:t>connesso alla rete</w:t>
+      </w:r>
+      <w:r>
+        <w:rPr>
+          <w:rFonts w:ascii="Arial" w:hAnsi="Arial"/>
+        </w:rPr>
+        <w:t>:</w:t>
+      </w:r>
+      <w:r>
+        <w:rPr>
+          <w:rFonts w:ascii="Arial" w:hAnsi="Arial"/>
+        </w:rPr>
+        <w:t xml:space="preserve"> </w:t>
+      </w:r>
+      <w:r>
+        <w:rPr>
+          <w:rFonts w:ascii="Arial" w:hAnsi="Arial"/>
+          <w:i/>
+          <w:iCs/>
+          <w:color w:val="4472C4" w:themeColor="accent1"/>
+          <w:u w:val="single"/>
+        </w:rPr>
+        <w:t>http://&lt;Indirizzo_IP&gt;:3000</w:t>
+      </w:r>
       <w:r>
         <w:rPr>
           <w:rFonts w:ascii="Arial" w:hAnsi="Arial"/>
@@ -3797,6 +3881,118 @@
 <file path=word/numbering.xml><?xml version="1.0" encoding="utf-8"?>
 <w:numbering xmlns:wpc="http://schemas.microsoft.com/office/word/2010/wordprocessingCanvas" xmlns:cx="http://schemas.microsoft.com/office/drawing/2014/chartex" xmlns:cx1="http://schemas.microsoft.com/office/drawing/2015/9/8/chartex" xmlns:cx2="http://schemas.microsoft.com/office/drawing/2015/10/21/chartex" xmlns:cx3="http://schemas.microsoft.com/office/drawing/2016/5/9/chartex" xmlns:cx4="http://schemas.microsoft.com/office/drawing/2016/5/10/chartex" xmlns:cx5="http://schemas.microsoft.com/office/drawing/2016/5/11/chartex" xmlns:cx6="http://schemas.microsoft.com/office/drawing/2016/5/12/chartex" xmlns:cx7="http://schemas.microsoft.com/office/drawing/2016/5/13/chartex" xmlns:cx8="http://schemas.microsoft.com/office/drawing/2016/5/14/chartex" xmlns:mc="http://schemas.openxmlformats.org/markup-compatibility/2006" xmlns:aink="http://schemas.microsoft.com/office/drawing/2016/ink" xmlns:am3d="http://schemas.microsoft.com/office/drawing/2017/model3d" xmlns:o="urn:schemas-microsoft-com:office:office" xmlns:r="http://schemas.openxmlformats.org/officeDocument/2006/relationships" xmlns:m="http://schemas.openxmlformats.org/officeDocument/2006/math" xmlns:v="urn:schemas-microsoft-com:vml" xmlns:wp14="http://schemas.microsoft.com/office/word/2010/wordprocessingDrawing" xmlns:wp="http://schemas.openxmlformats.org/drawingml/2006/wordprocessingDrawing" xmlns:w10="urn:schemas-microsoft-com:office:word" xmlns:w="http://schemas.openxmlformats.org/wordprocessingml/2006/main" xmlns:w14="http://schemas.microsoft.com/office/word/2010/wordml" xmlns:w15="http://schemas.microsoft.com/office/word/2012/wordml" xmlns:w16cex="http://schemas.microsoft.com/office/word/2018/wordml/cex" xmlns:w16cid="http://schemas.microsoft.com/office/word/2016/wordml/cid" xmlns:w16="http://schemas.microsoft.com/office/word/2018/wordml" xmlns:w16se="http://schemas.microsoft.com/office/word/2015/wordml/symex" xmlns:wpg="http://schemas.microsoft.com/office/word/2010/wordprocessingGroup" xmlns:wpi="http://schemas.microsoft.com/office/word/2010/wordprocessingInk" xmlns:wne="http://schemas.microsoft.com/office/word/2006/wordml" xmlns:wps="http://schemas.microsoft.com/office/word/2010/wordprocessingShape" mc:Ignorable="w14 w15 w16se w16cid w16 w16cex wp14">
   <w:abstractNum w:abstractNumId="0" w15:restartNumberingAfterBreak="0">
+    <w:nsid w:val="000F7633"/>
+    <w:multiLevelType w:val="hybridMultilevel"/>
+    <w:tmpl w:val="0F00E6E6"/>
+    <w:lvl w:ilvl="0" w:tplc="DB3C23F6">
+      <w:numFmt w:val="bullet"/>
+      <w:lvlText w:val="-"/>
+      <w:lvlJc w:val="left"/>
+      <w:pPr>
+        <w:ind w:left="1440" w:hanging="360"/>
+      </w:pPr>
+      <w:rPr>
+        <w:rFonts w:ascii="Arial" w:eastAsia="NSimSun" w:hAnsi="Arial" w:cs="Arial" w:hint="default"/>
+      </w:rPr>
+    </w:lvl>
+    <w:lvl w:ilvl="1" w:tplc="04100003" w:tentative="1">
+      <w:start w:val="1"/>
+      <w:numFmt w:val="bullet"/>
+      <w:lvlText w:val="o"/>
+      <w:lvlJc w:val="left"/>
+      <w:pPr>
+        <w:ind w:left="2160" w:hanging="360"/>
+      </w:pPr>
+      <w:rPr>
+        <w:rFonts w:ascii="Courier New" w:hAnsi="Courier New" w:cs="Courier New" w:hint="default"/>
+      </w:rPr>
+    </w:lvl>
+    <w:lvl w:ilvl="2" w:tplc="04100005" w:tentative="1">
+      <w:start w:val="1"/>
+      <w:numFmt w:val="bullet"/>
+      <w:lvlText w:val=""/>
+      <w:lvlJc w:val="left"/>
+      <w:pPr>
+        <w:ind w:left="2880" w:hanging="360"/>
+      </w:pPr>
+      <w:rPr>
+        <w:rFonts w:ascii="Wingdings" w:hAnsi="Wingdings" w:hint="default"/>
+      </w:rPr>
+    </w:lvl>
+    <w:lvl w:ilvl="3" w:tplc="04100001" w:tentative="1">
+      <w:start w:val="1"/>
+      <w:numFmt w:val="bullet"/>
+      <w:lvlText w:val=""/>
+      <w:lvlJc w:val="left"/>
+      <w:pPr>
+        <w:ind w:left="3600" w:hanging="360"/>
+      </w:pPr>
+      <w:rPr>
+        <w:rFonts w:ascii="Symbol" w:hAnsi="Symbol" w:hint="default"/>
+      </w:rPr>
+    </w:lvl>
+    <w:lvl w:ilvl="4" w:tplc="04100003" w:tentative="1">
+      <w:start w:val="1"/>
+      <w:numFmt w:val="bullet"/>
+      <w:lvlText w:val="o"/>
+      <w:lvlJc w:val="left"/>
+      <w:pPr>
+        <w:ind w:left="4320" w:hanging="360"/>
+      </w:pPr>
+      <w:rPr>
+        <w:rFonts w:ascii="Courier New" w:hAnsi="Courier New" w:cs="Courier New" w:hint="default"/>
+      </w:rPr>
+    </w:lvl>
+    <w:lvl w:ilvl="5" w:tplc="04100005" w:tentative="1">
+      <w:start w:val="1"/>
+      <w:numFmt w:val="bullet"/>
+      <w:lvlText w:val=""/>
+      <w:lvlJc w:val="left"/>
+      <w:pPr>
+        <w:ind w:left="5040" w:hanging="360"/>
+      </w:pPr>
+      <w:rPr>
+        <w:rFonts w:ascii="Wingdings" w:hAnsi="Wingdings" w:hint="default"/>
+      </w:rPr>
+    </w:lvl>
+    <w:lvl w:ilvl="6" w:tplc="04100001" w:tentative="1">
+      <w:start w:val="1"/>
+      <w:numFmt w:val="bullet"/>
+      <w:lvlText w:val=""/>
+      <w:lvlJc w:val="left"/>
+      <w:pPr>
+        <w:ind w:left="5760" w:hanging="360"/>
+      </w:pPr>
+      <w:rPr>
+        <w:rFonts w:ascii="Symbol" w:hAnsi="Symbol" w:hint="default"/>
+      </w:rPr>
+    </w:lvl>
+    <w:lvl w:ilvl="7" w:tplc="04100003" w:tentative="1">
+      <w:start w:val="1"/>
+      <w:numFmt w:val="bullet"/>
+      <w:lvlText w:val="o"/>
+      <w:lvlJc w:val="left"/>
+      <w:pPr>
+        <w:ind w:left="6480" w:hanging="360"/>
+      </w:pPr>
+      <w:rPr>
+        <w:rFonts w:ascii="Courier New" w:hAnsi="Courier New" w:cs="Courier New" w:hint="default"/>
+      </w:rPr>
+    </w:lvl>
+    <w:lvl w:ilvl="8" w:tplc="04100005" w:tentative="1">
+      <w:start w:val="1"/>
+      <w:numFmt w:val="bullet"/>
+      <w:lvlText w:val=""/>
+      <w:lvlJc w:val="left"/>
+      <w:pPr>
+        <w:ind w:left="7200" w:hanging="360"/>
+      </w:pPr>
+      <w:rPr>
+        <w:rFonts w:ascii="Wingdings" w:hAnsi="Wingdings" w:hint="default"/>
+      </w:rPr>
+    </w:lvl>
+  </w:abstractNum>
+  <w:abstractNum w:abstractNumId="1" w15:restartNumberingAfterBreak="0">
     <w:nsid w:val="10E713FA"/>
     <w:multiLevelType w:val="hybridMultilevel"/>
     <w:tmpl w:val="0BDA13C0"/>
@@ -3909,7 +4105,7 @@
       </w:rPr>
     </w:lvl>
   </w:abstractNum>
-  <w:abstractNum w:abstractNumId="1" w15:restartNumberingAfterBreak="0">
+  <w:abstractNum w:abstractNumId="2" w15:restartNumberingAfterBreak="0">
     <w:nsid w:val="1B2F7E6A"/>
     <w:multiLevelType w:val="hybridMultilevel"/>
     <w:tmpl w:val="EA185E50"/>
@@ -4022,7 +4218,7 @@
       </w:rPr>
     </w:lvl>
   </w:abstractNum>
-  <w:abstractNum w:abstractNumId="2" w15:restartNumberingAfterBreak="0">
+  <w:abstractNum w:abstractNumId="3" w15:restartNumberingAfterBreak="0">
     <w:nsid w:val="2D1B2DD4"/>
     <w:multiLevelType w:val="hybridMultilevel"/>
     <w:tmpl w:val="AA4E0EF4"/>
@@ -4135,7 +4331,7 @@
       </w:rPr>
     </w:lvl>
   </w:abstractNum>
-  <w:abstractNum w:abstractNumId="3" w15:restartNumberingAfterBreak="0">
+  <w:abstractNum w:abstractNumId="4" w15:restartNumberingAfterBreak="0">
     <w:nsid w:val="31EF52C4"/>
     <w:multiLevelType w:val="hybridMultilevel"/>
     <w:tmpl w:val="E2403998"/>
@@ -4151,7 +4347,7 @@
         <w:rFonts w:ascii="Symbol" w:hAnsi="Symbol" w:hint="default"/>
       </w:rPr>
     </w:lvl>
-    <w:lvl w:ilvl="1" w:tplc="04100003" w:tentative="1">
+    <w:lvl w:ilvl="1" w:tplc="04100003">
       <w:start w:val="1"/>
       <w:numFmt w:val="bullet"/>
       <w:lvlText w:val="o"/>
@@ -4248,7 +4444,7 @@
       </w:rPr>
     </w:lvl>
   </w:abstractNum>
-  <w:abstractNum w:abstractNumId="4" w15:restartNumberingAfterBreak="0">
+  <w:abstractNum w:abstractNumId="5" w15:restartNumberingAfterBreak="0">
     <w:nsid w:val="51B978F8"/>
     <w:multiLevelType w:val="multilevel"/>
     <w:tmpl w:val="0CF0B7F6"/>
@@ -4370,7 +4566,7 @@
       </w:pPr>
     </w:lvl>
   </w:abstractNum>
-  <w:abstractNum w:abstractNumId="5" w15:restartNumberingAfterBreak="0">
+  <w:abstractNum w:abstractNumId="6" w15:restartNumberingAfterBreak="0">
     <w:nsid w:val="62BD26BC"/>
     <w:multiLevelType w:val="hybridMultilevel"/>
     <w:tmpl w:val="801C1EDC"/>
@@ -4483,7 +4679,7 @@
       </w:rPr>
     </w:lvl>
   </w:abstractNum>
-  <w:abstractNum w:abstractNumId="6" w15:restartNumberingAfterBreak="0">
+  <w:abstractNum w:abstractNumId="7" w15:restartNumberingAfterBreak="0">
     <w:nsid w:val="669F23B8"/>
     <w:multiLevelType w:val="multilevel"/>
     <w:tmpl w:val="16088C2A"/>
@@ -4623,7 +4819,7 @@
       </w:rPr>
     </w:lvl>
   </w:abstractNum>
-  <w:abstractNum w:abstractNumId="7" w15:restartNumberingAfterBreak="0">
+  <w:abstractNum w:abstractNumId="8" w15:restartNumberingAfterBreak="0">
     <w:nsid w:val="6AD717E2"/>
     <w:multiLevelType w:val="hybridMultilevel"/>
     <w:tmpl w:val="ED74060E"/>
@@ -4736,29 +4932,262 @@
       </w:rPr>
     </w:lvl>
   </w:abstractNum>
+  <w:abstractNum w:abstractNumId="9" w15:restartNumberingAfterBreak="0">
+    <w:nsid w:val="72AF0548"/>
+    <w:multiLevelType w:val="hybridMultilevel"/>
+    <w:tmpl w:val="1716F7B2"/>
+    <w:lvl w:ilvl="0" w:tplc="C6F095E0">
+      <w:numFmt w:val="bullet"/>
+      <w:lvlText w:val="-"/>
+      <w:lvlJc w:val="left"/>
+      <w:pPr>
+        <w:ind w:left="1440" w:hanging="360"/>
+      </w:pPr>
+      <w:rPr>
+        <w:rFonts w:ascii="Arial" w:eastAsia="NSimSun" w:hAnsi="Arial" w:cs="Arial" w:hint="default"/>
+      </w:rPr>
+    </w:lvl>
+    <w:lvl w:ilvl="1" w:tplc="04100003" w:tentative="1">
+      <w:start w:val="1"/>
+      <w:numFmt w:val="bullet"/>
+      <w:lvlText w:val="o"/>
+      <w:lvlJc w:val="left"/>
+      <w:pPr>
+        <w:ind w:left="2160" w:hanging="360"/>
+      </w:pPr>
+      <w:rPr>
+        <w:rFonts w:ascii="Courier New" w:hAnsi="Courier New" w:cs="Courier New" w:hint="default"/>
+      </w:rPr>
+    </w:lvl>
+    <w:lvl w:ilvl="2" w:tplc="04100005" w:tentative="1">
+      <w:start w:val="1"/>
+      <w:numFmt w:val="bullet"/>
+      <w:lvlText w:val=""/>
+      <w:lvlJc w:val="left"/>
+      <w:pPr>
+        <w:ind w:left="2880" w:hanging="360"/>
+      </w:pPr>
+      <w:rPr>
+        <w:rFonts w:ascii="Wingdings" w:hAnsi="Wingdings" w:hint="default"/>
+      </w:rPr>
+    </w:lvl>
+    <w:lvl w:ilvl="3" w:tplc="04100001" w:tentative="1">
+      <w:start w:val="1"/>
+      <w:numFmt w:val="bullet"/>
+      <w:lvlText w:val=""/>
+      <w:lvlJc w:val="left"/>
+      <w:pPr>
+        <w:ind w:left="3600" w:hanging="360"/>
+      </w:pPr>
+      <w:rPr>
+        <w:rFonts w:ascii="Symbol" w:hAnsi="Symbol" w:hint="default"/>
+      </w:rPr>
+    </w:lvl>
+    <w:lvl w:ilvl="4" w:tplc="04100003" w:tentative="1">
+      <w:start w:val="1"/>
+      <w:numFmt w:val="bullet"/>
+      <w:lvlText w:val="o"/>
+      <w:lvlJc w:val="left"/>
+      <w:pPr>
+        <w:ind w:left="4320" w:hanging="360"/>
+      </w:pPr>
+      <w:rPr>
+        <w:rFonts w:ascii="Courier New" w:hAnsi="Courier New" w:cs="Courier New" w:hint="default"/>
+      </w:rPr>
+    </w:lvl>
+    <w:lvl w:ilvl="5" w:tplc="04100005" w:tentative="1">
+      <w:start w:val="1"/>
+      <w:numFmt w:val="bullet"/>
+      <w:lvlText w:val=""/>
+      <w:lvlJc w:val="left"/>
+      <w:pPr>
+        <w:ind w:left="5040" w:hanging="360"/>
+      </w:pPr>
+      <w:rPr>
+        <w:rFonts w:ascii="Wingdings" w:hAnsi="Wingdings" w:hint="default"/>
+      </w:rPr>
+    </w:lvl>
+    <w:lvl w:ilvl="6" w:tplc="04100001" w:tentative="1">
+      <w:start w:val="1"/>
+      <w:numFmt w:val="bullet"/>
+      <w:lvlText w:val=""/>
+      <w:lvlJc w:val="left"/>
+      <w:pPr>
+        <w:ind w:left="5760" w:hanging="360"/>
+      </w:pPr>
+      <w:rPr>
+        <w:rFonts w:ascii="Symbol" w:hAnsi="Symbol" w:hint="default"/>
+      </w:rPr>
+    </w:lvl>
+    <w:lvl w:ilvl="7" w:tplc="04100003" w:tentative="1">
+      <w:start w:val="1"/>
+      <w:numFmt w:val="bullet"/>
+      <w:lvlText w:val="o"/>
+      <w:lvlJc w:val="left"/>
+      <w:pPr>
+        <w:ind w:left="6480" w:hanging="360"/>
+      </w:pPr>
+      <w:rPr>
+        <w:rFonts w:ascii="Courier New" w:hAnsi="Courier New" w:cs="Courier New" w:hint="default"/>
+      </w:rPr>
+    </w:lvl>
+    <w:lvl w:ilvl="8" w:tplc="04100005" w:tentative="1">
+      <w:start w:val="1"/>
+      <w:numFmt w:val="bullet"/>
+      <w:lvlText w:val=""/>
+      <w:lvlJc w:val="left"/>
+      <w:pPr>
+        <w:ind w:left="7200" w:hanging="360"/>
+      </w:pPr>
+      <w:rPr>
+        <w:rFonts w:ascii="Wingdings" w:hAnsi="Wingdings" w:hint="default"/>
+      </w:rPr>
+    </w:lvl>
+  </w:abstractNum>
+  <w:abstractNum w:abstractNumId="10" w15:restartNumberingAfterBreak="0">
+    <w:nsid w:val="76B66942"/>
+    <w:multiLevelType w:val="hybridMultilevel"/>
+    <w:tmpl w:val="4F1AEA12"/>
+    <w:lvl w:ilvl="0" w:tplc="12ACCF40">
+      <w:numFmt w:val="bullet"/>
+      <w:lvlText w:val="-"/>
+      <w:lvlJc w:val="left"/>
+      <w:pPr>
+        <w:ind w:left="1440" w:hanging="360"/>
+      </w:pPr>
+      <w:rPr>
+        <w:rFonts w:ascii="Arial" w:eastAsia="NSimSun" w:hAnsi="Arial" w:cs="Arial" w:hint="default"/>
+      </w:rPr>
+    </w:lvl>
+    <w:lvl w:ilvl="1" w:tplc="04100003" w:tentative="1">
+      <w:start w:val="1"/>
+      <w:numFmt w:val="bullet"/>
+      <w:lvlText w:val="o"/>
+      <w:lvlJc w:val="left"/>
+      <w:pPr>
+        <w:ind w:left="2160" w:hanging="360"/>
+      </w:pPr>
+      <w:rPr>
+        <w:rFonts w:ascii="Courier New" w:hAnsi="Courier New" w:cs="Courier New" w:hint="default"/>
+      </w:rPr>
+    </w:lvl>
+    <w:lvl w:ilvl="2" w:tplc="04100005" w:tentative="1">
+      <w:start w:val="1"/>
+      <w:numFmt w:val="bullet"/>
+      <w:lvlText w:val=""/>
+      <w:lvlJc w:val="left"/>
+      <w:pPr>
+        <w:ind w:left="2880" w:hanging="360"/>
+      </w:pPr>
+      <w:rPr>
+        <w:rFonts w:ascii="Wingdings" w:hAnsi="Wingdings" w:hint="default"/>
+      </w:rPr>
+    </w:lvl>
+    <w:lvl w:ilvl="3" w:tplc="04100001" w:tentative="1">
+      <w:start w:val="1"/>
+      <w:numFmt w:val="bullet"/>
+      <w:lvlText w:val=""/>
+      <w:lvlJc w:val="left"/>
+      <w:pPr>
+        <w:ind w:left="3600" w:hanging="360"/>
+      </w:pPr>
+      <w:rPr>
+        <w:rFonts w:ascii="Symbol" w:hAnsi="Symbol" w:hint="default"/>
+      </w:rPr>
+    </w:lvl>
+    <w:lvl w:ilvl="4" w:tplc="04100003" w:tentative="1">
+      <w:start w:val="1"/>
+      <w:numFmt w:val="bullet"/>
+      <w:lvlText w:val="o"/>
+      <w:lvlJc w:val="left"/>
+      <w:pPr>
+        <w:ind w:left="4320" w:hanging="360"/>
+      </w:pPr>
+      <w:rPr>
+        <w:rFonts w:ascii="Courier New" w:hAnsi="Courier New" w:cs="Courier New" w:hint="default"/>
+      </w:rPr>
+    </w:lvl>
+    <w:lvl w:ilvl="5" w:tplc="04100005" w:tentative="1">
+      <w:start w:val="1"/>
+      <w:numFmt w:val="bullet"/>
+      <w:lvlText w:val=""/>
+      <w:lvlJc w:val="left"/>
+      <w:pPr>
+        <w:ind w:left="5040" w:hanging="360"/>
+      </w:pPr>
+      <w:rPr>
+        <w:rFonts w:ascii="Wingdings" w:hAnsi="Wingdings" w:hint="default"/>
+      </w:rPr>
+    </w:lvl>
+    <w:lvl w:ilvl="6" w:tplc="04100001" w:tentative="1">
+      <w:start w:val="1"/>
+      <w:numFmt w:val="bullet"/>
+      <w:lvlText w:val=""/>
+      <w:lvlJc w:val="left"/>
+      <w:pPr>
+        <w:ind w:left="5760" w:hanging="360"/>
+      </w:pPr>
+      <w:rPr>
+        <w:rFonts w:ascii="Symbol" w:hAnsi="Symbol" w:hint="default"/>
+      </w:rPr>
+    </w:lvl>
+    <w:lvl w:ilvl="7" w:tplc="04100003" w:tentative="1">
+      <w:start w:val="1"/>
+      <w:numFmt w:val="bullet"/>
+      <w:lvlText w:val="o"/>
+      <w:lvlJc w:val="left"/>
+      <w:pPr>
+        <w:ind w:left="6480" w:hanging="360"/>
+      </w:pPr>
+      <w:rPr>
+        <w:rFonts w:ascii="Courier New" w:hAnsi="Courier New" w:cs="Courier New" w:hint="default"/>
+      </w:rPr>
+    </w:lvl>
+    <w:lvl w:ilvl="8" w:tplc="04100005" w:tentative="1">
+      <w:start w:val="1"/>
+      <w:numFmt w:val="bullet"/>
+      <w:lvlText w:val=""/>
+      <w:lvlJc w:val="left"/>
+      <w:pPr>
+        <w:ind w:left="7200" w:hanging="360"/>
+      </w:pPr>
+      <w:rPr>
+        <w:rFonts w:ascii="Wingdings" w:hAnsi="Wingdings" w:hint="default"/>
+      </w:rPr>
+    </w:lvl>
+  </w:abstractNum>
   <w:num w:numId="1">
+    <w:abstractNumId w:val="7"/>
+  </w:num>
+  <w:num w:numId="2">
+    <w:abstractNumId w:val="5"/>
+  </w:num>
+  <w:num w:numId="3">
     <w:abstractNumId w:val="6"/>
   </w:num>
-  <w:num w:numId="2">
+  <w:num w:numId="4">
+    <w:abstractNumId w:val="8"/>
+  </w:num>
+  <w:num w:numId="5">
+    <w:abstractNumId w:val="3"/>
+  </w:num>
+  <w:num w:numId="6">
     <w:abstractNumId w:val="4"/>
   </w:num>
-  <w:num w:numId="3">
-    <w:abstractNumId w:val="5"/>
-  </w:num>
-  <w:num w:numId="4">
-    <w:abstractNumId w:val="7"/>
-  </w:num>
-  <w:num w:numId="5">
+  <w:num w:numId="7">
     <w:abstractNumId w:val="2"/>
   </w:num>
-  <w:num w:numId="6">
-    <w:abstractNumId w:val="3"/>
-  </w:num>
-  <w:num w:numId="7">
+  <w:num w:numId="8">
     <w:abstractNumId w:val="1"/>
   </w:num>
-  <w:num w:numId="8">
+  <w:num w:numId="9">
+    <w:abstractNumId w:val="10"/>
+  </w:num>
+  <w:num w:numId="10">
     <w:abstractNumId w:val="0"/>
+  </w:num>
+  <w:num w:numId="11">
+    <w:abstractNumId w:val="9"/>
   </w:num>
 </w:numbering>
 </file>

</xml_diff>